<commit_message>
Refining details of Projects
</commit_message>
<xml_diff>
--- a/SB_Resume.docx
+++ b/SB_Resume.docx
@@ -210,8 +210,7 @@
       <w:pPr>
         <w:tabs>
           <w:tab w:val="center" w:pos="3319"/>
-          <w:tab w:val="center" w:pos="9255"/>
-          <w:tab w:val="left" w:pos="10350"/>
+          <w:tab w:val="left" w:pos="10260"/>
           <w:tab w:val="left" w:pos="10440"/>
         </w:tabs>
         <w:spacing w:after="40" w:line="259" w:lineRule="auto"/>
@@ -219,16 +218,16 @@
         <w:rPr>
           <w:rFonts w:ascii="Calibri" w:hAnsi="Calibri" w:cs="Calibri"/>
           <w:bCs/>
-          <w:sz w:val="19"/>
-          <w:szCs w:val="19"/>
+          <w:sz w:val="18"/>
+          <w:szCs w:val="18"/>
         </w:rPr>
       </w:pPr>
       <w:r>
         <w:rPr>
           <w:rFonts w:ascii="Calibri" w:hAnsi="Calibri" w:cs="Calibri"/>
           <w:bCs/>
-          <w:sz w:val="19"/>
-          <w:szCs w:val="19"/>
+          <w:sz w:val="18"/>
+          <w:szCs w:val="18"/>
         </w:rPr>
         <w:t xml:space="preserve">Master of Science Degree in Computer Science, California State University, Sacramento                                 </w:t>
       </w:r>
@@ -236,8 +235,8 @@
         <w:rPr>
           <w:rFonts w:ascii="Calibri" w:hAnsi="Calibri" w:cs="Calibri"/>
           <w:bCs/>
-          <w:sz w:val="19"/>
-          <w:szCs w:val="19"/>
+          <w:sz w:val="18"/>
+          <w:szCs w:val="18"/>
         </w:rPr>
         <w:t xml:space="preserve"> </w:t>
       </w:r>
@@ -245,8 +244,8 @@
         <w:rPr>
           <w:rFonts w:ascii="Calibri" w:hAnsi="Calibri" w:cs="Calibri"/>
           <w:bCs/>
-          <w:sz w:val="19"/>
-          <w:szCs w:val="19"/>
+          <w:sz w:val="18"/>
+          <w:szCs w:val="18"/>
         </w:rPr>
         <w:t xml:space="preserve">              </w:t>
       </w:r>
@@ -254,8 +253,8 @@
         <w:rPr>
           <w:rFonts w:ascii="Calibri" w:hAnsi="Calibri" w:cs="Calibri"/>
           <w:bCs/>
-          <w:sz w:val="19"/>
-          <w:szCs w:val="19"/>
+          <w:sz w:val="18"/>
+          <w:szCs w:val="18"/>
         </w:rPr>
         <w:t xml:space="preserve">       </w:t>
       </w:r>
@@ -263,8 +262,8 @@
         <w:rPr>
           <w:rFonts w:ascii="Calibri" w:hAnsi="Calibri" w:cs="Calibri"/>
           <w:bCs/>
-          <w:sz w:val="19"/>
-          <w:szCs w:val="19"/>
+          <w:sz w:val="18"/>
+          <w:szCs w:val="18"/>
         </w:rPr>
         <w:t xml:space="preserve">  </w:t>
       </w:r>
@@ -272,8 +271,17 @@
         <w:rPr>
           <w:rFonts w:ascii="Calibri" w:hAnsi="Calibri" w:cs="Calibri"/>
           <w:bCs/>
-          <w:sz w:val="19"/>
-          <w:szCs w:val="19"/>
+          <w:sz w:val="18"/>
+          <w:szCs w:val="18"/>
+        </w:rPr>
+        <w:t xml:space="preserve">             </w:t>
+      </w:r>
+      <w:r>
+        <w:rPr>
+          <w:rFonts w:ascii="Calibri" w:hAnsi="Calibri" w:cs="Calibri"/>
+          <w:bCs/>
+          <w:sz w:val="18"/>
+          <w:szCs w:val="18"/>
         </w:rPr>
         <w:t xml:space="preserve">  </w:t>
       </w:r>
@@ -281,8 +289,8 @@
         <w:rPr>
           <w:rFonts w:ascii="Calibri" w:hAnsi="Calibri" w:cs="Calibri"/>
           <w:bCs/>
-          <w:sz w:val="19"/>
-          <w:szCs w:val="19"/>
+          <w:sz w:val="18"/>
+          <w:szCs w:val="18"/>
         </w:rPr>
         <w:t>July 2023</w:t>
       </w:r>
@@ -297,16 +305,17 @@
         <w:ind w:left="810" w:right="447" w:firstLine="0"/>
         <w:rPr>
           <w:rFonts w:ascii="Calibri" w:hAnsi="Calibri" w:cs="Calibri"/>
-          <w:sz w:val="19"/>
-          <w:szCs w:val="19"/>
-        </w:rPr>
-      </w:pPr>
-      <w:r>
-        <w:rPr>
-          <w:rFonts w:ascii="Calibri" w:hAnsi="Calibri" w:cs="Calibri"/>
           <w:bCs/>
-          <w:sz w:val="19"/>
-          <w:szCs w:val="19"/>
+          <w:sz w:val="18"/>
+          <w:szCs w:val="18"/>
+        </w:rPr>
+      </w:pPr>
+      <w:r>
+        <w:rPr>
+          <w:rFonts w:ascii="Calibri" w:hAnsi="Calibri" w:cs="Calibri"/>
+          <w:bCs/>
+          <w:sz w:val="18"/>
+          <w:szCs w:val="18"/>
         </w:rPr>
         <w:t xml:space="preserve">Bachelor of Science Degree in Computer Science, UTU, UK, India                                                                                          </w:t>
       </w:r>
@@ -314,8 +323,8 @@
         <w:rPr>
           <w:rFonts w:ascii="Calibri" w:hAnsi="Calibri" w:cs="Calibri"/>
           <w:bCs/>
-          <w:sz w:val="19"/>
-          <w:szCs w:val="19"/>
+          <w:sz w:val="18"/>
+          <w:szCs w:val="18"/>
         </w:rPr>
         <w:t xml:space="preserve">      </w:t>
       </w:r>
@@ -323,8 +332,8 @@
         <w:rPr>
           <w:rFonts w:ascii="Calibri" w:hAnsi="Calibri" w:cs="Calibri"/>
           <w:bCs/>
-          <w:sz w:val="19"/>
-          <w:szCs w:val="19"/>
+          <w:sz w:val="18"/>
+          <w:szCs w:val="18"/>
         </w:rPr>
         <w:t xml:space="preserve">  </w:t>
       </w:r>
@@ -332,8 +341,17 @@
         <w:rPr>
           <w:rFonts w:ascii="Calibri" w:hAnsi="Calibri" w:cs="Calibri"/>
           <w:bCs/>
-          <w:sz w:val="19"/>
-          <w:szCs w:val="19"/>
+          <w:sz w:val="18"/>
+          <w:szCs w:val="18"/>
+        </w:rPr>
+        <w:t xml:space="preserve">             </w:t>
+      </w:r>
+      <w:r>
+        <w:rPr>
+          <w:rFonts w:ascii="Calibri" w:hAnsi="Calibri" w:cs="Calibri"/>
+          <w:bCs/>
+          <w:sz w:val="18"/>
+          <w:szCs w:val="18"/>
         </w:rPr>
         <w:t xml:space="preserve"> </w:t>
       </w:r>
@@ -341,8 +359,8 @@
         <w:rPr>
           <w:rFonts w:ascii="Calibri" w:hAnsi="Calibri" w:cs="Calibri"/>
           <w:bCs/>
-          <w:sz w:val="19"/>
-          <w:szCs w:val="19"/>
+          <w:sz w:val="18"/>
+          <w:szCs w:val="18"/>
         </w:rPr>
         <w:t>May</w:t>
       </w:r>
@@ -350,8 +368,8 @@
         <w:rPr>
           <w:rFonts w:ascii="Calibri" w:hAnsi="Calibri" w:cs="Calibri"/>
           <w:bCs/>
-          <w:sz w:val="19"/>
-          <w:szCs w:val="19"/>
+          <w:sz w:val="18"/>
+          <w:szCs w:val="18"/>
         </w:rPr>
         <w:t xml:space="preserve"> </w:t>
       </w:r>
@@ -359,11 +377,474 @@
         <w:rPr>
           <w:rFonts w:ascii="Calibri" w:hAnsi="Calibri" w:cs="Calibri"/>
           <w:bCs/>
-          <w:sz w:val="19"/>
-          <w:szCs w:val="19"/>
+          <w:sz w:val="18"/>
+          <w:szCs w:val="18"/>
         </w:rPr>
         <w:t>2016</w:t>
       </w:r>
+    </w:p>
+    <w:p>
+      <w:pPr>
+        <w:pStyle w:val="Heading1"/>
+        <w:spacing w:after="80"/>
+        <w:ind w:left="532" w:right="446" w:hanging="14"/>
+        <w:rPr>
+          <w:rFonts w:ascii="Calibri" w:hAnsi="Calibri" w:cs="Calibri"/>
+        </w:rPr>
+      </w:pPr>
+      <w:r>
+        <w:rPr>
+          <w:rFonts w:ascii="Calibri" w:hAnsi="Calibri" w:cs="Calibri"/>
+        </w:rPr>
+        <w:t>COURSEWORK</w:t>
+      </w:r>
+    </w:p>
+    <w:tbl>
+      <w:tblPr>
+        <w:tblStyle w:val="TableGrid"/>
+        <w:tblpPr w:leftFromText="180" w:rightFromText="180" w:vertAnchor="text" w:tblpXSpec="center" w:tblpY="1"/>
+        <w:tblOverlap w:val="never"/>
+        <w:tblW w:w="0" w:type="auto"/>
+        <w:jc w:val="center"/>
+        <w:tblBorders>
+          <w:top w:val="none" w:sz="0" w:space="0" w:color="auto"/>
+          <w:left w:val="none" w:sz="0" w:space="0" w:color="auto"/>
+          <w:bottom w:val="none" w:sz="0" w:space="0" w:color="auto"/>
+          <w:right w:val="none" w:sz="0" w:space="0" w:color="auto"/>
+          <w:insideH w:val="none" w:sz="0" w:space="0" w:color="auto"/>
+          <w:insideV w:val="none" w:sz="0" w:space="0" w:color="auto"/>
+        </w:tblBorders>
+        <w:tblLayout w:type="fixed"/>
+        <w:tblLook w:val="04A0" w:firstRow="1" w:lastRow="0" w:firstColumn="1" w:lastColumn="0" w:noHBand="0" w:noVBand="1"/>
+      </w:tblPr>
+      <w:tblGrid>
+        <w:gridCol w:w="3595"/>
+        <w:gridCol w:w="2520"/>
+        <w:gridCol w:w="3150"/>
+      </w:tblGrid>
+      <w:tr>
+        <w:trPr>
+          <w:cantSplit/>
+          <w:trHeight w:hRule="exact" w:val="280"/>
+          <w:jc w:val="center"/>
+        </w:trPr>
+        <w:tc>
+          <w:tcPr>
+            <w:tcW w:w="3595" w:type="dxa"/>
+            <w:noWrap/>
+            <w:vAlign w:val="center"/>
+          </w:tcPr>
+          <w:p>
+            <w:pPr>
+              <w:tabs>
+                <w:tab w:val="center" w:pos="3466"/>
+                <w:tab w:val="center" w:pos="10440"/>
+              </w:tabs>
+              <w:spacing w:before="10" w:after="240" w:line="259" w:lineRule="auto"/>
+              <w:ind w:left="0" w:right="447" w:firstLine="0"/>
+              <w:rPr>
+                <w:rFonts w:ascii="Calibri" w:hAnsi="Calibri" w:cs="Calibri"/>
+                <w:b/>
+                <w:bCs/>
+                <w:sz w:val="18"/>
+                <w:szCs w:val="18"/>
+              </w:rPr>
+            </w:pPr>
+            <w:r>
+              <w:rPr>
+                <w:rFonts w:ascii="Calibri" w:hAnsi="Calibri" w:cs="Calibri"/>
+                <w:b/>
+                <w:bCs/>
+                <w:sz w:val="18"/>
+                <w:szCs w:val="18"/>
+              </w:rPr>
+              <w:t>A</w:t>
+            </w:r>
+            <w:r>
+              <w:rPr>
+                <w:rFonts w:ascii="Calibri" w:hAnsi="Calibri" w:cs="Calibri"/>
+                <w:b/>
+                <w:bCs/>
+                <w:sz w:val="18"/>
+                <w:szCs w:val="18"/>
+              </w:rPr>
+              <w:t>dvanced</w:t>
+            </w:r>
+            <w:r>
+              <w:rPr>
+                <w:rFonts w:ascii="Calibri" w:hAnsi="Calibri" w:cs="Calibri"/>
+                <w:b/>
+                <w:bCs/>
+                <w:sz w:val="18"/>
+                <w:szCs w:val="18"/>
+              </w:rPr>
+              <w:t xml:space="preserve"> C</w:t>
+            </w:r>
+            <w:r>
+              <w:rPr>
+                <w:rFonts w:ascii="Calibri" w:hAnsi="Calibri" w:cs="Calibri"/>
+                <w:b/>
+                <w:bCs/>
+                <w:sz w:val="18"/>
+                <w:szCs w:val="18"/>
+              </w:rPr>
+              <w:t>omputer</w:t>
+            </w:r>
+            <w:r>
+              <w:rPr>
+                <w:rFonts w:ascii="Calibri" w:hAnsi="Calibri" w:cs="Calibri"/>
+                <w:b/>
+                <w:bCs/>
+                <w:sz w:val="18"/>
+                <w:szCs w:val="18"/>
+              </w:rPr>
+              <w:t xml:space="preserve"> A</w:t>
+            </w:r>
+            <w:r>
+              <w:rPr>
+                <w:rFonts w:ascii="Calibri" w:hAnsi="Calibri" w:cs="Calibri"/>
+                <w:b/>
+                <w:bCs/>
+                <w:sz w:val="18"/>
+                <w:szCs w:val="18"/>
+              </w:rPr>
+              <w:t>rchitecture</w:t>
+            </w:r>
+          </w:p>
+        </w:tc>
+        <w:tc>
+          <w:tcPr>
+            <w:tcW w:w="2520" w:type="dxa"/>
+            <w:noWrap/>
+            <w:vAlign w:val="center"/>
+          </w:tcPr>
+          <w:p>
+            <w:pPr>
+              <w:tabs>
+                <w:tab w:val="center" w:pos="3466"/>
+                <w:tab w:val="center" w:pos="10440"/>
+              </w:tabs>
+              <w:spacing w:before="10" w:after="240" w:line="259" w:lineRule="auto"/>
+              <w:ind w:left="0" w:right="447" w:firstLine="0"/>
+              <w:rPr>
+                <w:rFonts w:ascii="Calibri" w:hAnsi="Calibri" w:cs="Calibri"/>
+                <w:b/>
+                <w:bCs/>
+                <w:sz w:val="18"/>
+                <w:szCs w:val="18"/>
+              </w:rPr>
+            </w:pPr>
+            <w:r>
+              <w:rPr>
+                <w:rFonts w:ascii="Calibri" w:hAnsi="Calibri" w:cs="Calibri"/>
+                <w:b/>
+                <w:bCs/>
+                <w:sz w:val="18"/>
+                <w:szCs w:val="18"/>
+              </w:rPr>
+              <w:t>O</w:t>
+            </w:r>
+            <w:r>
+              <w:rPr>
+                <w:rFonts w:ascii="Calibri" w:hAnsi="Calibri" w:cs="Calibri"/>
+                <w:b/>
+                <w:bCs/>
+                <w:sz w:val="18"/>
+                <w:szCs w:val="18"/>
+              </w:rPr>
+              <w:t>perating Systems</w:t>
+            </w:r>
+          </w:p>
+        </w:tc>
+        <w:tc>
+          <w:tcPr>
+            <w:tcW w:w="3150" w:type="dxa"/>
+            <w:noWrap/>
+            <w:vAlign w:val="center"/>
+          </w:tcPr>
+          <w:p>
+            <w:pPr>
+              <w:tabs>
+                <w:tab w:val="center" w:pos="3466"/>
+                <w:tab w:val="center" w:pos="10440"/>
+              </w:tabs>
+              <w:spacing w:before="10" w:after="240" w:line="259" w:lineRule="auto"/>
+              <w:ind w:left="0" w:right="447" w:firstLine="0"/>
+              <w:rPr>
+                <w:rFonts w:ascii="Calibri" w:hAnsi="Calibri" w:cs="Calibri"/>
+                <w:b/>
+                <w:bCs/>
+                <w:sz w:val="18"/>
+                <w:szCs w:val="18"/>
+              </w:rPr>
+            </w:pPr>
+            <w:r>
+              <w:rPr>
+                <w:rFonts w:ascii="Calibri" w:hAnsi="Calibri" w:cs="Calibri"/>
+                <w:b/>
+                <w:bCs/>
+                <w:sz w:val="18"/>
+                <w:szCs w:val="18"/>
+              </w:rPr>
+              <w:t>Computer Software Engineering</w:t>
+            </w:r>
+          </w:p>
+        </w:tc>
+      </w:tr>
+      <w:tr>
+        <w:trPr>
+          <w:cantSplit/>
+          <w:trHeight w:hRule="exact" w:val="280"/>
+          <w:jc w:val="center"/>
+        </w:trPr>
+        <w:tc>
+          <w:tcPr>
+            <w:tcW w:w="3595" w:type="dxa"/>
+            <w:noWrap/>
+            <w:vAlign w:val="center"/>
+          </w:tcPr>
+          <w:p>
+            <w:pPr>
+              <w:tabs>
+                <w:tab w:val="center" w:pos="3466"/>
+                <w:tab w:val="center" w:pos="10440"/>
+              </w:tabs>
+              <w:spacing w:before="10" w:after="240" w:line="259" w:lineRule="auto"/>
+              <w:ind w:left="0" w:right="0" w:firstLine="0"/>
+              <w:rPr>
+                <w:rFonts w:ascii="Calibri" w:hAnsi="Calibri" w:cs="Calibri"/>
+                <w:b/>
+                <w:bCs/>
+                <w:sz w:val="18"/>
+                <w:szCs w:val="18"/>
+              </w:rPr>
+            </w:pPr>
+            <w:r>
+              <w:rPr>
+                <w:rFonts w:ascii="Calibri" w:hAnsi="Calibri" w:cs="Calibri"/>
+                <w:b/>
+                <w:bCs/>
+                <w:sz w:val="18"/>
+                <w:szCs w:val="18"/>
+              </w:rPr>
+              <w:t>A</w:t>
+            </w:r>
+            <w:r>
+              <w:rPr>
+                <w:rFonts w:ascii="Calibri" w:hAnsi="Calibri" w:cs="Calibri"/>
+                <w:b/>
+                <w:bCs/>
+                <w:sz w:val="18"/>
+                <w:szCs w:val="18"/>
+              </w:rPr>
+              <w:t>dvanced</w:t>
+            </w:r>
+            <w:r>
+              <w:rPr>
+                <w:rFonts w:ascii="Calibri" w:hAnsi="Calibri" w:cs="Calibri"/>
+                <w:b/>
+                <w:bCs/>
+                <w:sz w:val="18"/>
+                <w:szCs w:val="18"/>
+              </w:rPr>
+              <w:t xml:space="preserve"> </w:t>
+            </w:r>
+            <w:r>
+              <w:rPr>
+                <w:rFonts w:ascii="Calibri" w:hAnsi="Calibri" w:cs="Calibri"/>
+                <w:b/>
+                <w:bCs/>
+                <w:sz w:val="18"/>
+                <w:szCs w:val="18"/>
+              </w:rPr>
+              <w:t>A</w:t>
+            </w:r>
+            <w:r>
+              <w:rPr>
+                <w:rFonts w:ascii="Calibri" w:hAnsi="Calibri" w:cs="Calibri"/>
+                <w:b/>
+                <w:bCs/>
+                <w:sz w:val="18"/>
+                <w:szCs w:val="18"/>
+              </w:rPr>
+              <w:t>lgorithms</w:t>
+            </w:r>
+            <w:r>
+              <w:rPr>
+                <w:rFonts w:ascii="Calibri" w:hAnsi="Calibri" w:cs="Calibri"/>
+                <w:b/>
+                <w:bCs/>
+                <w:sz w:val="18"/>
+                <w:szCs w:val="18"/>
+              </w:rPr>
+              <w:t xml:space="preserve"> </w:t>
+            </w:r>
+            <w:r>
+              <w:rPr>
+                <w:rFonts w:ascii="Calibri" w:hAnsi="Calibri" w:cs="Calibri"/>
+                <w:b/>
+                <w:bCs/>
+                <w:sz w:val="18"/>
+                <w:szCs w:val="18"/>
+              </w:rPr>
+              <w:t>and</w:t>
+            </w:r>
+            <w:r>
+              <w:rPr>
+                <w:rFonts w:ascii="Calibri" w:hAnsi="Calibri" w:cs="Calibri"/>
+                <w:b/>
+                <w:bCs/>
+                <w:sz w:val="18"/>
+                <w:szCs w:val="18"/>
+              </w:rPr>
+              <w:t xml:space="preserve"> P</w:t>
+            </w:r>
+            <w:r>
+              <w:rPr>
+                <w:rFonts w:ascii="Calibri" w:hAnsi="Calibri" w:cs="Calibri"/>
+                <w:b/>
+                <w:bCs/>
+                <w:sz w:val="18"/>
+                <w:szCs w:val="18"/>
+              </w:rPr>
+              <w:t>aradigms</w:t>
+            </w:r>
+          </w:p>
+        </w:tc>
+        <w:tc>
+          <w:tcPr>
+            <w:tcW w:w="2520" w:type="dxa"/>
+            <w:noWrap/>
+            <w:vAlign w:val="center"/>
+          </w:tcPr>
+          <w:p>
+            <w:pPr>
+              <w:tabs>
+                <w:tab w:val="center" w:pos="3466"/>
+                <w:tab w:val="center" w:pos="10440"/>
+              </w:tabs>
+              <w:spacing w:before="10" w:after="240" w:line="259" w:lineRule="auto"/>
+              <w:ind w:left="0" w:right="447" w:firstLine="0"/>
+              <w:rPr>
+                <w:rFonts w:ascii="Calibri" w:hAnsi="Calibri" w:cs="Calibri"/>
+                <w:b/>
+                <w:bCs/>
+                <w:sz w:val="18"/>
+                <w:szCs w:val="18"/>
+              </w:rPr>
+            </w:pPr>
+            <w:r>
+              <w:rPr>
+                <w:rFonts w:ascii="Calibri" w:hAnsi="Calibri" w:cs="Calibri"/>
+                <w:b/>
+                <w:bCs/>
+                <w:sz w:val="18"/>
+                <w:szCs w:val="18"/>
+              </w:rPr>
+              <w:t>S</w:t>
+            </w:r>
+            <w:r>
+              <w:rPr>
+                <w:rFonts w:ascii="Calibri" w:hAnsi="Calibri" w:cs="Calibri"/>
+                <w:b/>
+                <w:bCs/>
+                <w:sz w:val="18"/>
+                <w:szCs w:val="18"/>
+              </w:rPr>
+              <w:t>oftware</w:t>
+            </w:r>
+            <w:r>
+              <w:rPr>
+                <w:rFonts w:ascii="Calibri" w:hAnsi="Calibri" w:cs="Calibri"/>
+                <w:b/>
+                <w:bCs/>
+                <w:sz w:val="18"/>
+                <w:szCs w:val="18"/>
+              </w:rPr>
+              <w:t xml:space="preserve"> S</w:t>
+            </w:r>
+            <w:r>
+              <w:rPr>
+                <w:rFonts w:ascii="Calibri" w:hAnsi="Calibri" w:cs="Calibri"/>
+                <w:b/>
+                <w:bCs/>
+                <w:sz w:val="18"/>
+                <w:szCs w:val="18"/>
+              </w:rPr>
+              <w:t>ystems</w:t>
+            </w:r>
+            <w:r>
+              <w:rPr>
+                <w:rFonts w:ascii="Calibri" w:hAnsi="Calibri" w:cs="Calibri"/>
+                <w:b/>
+                <w:bCs/>
+                <w:sz w:val="18"/>
+                <w:szCs w:val="18"/>
+              </w:rPr>
+              <w:t xml:space="preserve"> ENGINEERING</w:t>
+            </w:r>
+          </w:p>
+        </w:tc>
+        <w:tc>
+          <w:tcPr>
+            <w:tcW w:w="3150" w:type="dxa"/>
+            <w:noWrap/>
+            <w:vAlign w:val="center"/>
+          </w:tcPr>
+          <w:p>
+            <w:pPr>
+              <w:tabs>
+                <w:tab w:val="center" w:pos="3466"/>
+                <w:tab w:val="center" w:pos="10440"/>
+              </w:tabs>
+              <w:spacing w:before="10" w:after="240" w:line="259" w:lineRule="auto"/>
+              <w:ind w:left="0" w:right="447" w:firstLine="0"/>
+              <w:rPr>
+                <w:rFonts w:ascii="Calibri" w:hAnsi="Calibri" w:cs="Calibri"/>
+                <w:b/>
+                <w:bCs/>
+                <w:sz w:val="18"/>
+                <w:szCs w:val="18"/>
+              </w:rPr>
+            </w:pPr>
+            <w:r>
+              <w:rPr>
+                <w:rFonts w:ascii="Calibri" w:hAnsi="Calibri" w:cs="Calibri"/>
+                <w:b/>
+                <w:bCs/>
+                <w:sz w:val="18"/>
+                <w:szCs w:val="18"/>
+              </w:rPr>
+              <w:t>C</w:t>
+            </w:r>
+            <w:r>
+              <w:rPr>
+                <w:rFonts w:ascii="Calibri" w:hAnsi="Calibri" w:cs="Calibri"/>
+                <w:b/>
+                <w:bCs/>
+                <w:sz w:val="18"/>
+                <w:szCs w:val="18"/>
+              </w:rPr>
+              <w:t>omputer System Structure</w:t>
+            </w:r>
+          </w:p>
+        </w:tc>
+      </w:tr>
+    </w:tbl>
+    <w:p>
+      <w:pPr>
+        <w:tabs>
+          <w:tab w:val="center" w:pos="3466"/>
+          <w:tab w:val="center" w:pos="10440"/>
+        </w:tabs>
+        <w:spacing w:before="10" w:after="0" w:line="259" w:lineRule="auto"/>
+        <w:ind w:left="0" w:right="447" w:firstLine="0"/>
+        <w:rPr>
+          <w:rFonts w:ascii="Calibri" w:hAnsi="Calibri" w:cs="Calibri"/>
+          <w:sz w:val="18"/>
+          <w:szCs w:val="18"/>
+        </w:rPr>
+      </w:pPr>
     </w:p>
     <w:p>
       <w:pPr>
@@ -395,15 +876,15 @@
         <w:ind w:left="900" w:right="446" w:hanging="180"/>
         <w:rPr>
           <w:rFonts w:ascii="Calibri" w:hAnsi="Calibri" w:cs="Calibri"/>
-          <w:sz w:val="19"/>
-          <w:szCs w:val="19"/>
-        </w:rPr>
-      </w:pPr>
-      <w:r>
-        <w:rPr>
-          <w:rFonts w:ascii="Calibri" w:hAnsi="Calibri" w:cs="Calibri"/>
-          <w:sz w:val="19"/>
-          <w:szCs w:val="19"/>
+          <w:sz w:val="18"/>
+          <w:szCs w:val="18"/>
+        </w:rPr>
+      </w:pPr>
+      <w:r>
+        <w:rPr>
+          <w:rFonts w:ascii="Calibri" w:hAnsi="Calibri" w:cs="Calibri"/>
+          <w:sz w:val="18"/>
+          <w:szCs w:val="18"/>
         </w:rPr>
         <w:t>O/S Platforms: Linux, Windows, MacOS.</w:t>
       </w:r>
@@ -422,33 +903,49 @@
         <w:ind w:left="900" w:right="446" w:hanging="180"/>
         <w:rPr>
           <w:rFonts w:ascii="Calibri" w:hAnsi="Calibri" w:cs="Calibri"/>
-          <w:sz w:val="19"/>
-          <w:szCs w:val="19"/>
-        </w:rPr>
-      </w:pPr>
-      <w:r>
-        <w:rPr>
-          <w:rFonts w:ascii="Calibri" w:hAnsi="Calibri" w:cs="Calibri"/>
-          <w:sz w:val="19"/>
-          <w:szCs w:val="19"/>
+          <w:sz w:val="18"/>
+          <w:szCs w:val="18"/>
+        </w:rPr>
+      </w:pPr>
+      <w:r>
+        <w:rPr>
+          <w:rFonts w:ascii="Calibri" w:hAnsi="Calibri" w:cs="Calibri"/>
+          <w:sz w:val="18"/>
+          <w:szCs w:val="18"/>
         </w:rPr>
         <w:t xml:space="preserve">Application </w:t>
       </w:r>
       <w:r>
         <w:rPr>
           <w:rFonts w:ascii="Calibri" w:hAnsi="Calibri" w:cs="Calibri"/>
-          <w:sz w:val="19"/>
-          <w:szCs w:val="19"/>
+          <w:sz w:val="18"/>
+          <w:szCs w:val="18"/>
         </w:rPr>
         <w:t>Platform</w:t>
       </w:r>
       <w:r>
         <w:rPr>
           <w:rFonts w:ascii="Calibri" w:hAnsi="Calibri" w:cs="Calibri"/>
-          <w:sz w:val="19"/>
-          <w:szCs w:val="19"/>
-        </w:rPr>
-        <w:t>: Peoplesoft SAP BASIS</w:t>
+          <w:sz w:val="18"/>
+          <w:szCs w:val="18"/>
+        </w:rPr>
+        <w:t>: Peoplesoft</w:t>
+      </w:r>
+      <w:r>
+        <w:rPr>
+          <w:rFonts w:ascii="Calibri" w:hAnsi="Calibri" w:cs="Calibri"/>
+          <w:sz w:val="18"/>
+          <w:szCs w:val="18"/>
+        </w:rPr>
+        <w:t>,</w:t>
+      </w:r>
+      <w:r>
+        <w:rPr>
+          <w:rFonts w:ascii="Calibri" w:hAnsi="Calibri" w:cs="Calibri"/>
+          <w:sz w:val="18"/>
+          <w:szCs w:val="18"/>
+        </w:rPr>
+        <w:t xml:space="preserve"> SAP BASIS</w:t>
       </w:r>
     </w:p>
     <w:p>
@@ -465,15 +962,15 @@
         <w:ind w:left="900" w:right="446" w:hanging="180"/>
         <w:rPr>
           <w:rFonts w:ascii="Calibri" w:hAnsi="Calibri" w:cs="Calibri"/>
-          <w:sz w:val="19"/>
-          <w:szCs w:val="19"/>
-        </w:rPr>
-      </w:pPr>
-      <w:r>
-        <w:rPr>
-          <w:rFonts w:ascii="Calibri" w:hAnsi="Calibri" w:cs="Calibri"/>
-          <w:sz w:val="19"/>
-          <w:szCs w:val="19"/>
+          <w:sz w:val="18"/>
+          <w:szCs w:val="18"/>
+        </w:rPr>
+      </w:pPr>
+      <w:r>
+        <w:rPr>
+          <w:rFonts w:ascii="Calibri" w:hAnsi="Calibri" w:cs="Calibri"/>
+          <w:sz w:val="18"/>
+          <w:szCs w:val="18"/>
         </w:rPr>
         <w:t xml:space="preserve">Programming: C/C++, Java, Python, Bash, Batch Scripting, PowerShell. </w:t>
       </w:r>
@@ -492,17 +989,33 @@
         <w:ind w:left="900" w:right="446" w:hanging="180"/>
         <w:rPr>
           <w:rFonts w:ascii="Calibri" w:hAnsi="Calibri" w:cs="Calibri"/>
-          <w:sz w:val="19"/>
-          <w:szCs w:val="19"/>
-        </w:rPr>
-      </w:pPr>
-      <w:r>
-        <w:rPr>
-          <w:rFonts w:ascii="Calibri" w:hAnsi="Calibri" w:cs="Calibri"/>
-          <w:sz w:val="19"/>
-          <w:szCs w:val="19"/>
-        </w:rPr>
-        <w:t>Data Analysis &amp; Reporting: PostgreSQL, MongoDB, Oracle, Microsoft SQL Server, Tableau, SAP HANA.</w:t>
+          <w:sz w:val="18"/>
+          <w:szCs w:val="18"/>
+        </w:rPr>
+      </w:pPr>
+      <w:r>
+        <w:rPr>
+          <w:rFonts w:ascii="Calibri" w:hAnsi="Calibri" w:cs="Calibri"/>
+          <w:sz w:val="18"/>
+          <w:szCs w:val="18"/>
+        </w:rPr>
+        <w:t>Data</w:t>
+      </w:r>
+      <w:r>
+        <w:rPr>
+          <w:rFonts w:ascii="Calibri" w:hAnsi="Calibri" w:cs="Calibri"/>
+          <w:sz w:val="18"/>
+          <w:szCs w:val="18"/>
+        </w:rPr>
+        <w:t>base</w:t>
+      </w:r>
+      <w:r>
+        <w:rPr>
+          <w:rFonts w:ascii="Calibri" w:hAnsi="Calibri" w:cs="Calibri"/>
+          <w:sz w:val="18"/>
+          <w:szCs w:val="18"/>
+        </w:rPr>
+        <w:t>: PostgreSQL, MongoDB, Oracle, Microsoft SQL Server, Tableau, SAP HANA.</w:t>
       </w:r>
     </w:p>
     <w:p>
@@ -519,15 +1032,15 @@
         <w:ind w:left="900" w:right="446" w:hanging="180"/>
         <w:rPr>
           <w:rFonts w:ascii="Calibri" w:hAnsi="Calibri" w:cs="Calibri"/>
-          <w:sz w:val="19"/>
-          <w:szCs w:val="19"/>
-        </w:rPr>
-      </w:pPr>
-      <w:r>
-        <w:rPr>
-          <w:rFonts w:ascii="Calibri" w:hAnsi="Calibri" w:cs="Calibri"/>
-          <w:sz w:val="19"/>
-          <w:szCs w:val="19"/>
+          <w:sz w:val="18"/>
+          <w:szCs w:val="18"/>
+        </w:rPr>
+      </w:pPr>
+      <w:r>
+        <w:rPr>
+          <w:rFonts w:ascii="Calibri" w:hAnsi="Calibri" w:cs="Calibri"/>
+          <w:sz w:val="18"/>
+          <w:szCs w:val="18"/>
         </w:rPr>
         <w:t xml:space="preserve">Web Development: JavaScript, HTML5, CSS, XML, Angular. </w:t>
       </w:r>
@@ -546,15 +1059,15 @@
         <w:ind w:left="900" w:right="446" w:hanging="180"/>
         <w:rPr>
           <w:rFonts w:ascii="Calibri" w:hAnsi="Calibri" w:cs="Calibri"/>
-          <w:sz w:val="19"/>
-          <w:szCs w:val="19"/>
-        </w:rPr>
-      </w:pPr>
-      <w:r>
-        <w:rPr>
-          <w:rFonts w:ascii="Calibri" w:hAnsi="Calibri" w:cs="Calibri"/>
-          <w:sz w:val="19"/>
-          <w:szCs w:val="19"/>
+          <w:sz w:val="18"/>
+          <w:szCs w:val="18"/>
+        </w:rPr>
+      </w:pPr>
+      <w:r>
+        <w:rPr>
+          <w:rFonts w:ascii="Calibri" w:hAnsi="Calibri" w:cs="Calibri"/>
+          <w:sz w:val="18"/>
+          <w:szCs w:val="18"/>
         </w:rPr>
         <w:t>Software Tools &amp; Systems: Docker, Git, Kubernetes, Jenkins, AWS, OnBase (basic familiarity).</w:t>
       </w:r>
@@ -574,79 +1087,87 @@
         <w:contextualSpacing w:val="0"/>
         <w:rPr>
           <w:rFonts w:ascii="Calibri" w:hAnsi="Calibri" w:cs="Calibri"/>
-          <w:sz w:val="19"/>
-          <w:szCs w:val="19"/>
-        </w:rPr>
-      </w:pPr>
-      <w:r>
-        <w:rPr>
-          <w:rFonts w:ascii="Calibri" w:hAnsi="Calibri" w:cs="Calibri"/>
-          <w:sz w:val="19"/>
-          <w:szCs w:val="19"/>
+          <w:sz w:val="18"/>
+          <w:szCs w:val="18"/>
+        </w:rPr>
+      </w:pPr>
+      <w:r>
+        <w:rPr>
+          <w:rFonts w:ascii="Calibri" w:hAnsi="Calibri" w:cs="Calibri"/>
+          <w:sz w:val="18"/>
+          <w:szCs w:val="18"/>
         </w:rPr>
         <w:t>Driver Development: Windows Driver Kit (WDK), Win</w:t>
       </w:r>
       <w:r>
         <w:rPr>
           <w:rFonts w:ascii="Calibri" w:hAnsi="Calibri" w:cs="Calibri"/>
-          <w:sz w:val="19"/>
-          <w:szCs w:val="19"/>
+          <w:sz w:val="18"/>
+          <w:szCs w:val="18"/>
         </w:rPr>
         <w:t>dbg</w:t>
       </w:r>
       <w:r>
         <w:rPr>
           <w:rFonts w:ascii="Calibri" w:hAnsi="Calibri" w:cs="Calibri"/>
-          <w:sz w:val="19"/>
-          <w:szCs w:val="19"/>
+          <w:sz w:val="18"/>
+          <w:szCs w:val="18"/>
         </w:rPr>
         <w:t xml:space="preserve">, </w:t>
       </w:r>
       <w:r>
         <w:rPr>
           <w:rFonts w:ascii="Calibri" w:hAnsi="Calibri" w:cs="Calibri"/>
-          <w:sz w:val="19"/>
-          <w:szCs w:val="19"/>
+          <w:sz w:val="18"/>
+          <w:szCs w:val="18"/>
         </w:rPr>
         <w:t>K</w:t>
       </w:r>
       <w:r>
         <w:rPr>
           <w:rFonts w:ascii="Calibri" w:hAnsi="Calibri" w:cs="Calibri"/>
-          <w:sz w:val="19"/>
-          <w:szCs w:val="19"/>
+          <w:sz w:val="18"/>
+          <w:szCs w:val="18"/>
         </w:rPr>
         <w:t>V</w:t>
       </w:r>
       <w:r>
         <w:rPr>
           <w:rFonts w:ascii="Calibri" w:hAnsi="Calibri" w:cs="Calibri"/>
-          <w:sz w:val="19"/>
-          <w:szCs w:val="19"/>
+          <w:sz w:val="18"/>
+          <w:szCs w:val="18"/>
         </w:rPr>
         <w:t xml:space="preserve">M GT, </w:t>
       </w:r>
       <w:r>
         <w:rPr>
           <w:rFonts w:ascii="Calibri" w:hAnsi="Calibri" w:cs="Calibri"/>
-          <w:sz w:val="19"/>
-          <w:szCs w:val="19"/>
+          <w:sz w:val="18"/>
+          <w:szCs w:val="18"/>
         </w:rPr>
         <w:t>Microsoft Visual Studio</w:t>
       </w:r>
       <w:r>
         <w:rPr>
           <w:rFonts w:ascii="Calibri" w:hAnsi="Calibri" w:cs="Calibri"/>
-          <w:sz w:val="19"/>
-          <w:szCs w:val="19"/>
+          <w:sz w:val="18"/>
+          <w:szCs w:val="18"/>
         </w:rPr>
         <w:t>, Arduino</w:t>
       </w:r>
       <w:r>
         <w:rPr>
           <w:rFonts w:ascii="Calibri" w:hAnsi="Calibri" w:cs="Calibri"/>
-          <w:sz w:val="19"/>
-          <w:szCs w:val="19"/>
+          <w:sz w:val="18"/>
+          <w:szCs w:val="18"/>
+        </w:rPr>
+        <w:t>, RISCV, ARM</w:t>
+      </w:r>
+      <w:r>
+        <w:rPr>
+          <w:rFonts w:ascii="Calibri" w:hAnsi="Calibri" w:cs="Calibri"/>
+          <w:sz w:val="18"/>
+          <w:szCs w:val="18"/>
         </w:rPr>
         <w:t>.</w:t>
       </w:r>
@@ -666,23 +1187,23 @@
         <w:contextualSpacing w:val="0"/>
         <w:rPr>
           <w:rFonts w:ascii="Calibri" w:hAnsi="Calibri" w:cs="Calibri"/>
-          <w:sz w:val="19"/>
-          <w:szCs w:val="19"/>
-        </w:rPr>
-      </w:pPr>
-      <w:r>
-        <w:rPr>
-          <w:rFonts w:ascii="Calibri" w:hAnsi="Calibri" w:cs="Calibri"/>
-          <w:sz w:val="19"/>
-          <w:szCs w:val="19"/>
+          <w:sz w:val="18"/>
+          <w:szCs w:val="18"/>
+        </w:rPr>
+      </w:pPr>
+      <w:r>
+        <w:rPr>
+          <w:rFonts w:ascii="Calibri" w:hAnsi="Calibri" w:cs="Calibri"/>
+          <w:sz w:val="18"/>
+          <w:szCs w:val="18"/>
         </w:rPr>
         <w:t>Methodologies: Agile, Scrum</w:t>
       </w:r>
       <w:r>
         <w:rPr>
           <w:rFonts w:ascii="Calibri" w:hAnsi="Calibri" w:cs="Calibri"/>
-          <w:sz w:val="19"/>
-          <w:szCs w:val="19"/>
+          <w:sz w:val="18"/>
+          <w:szCs w:val="18"/>
         </w:rPr>
         <w:t>.</w:t>
       </w:r>
@@ -702,23 +1223,23 @@
         <w:contextualSpacing w:val="0"/>
         <w:rPr>
           <w:rFonts w:ascii="Calibri" w:hAnsi="Calibri" w:cs="Calibri"/>
-          <w:sz w:val="19"/>
-          <w:szCs w:val="19"/>
-        </w:rPr>
-      </w:pPr>
-      <w:r>
-        <w:rPr>
-          <w:rFonts w:ascii="Calibri" w:hAnsi="Calibri" w:cs="Calibri"/>
-          <w:sz w:val="19"/>
-          <w:szCs w:val="19"/>
+          <w:sz w:val="18"/>
+          <w:szCs w:val="18"/>
+        </w:rPr>
+      </w:pPr>
+      <w:r>
+        <w:rPr>
+          <w:rFonts w:ascii="Calibri" w:hAnsi="Calibri" w:cs="Calibri"/>
+          <w:sz w:val="18"/>
+          <w:szCs w:val="18"/>
         </w:rPr>
         <w:t>T</w:t>
       </w:r>
       <w:r>
         <w:rPr>
           <w:rFonts w:ascii="Calibri" w:hAnsi="Calibri" w:cs="Calibri"/>
-          <w:sz w:val="19"/>
-          <w:szCs w:val="19"/>
+          <w:sz w:val="18"/>
+          <w:szCs w:val="18"/>
         </w:rPr>
         <w:t>ools</w:t>
       </w:r>
@@ -727,144 +1248,88 @@
           <w:rFonts w:ascii="Calibri" w:hAnsi="Calibri" w:cs="Calibri"/>
           <w:b/>
           <w:bCs/>
-          <w:sz w:val="19"/>
-          <w:szCs w:val="19"/>
+          <w:sz w:val="18"/>
+          <w:szCs w:val="18"/>
         </w:rPr>
         <w:t>:</w:t>
       </w:r>
       <w:r>
         <w:rPr>
           <w:rFonts w:ascii="Calibri" w:hAnsi="Calibri" w:cs="Calibri"/>
-          <w:sz w:val="19"/>
-          <w:szCs w:val="19"/>
+          <w:sz w:val="18"/>
+          <w:szCs w:val="18"/>
         </w:rPr>
         <w:t xml:space="preserve"> </w:t>
       </w:r>
       <w:r>
         <w:rPr>
           <w:rFonts w:ascii="Calibri" w:hAnsi="Calibri" w:cs="Calibri"/>
-          <w:sz w:val="19"/>
-          <w:szCs w:val="19"/>
+          <w:sz w:val="18"/>
+          <w:szCs w:val="18"/>
         </w:rPr>
         <w:t xml:space="preserve">Conda, Docker, </w:t>
       </w:r>
       <w:r>
         <w:rPr>
           <w:rFonts w:ascii="Calibri" w:hAnsi="Calibri" w:cs="Calibri"/>
-          <w:sz w:val="19"/>
-          <w:szCs w:val="19"/>
-        </w:rPr>
-        <w:t xml:space="preserve">Git, </w:t>
-      </w:r>
-      <w:proofErr w:type="spellStart"/>
-      <w:r>
-        <w:rPr>
-          <w:rFonts w:ascii="Calibri" w:hAnsi="Calibri" w:cs="Calibri"/>
-          <w:sz w:val="19"/>
-          <w:szCs w:val="19"/>
-        </w:rPr>
-        <w:t>C</w:t>
-      </w:r>
-      <w:r>
-        <w:rPr>
-          <w:rFonts w:ascii="Calibri" w:hAnsi="Calibri" w:cs="Calibri"/>
-          <w:sz w:val="19"/>
-          <w:szCs w:val="19"/>
+          <w:sz w:val="18"/>
+          <w:szCs w:val="18"/>
+        </w:rPr>
+        <w:t>Git, C</w:t>
+      </w:r>
+      <w:r>
+        <w:rPr>
+          <w:rFonts w:ascii="Calibri" w:hAnsi="Calibri" w:cs="Calibri"/>
+          <w:sz w:val="18"/>
+          <w:szCs w:val="18"/>
         </w:rPr>
         <w:t>M</w:t>
       </w:r>
       <w:r>
         <w:rPr>
           <w:rFonts w:ascii="Calibri" w:hAnsi="Calibri" w:cs="Calibri"/>
-          <w:sz w:val="19"/>
-          <w:szCs w:val="19"/>
-        </w:rPr>
-        <w:t>ake</w:t>
-      </w:r>
-      <w:proofErr w:type="spellEnd"/>
-      <w:r>
-        <w:rPr>
-          <w:rFonts w:ascii="Calibri" w:hAnsi="Calibri" w:cs="Calibri"/>
-          <w:sz w:val="19"/>
-          <w:szCs w:val="19"/>
-        </w:rPr>
-        <w:t xml:space="preserve">, </w:t>
-      </w:r>
-      <w:proofErr w:type="spellStart"/>
-      <w:r>
-        <w:rPr>
-          <w:rFonts w:ascii="Calibri" w:hAnsi="Calibri" w:cs="Calibri"/>
-          <w:sz w:val="19"/>
-          <w:szCs w:val="19"/>
-        </w:rPr>
-        <w:t>Quick</w:t>
-      </w:r>
-      <w:r>
-        <w:rPr>
-          <w:rFonts w:ascii="Calibri" w:hAnsi="Calibri" w:cs="Calibri"/>
-          <w:sz w:val="19"/>
-          <w:szCs w:val="19"/>
+          <w:sz w:val="18"/>
+          <w:szCs w:val="18"/>
+        </w:rPr>
+        <w:t>ake, Quick</w:t>
+      </w:r>
+      <w:r>
+        <w:rPr>
+          <w:rFonts w:ascii="Calibri" w:hAnsi="Calibri" w:cs="Calibri"/>
+          <w:sz w:val="18"/>
+          <w:szCs w:val="18"/>
         </w:rPr>
         <w:t>B</w:t>
       </w:r>
       <w:r>
         <w:rPr>
           <w:rFonts w:ascii="Calibri" w:hAnsi="Calibri" w:cs="Calibri"/>
-          <w:sz w:val="19"/>
-          <w:szCs w:val="19"/>
-        </w:rPr>
-        <w:t>uild</w:t>
-      </w:r>
-      <w:proofErr w:type="spellEnd"/>
-      <w:r>
-        <w:rPr>
-          <w:rFonts w:ascii="Calibri" w:hAnsi="Calibri" w:cs="Calibri"/>
-          <w:sz w:val="19"/>
-          <w:szCs w:val="19"/>
-        </w:rPr>
-        <w:t xml:space="preserve">, </w:t>
-      </w:r>
-      <w:proofErr w:type="spellStart"/>
-      <w:r>
-        <w:rPr>
-          <w:rFonts w:ascii="Calibri" w:hAnsi="Calibri" w:cs="Calibri"/>
-          <w:sz w:val="19"/>
-          <w:szCs w:val="19"/>
-        </w:rPr>
-        <w:t>Doxygen</w:t>
-      </w:r>
-      <w:proofErr w:type="spellEnd"/>
-      <w:r>
-        <w:rPr>
-          <w:rFonts w:ascii="Calibri" w:hAnsi="Calibri" w:cs="Calibri"/>
-          <w:sz w:val="19"/>
-          <w:szCs w:val="19"/>
-        </w:rPr>
-        <w:t xml:space="preserve">, </w:t>
-      </w:r>
-      <w:proofErr w:type="spellStart"/>
-      <w:r>
-        <w:rPr>
-          <w:rFonts w:ascii="Calibri" w:hAnsi="Calibri" w:cs="Calibri"/>
-          <w:sz w:val="19"/>
-          <w:szCs w:val="19"/>
-        </w:rPr>
-        <w:t>Streamlit</w:t>
-      </w:r>
-      <w:proofErr w:type="spellEnd"/>
-      <w:r>
-        <w:rPr>
-          <w:rFonts w:ascii="Calibri" w:hAnsi="Calibri" w:cs="Calibri"/>
-          <w:sz w:val="19"/>
-          <w:szCs w:val="19"/>
+          <w:sz w:val="18"/>
+          <w:szCs w:val="18"/>
+        </w:rPr>
+        <w:t>uild, Doxygen</w:t>
+      </w:r>
+      <w:r>
+        <w:rPr>
+          <w:rFonts w:ascii="Calibri" w:hAnsi="Calibri" w:cs="Calibri"/>
+          <w:sz w:val="18"/>
+          <w:szCs w:val="18"/>
+        </w:rPr>
+        <w:t>, Streamlit</w:t>
+      </w:r>
+      <w:r>
+        <w:rPr>
+          <w:rFonts w:ascii="Calibri" w:hAnsi="Calibri" w:cs="Calibri"/>
+          <w:sz w:val="18"/>
+          <w:szCs w:val="18"/>
         </w:rPr>
         <w:t>, Jira</w:t>
       </w:r>
       <w:r>
         <w:rPr>
           <w:rFonts w:ascii="Calibri" w:hAnsi="Calibri" w:cs="Calibri"/>
-          <w:sz w:val="19"/>
-          <w:szCs w:val="19"/>
+          <w:sz w:val="18"/>
+          <w:szCs w:val="18"/>
         </w:rPr>
         <w:t>.</w:t>
       </w:r>
@@ -1008,31 +1473,57 @@
         <w:jc w:val="both"/>
         <w:rPr>
           <w:rFonts w:asciiTheme="minorHAnsi" w:hAnsiTheme="minorHAnsi" w:cstheme="minorHAnsi"/>
-          <w:sz w:val="19"/>
-          <w:szCs w:val="19"/>
-        </w:rPr>
-      </w:pPr>
+          <w:sz w:val="18"/>
+          <w:szCs w:val="18"/>
+        </w:rPr>
+      </w:pPr>
+      <w:proofErr w:type="gramStart"/>
       <w:r>
         <w:rPr>
           <w:rFonts w:asciiTheme="minorHAnsi" w:hAnsiTheme="minorHAnsi" w:cstheme="minorHAnsi"/>
-          <w:sz w:val="19"/>
-          <w:szCs w:val="19"/>
-        </w:rPr>
-        <w:t>Proven expertise in cleaning up features related to Intel Graphics Turbo Boost technology</w:t>
+          <w:sz w:val="18"/>
+          <w:szCs w:val="18"/>
+        </w:rPr>
+        <w:t xml:space="preserve">Proven </w:t>
       </w:r>
       <w:r>
         <w:rPr>
           <w:rFonts w:asciiTheme="minorHAnsi" w:hAnsiTheme="minorHAnsi" w:cstheme="minorHAnsi"/>
-          <w:sz w:val="19"/>
-          <w:szCs w:val="19"/>
+          <w:sz w:val="18"/>
+          <w:szCs w:val="18"/>
+        </w:rPr>
+        <w:t>ability</w:t>
+      </w:r>
+      <w:r>
+        <w:rPr>
+          <w:rFonts w:asciiTheme="minorHAnsi" w:hAnsiTheme="minorHAnsi" w:cstheme="minorHAnsi"/>
+          <w:sz w:val="18"/>
+          <w:szCs w:val="18"/>
+        </w:rPr>
+        <w:t xml:space="preserve"> in</w:t>
+      </w:r>
+      <w:proofErr w:type="gramEnd"/>
+      <w:r>
+        <w:rPr>
+          <w:rFonts w:asciiTheme="minorHAnsi" w:hAnsiTheme="minorHAnsi" w:cstheme="minorHAnsi"/>
+          <w:sz w:val="18"/>
+          <w:szCs w:val="18"/>
+        </w:rPr>
+        <w:t xml:space="preserve"> cleaning up features related to Intel Graphics Turbo Boost technology</w:t>
+      </w:r>
+      <w:r>
+        <w:rPr>
+          <w:rFonts w:asciiTheme="minorHAnsi" w:hAnsiTheme="minorHAnsi" w:cstheme="minorHAnsi"/>
+          <w:sz w:val="18"/>
+          <w:szCs w:val="18"/>
         </w:rPr>
         <w:t xml:space="preserve"> and Level Zero Sysman</w:t>
       </w:r>
       <w:r>
         <w:rPr>
           <w:rFonts w:asciiTheme="minorHAnsi" w:hAnsiTheme="minorHAnsi" w:cstheme="minorHAnsi"/>
-          <w:sz w:val="19"/>
-          <w:szCs w:val="19"/>
+          <w:sz w:val="18"/>
+          <w:szCs w:val="18"/>
         </w:rPr>
         <w:t>.</w:t>
       </w:r>
@@ -1053,25 +1544,35 @@
         <w:jc w:val="both"/>
         <w:rPr>
           <w:rFonts w:asciiTheme="minorHAnsi" w:hAnsiTheme="minorHAnsi" w:cstheme="minorHAnsi"/>
-          <w:sz w:val="19"/>
-          <w:szCs w:val="19"/>
+          <w:sz w:val="18"/>
+          <w:szCs w:val="18"/>
         </w:rPr>
       </w:pPr>
       <w:r>
         <w:rPr>
           <w:rFonts w:asciiTheme="minorHAnsi" w:hAnsiTheme="minorHAnsi" w:cstheme="minorHAnsi"/>
-          <w:sz w:val="19"/>
-          <w:szCs w:val="19"/>
-        </w:rPr>
-        <w:t>Enhanced expertise in C and C++, object-oriented design, and utilized Visual Studio, underpinned by solid communication</w:t>
-      </w:r>
+          <w:sz w:val="18"/>
+          <w:szCs w:val="18"/>
+        </w:rPr>
+        <w:t xml:space="preserve">Enhanced </w:t>
+      </w:r>
+      <w:proofErr w:type="gramStart"/>
       <w:r>
         <w:rPr>
           <w:rFonts w:asciiTheme="minorHAnsi" w:hAnsiTheme="minorHAnsi" w:cstheme="minorHAnsi"/>
-          <w:sz w:val="19"/>
-          <w:szCs w:val="19"/>
-        </w:rPr>
-        <w:t>.</w:t>
+          <w:sz w:val="18"/>
+          <w:szCs w:val="18"/>
+        </w:rPr>
+        <w:t>expertise</w:t>
+      </w:r>
+      <w:proofErr w:type="gramEnd"/>
+      <w:r>
+        <w:rPr>
+          <w:rFonts w:asciiTheme="minorHAnsi" w:hAnsiTheme="minorHAnsi" w:cstheme="minorHAnsi"/>
+          <w:sz w:val="18"/>
+          <w:szCs w:val="18"/>
+        </w:rPr>
+        <w:t xml:space="preserve"> in C and C++, object-oriented design, and utilized Visual Studio, underpinned by solid communication.</w:t>
       </w:r>
     </w:p>
     <w:p>
@@ -1090,129 +1591,81 @@
         <w:jc w:val="both"/>
         <w:rPr>
           <w:rFonts w:asciiTheme="minorHAnsi" w:hAnsiTheme="minorHAnsi" w:cstheme="minorHAnsi"/>
-          <w:sz w:val="19"/>
-          <w:szCs w:val="19"/>
+          <w:sz w:val="18"/>
+          <w:szCs w:val="18"/>
         </w:rPr>
       </w:pPr>
       <w:r>
         <w:rPr>
           <w:rFonts w:asciiTheme="minorHAnsi" w:hAnsiTheme="minorHAnsi" w:cstheme="minorHAnsi"/>
-          <w:sz w:val="19"/>
-          <w:szCs w:val="19"/>
+          <w:sz w:val="18"/>
+          <w:szCs w:val="18"/>
+        </w:rPr>
+        <w:t>Design and develop Intel Graphics benchmarking tool, enhancing the debugging process of</w:t>
+      </w:r>
+      <w:r>
+        <w:rPr>
+          <w:rFonts w:asciiTheme="minorHAnsi" w:hAnsiTheme="minorHAnsi" w:cstheme="minorHAnsi"/>
+          <w:sz w:val="18"/>
+          <w:szCs w:val="18"/>
+        </w:rPr>
+        <w:t xml:space="preserve"> host side of</w:t>
+      </w:r>
+      <w:r>
+        <w:rPr>
+          <w:rFonts w:asciiTheme="minorHAnsi" w:hAnsiTheme="minorHAnsi" w:cstheme="minorHAnsi"/>
+          <w:sz w:val="18"/>
+          <w:szCs w:val="18"/>
+        </w:rPr>
+        <w:t xml:space="preserve"> </w:t>
+      </w:r>
+      <w:r>
+        <w:rPr>
+          <w:rFonts w:asciiTheme="minorHAnsi" w:hAnsiTheme="minorHAnsi" w:cstheme="minorHAnsi"/>
+          <w:sz w:val="18"/>
+          <w:szCs w:val="18"/>
+        </w:rPr>
+        <w:t>K</w:t>
+      </w:r>
+      <w:r>
+        <w:rPr>
+          <w:rFonts w:asciiTheme="minorHAnsi" w:hAnsiTheme="minorHAnsi" w:cstheme="minorHAnsi"/>
+          <w:sz w:val="18"/>
+          <w:szCs w:val="18"/>
+        </w:rPr>
+        <w:t xml:space="preserve">ernel </w:t>
+      </w:r>
+      <w:r>
+        <w:rPr>
+          <w:rFonts w:asciiTheme="minorHAnsi" w:hAnsiTheme="minorHAnsi" w:cstheme="minorHAnsi"/>
+          <w:sz w:val="18"/>
+          <w:szCs w:val="18"/>
+        </w:rPr>
+        <w:t>M</w:t>
+      </w:r>
+      <w:r>
+        <w:rPr>
+          <w:rFonts w:asciiTheme="minorHAnsi" w:hAnsiTheme="minorHAnsi" w:cstheme="minorHAnsi"/>
+          <w:sz w:val="18"/>
+          <w:szCs w:val="18"/>
+        </w:rPr>
+        <w:t xml:space="preserve">ode </w:t>
+      </w:r>
+      <w:r>
+        <w:rPr>
+          <w:rFonts w:asciiTheme="minorHAnsi" w:hAnsiTheme="minorHAnsi" w:cstheme="minorHAnsi"/>
+          <w:sz w:val="18"/>
+          <w:szCs w:val="18"/>
         </w:rPr>
         <w:t>D</w:t>
       </w:r>
       <w:r>
         <w:rPr>
           <w:rFonts w:asciiTheme="minorHAnsi" w:hAnsiTheme="minorHAnsi" w:cstheme="minorHAnsi"/>
-          <w:sz w:val="19"/>
-          <w:szCs w:val="19"/>
-        </w:rPr>
-        <w:t>esign and develo</w:t>
-      </w:r>
-      <w:r>
-        <w:rPr>
-          <w:rFonts w:asciiTheme="minorHAnsi" w:hAnsiTheme="minorHAnsi" w:cstheme="minorHAnsi"/>
-          <w:sz w:val="19"/>
-          <w:szCs w:val="19"/>
-        </w:rPr>
-        <w:t>p</w:t>
-      </w:r>
-      <w:r>
-        <w:rPr>
-          <w:rFonts w:asciiTheme="minorHAnsi" w:hAnsiTheme="minorHAnsi" w:cstheme="minorHAnsi"/>
-          <w:sz w:val="19"/>
-          <w:szCs w:val="19"/>
-        </w:rPr>
-        <w:t xml:space="preserve"> Intel Graphics benchmarking tool, enhancing the debugging </w:t>
-      </w:r>
-      <w:r>
-        <w:rPr>
-          <w:rFonts w:asciiTheme="minorHAnsi" w:hAnsiTheme="minorHAnsi" w:cstheme="minorHAnsi"/>
-          <w:sz w:val="19"/>
-          <w:szCs w:val="19"/>
-        </w:rPr>
-        <w:t xml:space="preserve">process </w:t>
-      </w:r>
-      <w:r>
-        <w:rPr>
-          <w:rFonts w:asciiTheme="minorHAnsi" w:hAnsiTheme="minorHAnsi" w:cstheme="minorHAnsi"/>
-          <w:sz w:val="19"/>
-          <w:szCs w:val="19"/>
-        </w:rPr>
-        <w:t>of</w:t>
-      </w:r>
-      <w:r>
-        <w:rPr>
-          <w:rFonts w:asciiTheme="minorHAnsi" w:hAnsiTheme="minorHAnsi" w:cstheme="minorHAnsi"/>
-          <w:sz w:val="19"/>
-          <w:szCs w:val="19"/>
-        </w:rPr>
-        <w:t xml:space="preserve"> host side of</w:t>
-      </w:r>
-      <w:r>
-        <w:rPr>
-          <w:rFonts w:asciiTheme="minorHAnsi" w:hAnsiTheme="minorHAnsi" w:cstheme="minorHAnsi"/>
-          <w:sz w:val="19"/>
-          <w:szCs w:val="19"/>
-        </w:rPr>
-        <w:t xml:space="preserve"> </w:t>
-      </w:r>
-      <w:r>
-        <w:rPr>
-          <w:rFonts w:asciiTheme="minorHAnsi" w:hAnsiTheme="minorHAnsi" w:cstheme="minorHAnsi"/>
-          <w:sz w:val="19"/>
-          <w:szCs w:val="19"/>
-        </w:rPr>
-        <w:t>K</w:t>
-      </w:r>
-      <w:r>
-        <w:rPr>
-          <w:rFonts w:asciiTheme="minorHAnsi" w:hAnsiTheme="minorHAnsi" w:cstheme="minorHAnsi"/>
-          <w:sz w:val="19"/>
-          <w:szCs w:val="19"/>
-        </w:rPr>
-        <w:t xml:space="preserve">ernel </w:t>
-      </w:r>
-      <w:r>
-        <w:rPr>
-          <w:rFonts w:asciiTheme="minorHAnsi" w:hAnsiTheme="minorHAnsi" w:cstheme="minorHAnsi"/>
-          <w:sz w:val="19"/>
-          <w:szCs w:val="19"/>
-        </w:rPr>
-        <w:t>M</w:t>
-      </w:r>
-      <w:r>
-        <w:rPr>
-          <w:rFonts w:asciiTheme="minorHAnsi" w:hAnsiTheme="minorHAnsi" w:cstheme="minorHAnsi"/>
-          <w:sz w:val="19"/>
-          <w:szCs w:val="19"/>
-        </w:rPr>
-        <w:t xml:space="preserve">ode </w:t>
-      </w:r>
-      <w:r>
-        <w:rPr>
-          <w:rFonts w:asciiTheme="minorHAnsi" w:hAnsiTheme="minorHAnsi" w:cstheme="minorHAnsi"/>
-          <w:sz w:val="19"/>
-          <w:szCs w:val="19"/>
-        </w:rPr>
-        <w:t>D</w:t>
-      </w:r>
-      <w:r>
-        <w:rPr>
-          <w:rFonts w:asciiTheme="minorHAnsi" w:hAnsiTheme="minorHAnsi" w:cstheme="minorHAnsi"/>
-          <w:sz w:val="19"/>
-          <w:szCs w:val="19"/>
-        </w:rPr>
-        <w:t>rivers</w:t>
-      </w:r>
-      <w:r>
-        <w:rPr>
-          <w:rFonts w:asciiTheme="minorHAnsi" w:hAnsiTheme="minorHAnsi" w:cstheme="minorHAnsi"/>
-          <w:sz w:val="19"/>
-          <w:szCs w:val="19"/>
-        </w:rPr>
-        <w:t>.</w:t>
+          <w:sz w:val="18"/>
+          <w:szCs w:val="18"/>
+        </w:rPr>
+        <w:t>rivers.</w:t>
       </w:r>
     </w:p>
     <w:p>
@@ -1330,15 +1783,15 @@
         <w:jc w:val="both"/>
         <w:rPr>
           <w:rFonts w:asciiTheme="minorHAnsi" w:hAnsiTheme="minorHAnsi" w:cstheme="minorHAnsi"/>
-          <w:sz w:val="19"/>
-          <w:szCs w:val="19"/>
+          <w:sz w:val="18"/>
+          <w:szCs w:val="18"/>
         </w:rPr>
       </w:pPr>
       <w:r>
         <w:rPr>
           <w:rFonts w:asciiTheme="minorHAnsi" w:hAnsiTheme="minorHAnsi" w:cstheme="minorHAnsi"/>
-          <w:sz w:val="19"/>
-          <w:szCs w:val="19"/>
+          <w:sz w:val="18"/>
+          <w:szCs w:val="18"/>
         </w:rPr>
         <w:t>Collaborated with cross-functional teams, including hardware and firmware unit, to develop and debug graphics drivers.</w:t>
       </w:r>
@@ -1358,49 +1811,31 @@
         <w:jc w:val="both"/>
         <w:rPr>
           <w:rFonts w:asciiTheme="minorHAnsi" w:hAnsiTheme="minorHAnsi" w:cstheme="minorHAnsi"/>
-          <w:sz w:val="19"/>
-          <w:szCs w:val="19"/>
+          <w:sz w:val="18"/>
+          <w:szCs w:val="18"/>
         </w:rPr>
       </w:pPr>
       <w:r>
         <w:rPr>
           <w:rFonts w:asciiTheme="minorHAnsi" w:hAnsiTheme="minorHAnsi" w:cstheme="minorHAnsi"/>
-          <w:sz w:val="19"/>
-          <w:szCs w:val="19"/>
-        </w:rPr>
-        <w:t xml:space="preserve">Resolved customer issues involving Timeout Detection and Recovery using </w:t>
-      </w:r>
-      <w:proofErr w:type="spellStart"/>
+          <w:sz w:val="18"/>
+          <w:szCs w:val="18"/>
+        </w:rPr>
+        <w:t xml:space="preserve">Resolved customer issues involving Timeout Detection and Recovery using WinDBG and the </w:t>
+      </w:r>
       <w:r>
         <w:rPr>
           <w:rFonts w:asciiTheme="minorHAnsi" w:hAnsiTheme="minorHAnsi" w:cstheme="minorHAnsi"/>
-          <w:sz w:val="19"/>
-          <w:szCs w:val="19"/>
-        </w:rPr>
-        <w:t>WinDBG</w:t>
-      </w:r>
-      <w:proofErr w:type="spellEnd"/>
+          <w:sz w:val="18"/>
+          <w:szCs w:val="18"/>
+        </w:rPr>
+        <w:t xml:space="preserve">knowledge of </w:t>
+      </w:r>
       <w:r>
         <w:rPr>
           <w:rFonts w:asciiTheme="minorHAnsi" w:hAnsiTheme="minorHAnsi" w:cstheme="minorHAnsi"/>
-          <w:sz w:val="19"/>
-          <w:szCs w:val="19"/>
-        </w:rPr>
-        <w:t xml:space="preserve"> and the </w:t>
-      </w:r>
-      <w:r>
-        <w:rPr>
-          <w:rFonts w:asciiTheme="minorHAnsi" w:hAnsiTheme="minorHAnsi" w:cstheme="minorHAnsi"/>
-          <w:sz w:val="19"/>
-          <w:szCs w:val="19"/>
-        </w:rPr>
-        <w:t xml:space="preserve">knowledge of </w:t>
-      </w:r>
-      <w:r>
-        <w:rPr>
-          <w:rFonts w:asciiTheme="minorHAnsi" w:hAnsiTheme="minorHAnsi" w:cstheme="minorHAnsi"/>
-          <w:sz w:val="19"/>
-          <w:szCs w:val="19"/>
+          <w:sz w:val="18"/>
+          <w:szCs w:val="18"/>
         </w:rPr>
         <w:t>driver code process.</w:t>
       </w:r>
@@ -1420,17 +1855,35 @@
         <w:jc w:val="both"/>
         <w:rPr>
           <w:rFonts w:asciiTheme="minorHAnsi" w:hAnsiTheme="minorHAnsi" w:cstheme="minorHAnsi"/>
-          <w:sz w:val="19"/>
-          <w:szCs w:val="19"/>
+          <w:sz w:val="18"/>
+          <w:szCs w:val="18"/>
         </w:rPr>
       </w:pPr>
       <w:r>
         <w:rPr>
           <w:rFonts w:asciiTheme="minorHAnsi" w:hAnsiTheme="minorHAnsi" w:cstheme="minorHAnsi"/>
-          <w:sz w:val="19"/>
-          <w:szCs w:val="19"/>
-        </w:rPr>
-        <w:t>Developed proficiency with WDDM (Window Display Driver Model) APIs and delved into the graphics pipeline.</w:t>
+          <w:sz w:val="18"/>
+          <w:szCs w:val="18"/>
+        </w:rPr>
+        <w:t xml:space="preserve">Developed </w:t>
+      </w:r>
+      <w:proofErr w:type="gramStart"/>
+      <w:r>
+        <w:rPr>
+          <w:rFonts w:asciiTheme="minorHAnsi" w:hAnsiTheme="minorHAnsi" w:cstheme="minorHAnsi"/>
+          <w:sz w:val="18"/>
+          <w:szCs w:val="18"/>
+        </w:rPr>
+        <w:t>proficiency</w:t>
+      </w:r>
+      <w:proofErr w:type="gramEnd"/>
+      <w:r>
+        <w:rPr>
+          <w:rFonts w:asciiTheme="minorHAnsi" w:hAnsiTheme="minorHAnsi" w:cstheme="minorHAnsi"/>
+          <w:sz w:val="18"/>
+          <w:szCs w:val="18"/>
+        </w:rPr>
+        <w:t xml:space="preserve"> with WDDM (Window Display Driver Model) APIs and delved into the graphics pipeline.</w:t>
       </w:r>
     </w:p>
     <w:p>
@@ -1456,7 +1909,7 @@
       <w:r>
         <w:rPr>
           <w:rFonts w:ascii="Calibri" w:hAnsi="Calibri" w:cs="Calibri"/>
-          <w:bCs/>
+          <w:b/>
           <w:sz w:val="19"/>
           <w:szCs w:val="19"/>
         </w:rPr>
@@ -1465,7 +1918,7 @@
       <w:r>
         <w:rPr>
           <w:rFonts w:ascii="Calibri" w:hAnsi="Calibri" w:cs="Calibri"/>
-          <w:bCs/>
+          <w:b/>
           <w:sz w:val="19"/>
           <w:szCs w:val="19"/>
         </w:rPr>
@@ -1474,7 +1927,7 @@
       <w:r>
         <w:rPr>
           <w:rFonts w:ascii="Calibri" w:hAnsi="Calibri" w:cs="Calibri"/>
-          <w:bCs/>
+          <w:b/>
           <w:sz w:val="19"/>
           <w:szCs w:val="19"/>
         </w:rPr>
@@ -1483,7 +1936,7 @@
       <w:r>
         <w:rPr>
           <w:rFonts w:ascii="Calibri" w:hAnsi="Calibri" w:cs="Calibri"/>
-          <w:bCs/>
+          <w:b/>
           <w:sz w:val="19"/>
           <w:szCs w:val="19"/>
         </w:rPr>
@@ -1492,7 +1945,7 @@
       <w:r>
         <w:rPr>
           <w:rFonts w:ascii="Calibri" w:hAnsi="Calibri" w:cs="Calibri"/>
-          <w:bCs/>
+          <w:b/>
           <w:sz w:val="19"/>
           <w:szCs w:val="19"/>
         </w:rPr>
@@ -1501,7 +1954,7 @@
       <w:r>
         <w:rPr>
           <w:rFonts w:ascii="Calibri" w:hAnsi="Calibri" w:cs="Calibri"/>
-          <w:bCs/>
+          <w:b/>
           <w:sz w:val="19"/>
           <w:szCs w:val="19"/>
         </w:rPr>
@@ -1510,7 +1963,7 @@
       <w:r>
         <w:rPr>
           <w:rFonts w:ascii="Calibri" w:hAnsi="Calibri" w:cs="Calibri"/>
-          <w:bCs/>
+          <w:b/>
           <w:sz w:val="19"/>
           <w:szCs w:val="19"/>
         </w:rPr>
@@ -1519,189 +1972,178 @@
       <w:r>
         <w:rPr>
           <w:rFonts w:ascii="Calibri" w:hAnsi="Calibri" w:cs="Calibri"/>
-          <w:bCs/>
+          <w:b/>
           <w:sz w:val="19"/>
           <w:szCs w:val="19"/>
         </w:rPr>
         <w:t xml:space="preserve"> </w:t>
       </w:r>
-      <w:proofErr w:type="spellStart"/>
-      <w:r>
-        <w:rPr>
-          <w:rFonts w:ascii="Calibri" w:hAnsi="Calibri" w:cs="Calibri"/>
-          <w:bCs/>
+      <w:r>
+        <w:rPr>
+          <w:rFonts w:ascii="Calibri" w:hAnsi="Calibri" w:cs="Calibri"/>
+          <w:b/>
           <w:sz w:val="19"/>
           <w:szCs w:val="19"/>
         </w:rPr>
-        <w:t>Waddaya</w:t>
-      </w:r>
-      <w:proofErr w:type="spellEnd"/>
-      <w:r>
-        <w:rPr>
-          <w:rFonts w:ascii="Calibri" w:hAnsi="Calibri" w:cs="Calibri"/>
-          <w:bCs/>
+        <w:t>Waddaya Solution</w:t>
+      </w:r>
+      <w:r>
+        <w:rPr>
+          <w:rFonts w:ascii="Calibri" w:hAnsi="Calibri" w:cs="Calibri"/>
+          <w:b/>
           <w:sz w:val="19"/>
           <w:szCs w:val="19"/>
         </w:rPr>
-        <w:t xml:space="preserve"> Solution</w:t>
-      </w:r>
-      <w:r>
-        <w:rPr>
-          <w:rFonts w:ascii="Calibri" w:hAnsi="Calibri" w:cs="Calibri"/>
-          <w:bCs/>
+        <w:t>s</w:t>
+      </w:r>
+      <w:r>
+        <w:rPr>
+          <w:rFonts w:ascii="Calibri" w:hAnsi="Calibri" w:cs="Calibri"/>
+          <w:b/>
           <w:sz w:val="19"/>
           <w:szCs w:val="19"/>
         </w:rPr>
-        <w:t>s</w:t>
-      </w:r>
-      <w:r>
-        <w:rPr>
-          <w:rFonts w:ascii="Calibri" w:hAnsi="Calibri" w:cs="Calibri"/>
-          <w:bCs/>
+        <w:t xml:space="preserve"> </w:t>
+      </w:r>
+      <w:r>
+        <w:rPr>
+          <w:rFonts w:ascii="Calibri" w:hAnsi="Calibri" w:cs="Calibri"/>
+          <w:b/>
           <w:sz w:val="19"/>
           <w:szCs w:val="19"/>
         </w:rPr>
-        <w:t xml:space="preserve"> </w:t>
-      </w:r>
-      <w:r>
-        <w:rPr>
-          <w:rFonts w:ascii="Calibri" w:hAnsi="Calibri" w:cs="Calibri"/>
-          <w:bCs/>
+        <w:t xml:space="preserve">              </w:t>
+      </w:r>
+      <w:r>
+        <w:rPr>
+          <w:rFonts w:ascii="Calibri" w:hAnsi="Calibri" w:cs="Calibri"/>
+          <w:b/>
           <w:sz w:val="19"/>
           <w:szCs w:val="19"/>
         </w:rPr>
-        <w:t xml:space="preserve">              </w:t>
-      </w:r>
-      <w:r>
-        <w:rPr>
-          <w:rFonts w:ascii="Calibri" w:hAnsi="Calibri" w:cs="Calibri"/>
-          <w:bCs/>
+        <w:t xml:space="preserve">             </w:t>
+      </w:r>
+      <w:r>
+        <w:rPr>
+          <w:rFonts w:ascii="Calibri" w:hAnsi="Calibri" w:cs="Calibri"/>
+          <w:b/>
           <w:sz w:val="19"/>
           <w:szCs w:val="19"/>
         </w:rPr>
-        <w:t xml:space="preserve">             </w:t>
-      </w:r>
-      <w:r>
-        <w:rPr>
-          <w:rFonts w:ascii="Calibri" w:hAnsi="Calibri" w:cs="Calibri"/>
-          <w:bCs/>
+        <w:t xml:space="preserve">   </w:t>
+      </w:r>
+      <w:r>
+        <w:rPr>
+          <w:rFonts w:ascii="Calibri" w:hAnsi="Calibri" w:cs="Calibri"/>
+          <w:b/>
           <w:sz w:val="19"/>
           <w:szCs w:val="19"/>
         </w:rPr>
-        <w:t xml:space="preserve">   </w:t>
-      </w:r>
-      <w:r>
-        <w:rPr>
-          <w:rFonts w:ascii="Calibri" w:hAnsi="Calibri" w:cs="Calibri"/>
-          <w:bCs/>
+        <w:t xml:space="preserve"> </w:t>
+      </w:r>
+      <w:r>
+        <w:rPr>
+          <w:rFonts w:ascii="Calibri" w:hAnsi="Calibri" w:cs="Calibri"/>
+          <w:b/>
           <w:sz w:val="19"/>
           <w:szCs w:val="19"/>
         </w:rPr>
-        <w:t xml:space="preserve"> </w:t>
-      </w:r>
-      <w:r>
-        <w:rPr>
-          <w:rFonts w:ascii="Calibri" w:hAnsi="Calibri" w:cs="Calibri"/>
-          <w:bCs/>
+        <w:t xml:space="preserve">       </w:t>
+      </w:r>
+      <w:r>
+        <w:rPr>
+          <w:rFonts w:ascii="Calibri" w:hAnsi="Calibri" w:cs="Calibri"/>
+          <w:b/>
           <w:sz w:val="19"/>
           <w:szCs w:val="19"/>
         </w:rPr>
-        <w:t xml:space="preserve">       </w:t>
-      </w:r>
-      <w:r>
-        <w:rPr>
-          <w:rFonts w:ascii="Calibri" w:hAnsi="Calibri" w:cs="Calibri"/>
-          <w:bCs/>
+        <w:t xml:space="preserve">      </w:t>
+      </w:r>
+      <w:r>
+        <w:rPr>
+          <w:rFonts w:ascii="Calibri" w:hAnsi="Calibri" w:cs="Calibri"/>
+          <w:b/>
           <w:sz w:val="19"/>
           <w:szCs w:val="19"/>
         </w:rPr>
-        <w:t xml:space="preserve">      </w:t>
-      </w:r>
-      <w:r>
-        <w:rPr>
-          <w:rFonts w:ascii="Calibri" w:hAnsi="Calibri" w:cs="Calibri"/>
-          <w:bCs/>
+        <w:t xml:space="preserve">     </w:t>
+      </w:r>
+      <w:r>
+        <w:rPr>
+          <w:rFonts w:ascii="Calibri" w:hAnsi="Calibri" w:cs="Calibri"/>
+          <w:b/>
           <w:sz w:val="19"/>
           <w:szCs w:val="19"/>
         </w:rPr>
-        <w:t xml:space="preserve">     </w:t>
-      </w:r>
-      <w:r>
-        <w:rPr>
-          <w:rFonts w:ascii="Calibri" w:hAnsi="Calibri" w:cs="Calibri"/>
-          <w:bCs/>
+        <w:t xml:space="preserve">          </w:t>
+      </w:r>
+      <w:r>
+        <w:rPr>
+          <w:rFonts w:ascii="Calibri" w:hAnsi="Calibri" w:cs="Calibri"/>
+          <w:b/>
           <w:sz w:val="19"/>
           <w:szCs w:val="19"/>
         </w:rPr>
-        <w:t xml:space="preserve">          </w:t>
-      </w:r>
-      <w:r>
-        <w:rPr>
-          <w:rFonts w:ascii="Calibri" w:hAnsi="Calibri" w:cs="Calibri"/>
-          <w:bCs/>
+        <w:t xml:space="preserve">  </w:t>
+      </w:r>
+      <w:r>
+        <w:rPr>
+          <w:rFonts w:ascii="Calibri" w:hAnsi="Calibri" w:cs="Calibri"/>
+          <w:b/>
           <w:sz w:val="19"/>
           <w:szCs w:val="19"/>
         </w:rPr>
-        <w:t xml:space="preserve">  </w:t>
-      </w:r>
-      <w:r>
-        <w:rPr>
-          <w:rFonts w:ascii="Calibri" w:hAnsi="Calibri" w:cs="Calibri"/>
-          <w:bCs/>
+        <w:t xml:space="preserve"> </w:t>
+      </w:r>
+      <w:r>
+        <w:rPr>
+          <w:rFonts w:ascii="Calibri" w:hAnsi="Calibri" w:cs="Calibri"/>
+          <w:b/>
           <w:sz w:val="19"/>
           <w:szCs w:val="19"/>
         </w:rPr>
-        <w:t xml:space="preserve"> </w:t>
-      </w:r>
-      <w:r>
-        <w:rPr>
-          <w:rFonts w:ascii="Calibri" w:hAnsi="Calibri" w:cs="Calibri"/>
-          <w:bCs/>
+        <w:t xml:space="preserve">  </w:t>
+      </w:r>
+      <w:r>
+        <w:rPr>
+          <w:rFonts w:ascii="Calibri" w:hAnsi="Calibri" w:cs="Calibri"/>
+          <w:b/>
           <w:sz w:val="19"/>
           <w:szCs w:val="19"/>
         </w:rPr>
-        <w:t xml:space="preserve">  </w:t>
-      </w:r>
-      <w:r>
-        <w:rPr>
-          <w:rFonts w:ascii="Calibri" w:hAnsi="Calibri" w:cs="Calibri"/>
-          <w:bCs/>
+        <w:t xml:space="preserve">May 2015 - </w:t>
+      </w:r>
+      <w:r>
+        <w:rPr>
+          <w:rFonts w:ascii="Calibri" w:hAnsi="Calibri" w:cs="Calibri"/>
+          <w:b/>
           <w:sz w:val="19"/>
           <w:szCs w:val="19"/>
         </w:rPr>
-        <w:t xml:space="preserve">May 2015 - </w:t>
-      </w:r>
-      <w:r>
-        <w:rPr>
-          <w:rFonts w:ascii="Calibri" w:hAnsi="Calibri" w:cs="Calibri"/>
-          <w:bCs/>
+        <w:t>Aug</w:t>
+      </w:r>
+      <w:r>
+        <w:rPr>
+          <w:rFonts w:ascii="Calibri" w:hAnsi="Calibri" w:cs="Calibri"/>
+          <w:b/>
           <w:sz w:val="19"/>
           <w:szCs w:val="19"/>
         </w:rPr>
-        <w:t>Aug</w:t>
-      </w:r>
-      <w:r>
-        <w:rPr>
-          <w:rFonts w:ascii="Calibri" w:hAnsi="Calibri" w:cs="Calibri"/>
-          <w:bCs/>
+        <w:t xml:space="preserve"> 201</w:t>
+      </w:r>
+      <w:r>
+        <w:rPr>
+          <w:rFonts w:ascii="Calibri" w:hAnsi="Calibri" w:cs="Calibri"/>
+          <w:b/>
           <w:sz w:val="19"/>
           <w:szCs w:val="19"/>
         </w:rPr>
-        <w:t xml:space="preserve"> 201</w:t>
-      </w:r>
-      <w:r>
-        <w:rPr>
-          <w:rFonts w:ascii="Calibri" w:hAnsi="Calibri" w:cs="Calibri"/>
-          <w:bCs/>
-          <w:sz w:val="19"/>
-          <w:szCs w:val="19"/>
-        </w:rPr>
         <w:t>8</w:t>
       </w:r>
       <w:r>
         <w:rPr>
           <w:rFonts w:ascii="Calibri" w:hAnsi="Calibri" w:cs="Calibri"/>
-          <w:bCs/>
+          <w:b/>
           <w:sz w:val="19"/>
           <w:szCs w:val="19"/>
         </w:rPr>
@@ -1723,15 +2165,15 @@
         <w:jc w:val="both"/>
         <w:rPr>
           <w:rFonts w:ascii="Calibri" w:hAnsi="Calibri" w:cs="Calibri"/>
-          <w:sz w:val="19"/>
-          <w:szCs w:val="19"/>
-        </w:rPr>
-      </w:pPr>
-      <w:r>
-        <w:rPr>
-          <w:rFonts w:ascii="Calibri" w:hAnsi="Calibri" w:cs="Calibri"/>
-          <w:sz w:val="19"/>
-          <w:szCs w:val="19"/>
+          <w:sz w:val="18"/>
+          <w:szCs w:val="18"/>
+        </w:rPr>
+      </w:pPr>
+      <w:r>
+        <w:rPr>
+          <w:rFonts w:ascii="Calibri" w:hAnsi="Calibri" w:cs="Calibri"/>
+          <w:sz w:val="18"/>
+          <w:szCs w:val="18"/>
         </w:rPr>
         <w:t>Expertly managed SAP planning, sizing, installation, upgrades, and maintenance; adept at tuning, troubleshooting, and documenting within intricate heterogeneous environments.</w:t>
       </w:r>
@@ -1751,15 +2193,15 @@
         <w:jc w:val="both"/>
         <w:rPr>
           <w:rFonts w:ascii="Calibri" w:hAnsi="Calibri" w:cs="Calibri"/>
-          <w:sz w:val="19"/>
-          <w:szCs w:val="19"/>
-        </w:rPr>
-      </w:pPr>
-      <w:r>
-        <w:rPr>
-          <w:rFonts w:ascii="Calibri" w:hAnsi="Calibri" w:cs="Calibri"/>
-          <w:sz w:val="19"/>
-          <w:szCs w:val="19"/>
+          <w:sz w:val="18"/>
+          <w:szCs w:val="18"/>
+        </w:rPr>
+      </w:pPr>
+      <w:r>
+        <w:rPr>
+          <w:rFonts w:ascii="Calibri" w:hAnsi="Calibri" w:cs="Calibri"/>
+          <w:sz w:val="18"/>
+          <w:szCs w:val="18"/>
         </w:rPr>
         <w:t>Proficiently collaborated with project, process, and development teams, end-users, and SAP Worldwide support both during and post-project implementation.</w:t>
       </w:r>
@@ -1779,15 +2221,15 @@
         <w:jc w:val="both"/>
         <w:rPr>
           <w:rFonts w:ascii="Calibri" w:hAnsi="Calibri" w:cs="Calibri"/>
-          <w:sz w:val="19"/>
-          <w:szCs w:val="19"/>
-        </w:rPr>
-      </w:pPr>
-      <w:r>
-        <w:rPr>
-          <w:rFonts w:ascii="Calibri" w:hAnsi="Calibri" w:cs="Calibri"/>
-          <w:sz w:val="19"/>
-          <w:szCs w:val="19"/>
+          <w:sz w:val="18"/>
+          <w:szCs w:val="18"/>
+        </w:rPr>
+      </w:pPr>
+      <w:r>
+        <w:rPr>
+          <w:rFonts w:ascii="Calibri" w:hAnsi="Calibri" w:cs="Calibri"/>
+          <w:sz w:val="18"/>
+          <w:szCs w:val="18"/>
         </w:rPr>
         <w:t>Deep discussion with vendor to understand architecture of application.</w:t>
       </w:r>
@@ -1807,63 +2249,79 @@
         <w:jc w:val="both"/>
         <w:rPr>
           <w:rFonts w:ascii="Calibri" w:hAnsi="Calibri" w:cs="Calibri"/>
-          <w:sz w:val="19"/>
-          <w:szCs w:val="19"/>
-        </w:rPr>
-      </w:pPr>
-      <w:r>
-        <w:rPr>
-          <w:rFonts w:ascii="Calibri" w:hAnsi="Calibri" w:cs="Calibri"/>
-          <w:sz w:val="19"/>
-          <w:szCs w:val="19"/>
-        </w:rPr>
-        <w:t>Demonstrated ability in developing and maintaining a large business information system</w:t>
-      </w:r>
-      <w:r>
-        <w:rPr>
-          <w:rFonts w:ascii="Calibri" w:hAnsi="Calibri" w:cs="Calibri"/>
-          <w:sz w:val="19"/>
-          <w:szCs w:val="19"/>
+          <w:sz w:val="18"/>
+          <w:szCs w:val="18"/>
+        </w:rPr>
+      </w:pPr>
+      <w:r>
+        <w:rPr>
+          <w:rFonts w:ascii="Calibri" w:hAnsi="Calibri" w:cs="Calibri"/>
+          <w:sz w:val="18"/>
+          <w:szCs w:val="18"/>
+        </w:rPr>
+        <w:t xml:space="preserve">Demonstrated ability in developing and </w:t>
+      </w:r>
+      <w:r>
+        <w:rPr>
+          <w:rFonts w:ascii="Calibri" w:hAnsi="Calibri" w:cs="Calibri"/>
+          <w:sz w:val="18"/>
+          <w:szCs w:val="18"/>
+        </w:rPr>
+        <w:t>supporting</w:t>
+      </w:r>
+      <w:r>
+        <w:rPr>
+          <w:rFonts w:ascii="Calibri" w:hAnsi="Calibri" w:cs="Calibri"/>
+          <w:sz w:val="18"/>
+          <w:szCs w:val="18"/>
+        </w:rPr>
+        <w:t xml:space="preserve"> a large business information system</w:t>
+      </w:r>
+      <w:r>
+        <w:rPr>
+          <w:rFonts w:ascii="Calibri" w:hAnsi="Calibri" w:cs="Calibri"/>
+          <w:sz w:val="18"/>
+          <w:szCs w:val="18"/>
         </w:rPr>
         <w:t xml:space="preserve"> with a c</w:t>
       </w:r>
       <w:r>
         <w:rPr>
           <w:rFonts w:ascii="Calibri" w:hAnsi="Calibri" w:cs="Calibri"/>
-          <w:sz w:val="19"/>
-          <w:szCs w:val="19"/>
+          <w:sz w:val="18"/>
+          <w:szCs w:val="18"/>
         </w:rPr>
         <w:t>ommit</w:t>
       </w:r>
       <w:r>
         <w:rPr>
           <w:rFonts w:ascii="Calibri" w:hAnsi="Calibri" w:cs="Calibri"/>
-          <w:sz w:val="19"/>
-          <w:szCs w:val="19"/>
+          <w:sz w:val="18"/>
+          <w:szCs w:val="18"/>
         </w:rPr>
         <w:t>ment</w:t>
       </w:r>
       <w:r>
         <w:rPr>
           <w:rFonts w:ascii="Calibri" w:hAnsi="Calibri" w:cs="Calibri"/>
-          <w:sz w:val="19"/>
-          <w:szCs w:val="19"/>
+          <w:sz w:val="18"/>
+          <w:szCs w:val="18"/>
         </w:rPr>
         <w:t xml:space="preserve"> to</w:t>
       </w:r>
       <w:r>
         <w:rPr>
           <w:rFonts w:ascii="Calibri" w:hAnsi="Calibri" w:cs="Calibri"/>
-          <w:sz w:val="19"/>
-          <w:szCs w:val="19"/>
+          <w:sz w:val="18"/>
+          <w:szCs w:val="18"/>
         </w:rPr>
         <w:t>wards</w:t>
       </w:r>
       <w:r>
         <w:rPr>
           <w:rFonts w:ascii="Calibri" w:hAnsi="Calibri" w:cs="Calibri"/>
-          <w:sz w:val="19"/>
-          <w:szCs w:val="19"/>
+          <w:sz w:val="18"/>
+          <w:szCs w:val="18"/>
         </w:rPr>
         <w:t xml:space="preserve"> Enterprise Security and Risk Management.</w:t>
       </w:r>
@@ -1883,47 +2341,63 @@
         <w:jc w:val="both"/>
         <w:rPr>
           <w:rFonts w:ascii="Calibri" w:hAnsi="Calibri" w:cs="Calibri"/>
-          <w:sz w:val="19"/>
-          <w:szCs w:val="19"/>
-        </w:rPr>
-      </w:pPr>
-      <w:r>
-        <w:rPr>
-          <w:rFonts w:ascii="Calibri" w:hAnsi="Calibri" w:cs="Calibri"/>
-          <w:sz w:val="19"/>
-          <w:szCs w:val="19"/>
+          <w:sz w:val="18"/>
+          <w:szCs w:val="18"/>
+        </w:rPr>
+      </w:pPr>
+      <w:r>
+        <w:rPr>
+          <w:rFonts w:ascii="Calibri" w:hAnsi="Calibri" w:cs="Calibri"/>
+          <w:sz w:val="18"/>
+          <w:szCs w:val="18"/>
         </w:rPr>
         <w:t>Capacity Planning/Hardware Sizing, Vendor Selections</w:t>
       </w:r>
       <w:r>
         <w:rPr>
           <w:rFonts w:ascii="Calibri" w:hAnsi="Calibri" w:cs="Calibri"/>
-          <w:sz w:val="19"/>
-          <w:szCs w:val="19"/>
+          <w:sz w:val="18"/>
+          <w:szCs w:val="18"/>
         </w:rPr>
         <w:t xml:space="preserve"> with a</w:t>
       </w:r>
       <w:r>
         <w:rPr>
           <w:rFonts w:ascii="Calibri" w:hAnsi="Calibri" w:cs="Calibri"/>
-          <w:sz w:val="19"/>
-          <w:szCs w:val="19"/>
-        </w:rPr>
-        <w:t xml:space="preserve"> systematic approach to accomplishing </w:t>
-      </w:r>
-      <w:r>
-        <w:rPr>
-          <w:rFonts w:ascii="Calibri" w:hAnsi="Calibri" w:cs="Calibri"/>
-          <w:sz w:val="19"/>
-          <w:szCs w:val="19"/>
+          <w:sz w:val="18"/>
+          <w:szCs w:val="18"/>
+        </w:rPr>
+        <w:t xml:space="preserve"> systematic approach to </w:t>
+      </w:r>
+      <w:r>
+        <w:rPr>
+          <w:rFonts w:ascii="Calibri" w:hAnsi="Calibri" w:cs="Calibri"/>
+          <w:sz w:val="18"/>
+          <w:szCs w:val="18"/>
+        </w:rPr>
+        <w:t>conducting</w:t>
+      </w:r>
+      <w:r>
+        <w:rPr>
+          <w:rFonts w:ascii="Calibri" w:hAnsi="Calibri" w:cs="Calibri"/>
+          <w:sz w:val="18"/>
+          <w:szCs w:val="18"/>
+        </w:rPr>
+        <w:t xml:space="preserve"> </w:t>
+      </w:r>
+      <w:r>
+        <w:rPr>
+          <w:rFonts w:ascii="Calibri" w:hAnsi="Calibri" w:cs="Calibri"/>
+          <w:sz w:val="18"/>
+          <w:szCs w:val="18"/>
         </w:rPr>
         <w:t>the requirements</w:t>
       </w:r>
       <w:r>
         <w:rPr>
           <w:rFonts w:ascii="Calibri" w:hAnsi="Calibri" w:cs="Calibri"/>
-          <w:sz w:val="19"/>
-          <w:szCs w:val="19"/>
+          <w:sz w:val="18"/>
+          <w:szCs w:val="18"/>
         </w:rPr>
         <w:t>.</w:t>
       </w:r>
@@ -1943,17 +2417,33 @@
         <w:jc w:val="both"/>
         <w:rPr>
           <w:rFonts w:ascii="Calibri" w:hAnsi="Calibri" w:cs="Calibri"/>
-          <w:sz w:val="19"/>
-          <w:szCs w:val="19"/>
-        </w:rPr>
-      </w:pPr>
-      <w:r>
-        <w:rPr>
-          <w:rFonts w:ascii="Calibri" w:hAnsi="Calibri" w:cs="Calibri"/>
-          <w:sz w:val="19"/>
-          <w:szCs w:val="19"/>
-        </w:rPr>
-        <w:t>Instrumental and proven record in using technology for real business benefits.</w:t>
+          <w:sz w:val="18"/>
+          <w:szCs w:val="18"/>
+        </w:rPr>
+      </w:pPr>
+      <w:r>
+        <w:rPr>
+          <w:rFonts w:ascii="Calibri" w:hAnsi="Calibri" w:cs="Calibri"/>
+          <w:sz w:val="18"/>
+          <w:szCs w:val="18"/>
+        </w:rPr>
+        <w:t xml:space="preserve">Instrumental and proven record in using technology for </w:t>
+      </w:r>
+      <w:r>
+        <w:rPr>
+          <w:rFonts w:ascii="Calibri" w:hAnsi="Calibri" w:cs="Calibri"/>
+          <w:sz w:val="18"/>
+          <w:szCs w:val="18"/>
+        </w:rPr>
+        <w:t>significant business</w:t>
+      </w:r>
+      <w:r>
+        <w:rPr>
+          <w:rFonts w:ascii="Calibri" w:hAnsi="Calibri" w:cs="Calibri"/>
+          <w:sz w:val="18"/>
+          <w:szCs w:val="18"/>
+        </w:rPr>
+        <w:t xml:space="preserve"> benefits.</w:t>
       </w:r>
     </w:p>
     <w:p>
@@ -1988,25 +2478,43 @@
         <w:rPr>
           <w:rFonts w:ascii="Calibri" w:hAnsi="Calibri" w:cs="Calibri"/>
           <w:bCs/>
-          <w:sz w:val="19"/>
-          <w:szCs w:val="19"/>
+          <w:sz w:val="18"/>
+          <w:szCs w:val="18"/>
         </w:rPr>
       </w:pPr>
       <w:r>
         <w:rPr>
           <w:rFonts w:ascii="Calibri" w:hAnsi="Calibri" w:cs="Calibri"/>
           <w:b/>
-          <w:sz w:val="19"/>
-          <w:szCs w:val="19"/>
-        </w:rPr>
-        <w:t>GPU Telemetry Tool for</w:t>
+          <w:sz w:val="18"/>
+          <w:szCs w:val="18"/>
+        </w:rPr>
+        <w:t xml:space="preserve">GPU </w:t>
+      </w:r>
+      <w:r>
+        <w:rPr>
+          <w:rFonts w:ascii="Calibri" w:hAnsi="Calibri" w:cs="Calibri"/>
+          <w:b/>
+          <w:sz w:val="18"/>
+          <w:szCs w:val="18"/>
+        </w:rPr>
+        <w:t>Benchmarking</w:t>
+      </w:r>
+      <w:r>
+        <w:rPr>
+          <w:rFonts w:ascii="Calibri" w:hAnsi="Calibri" w:cs="Calibri"/>
+          <w:b/>
+          <w:sz w:val="18"/>
+          <w:szCs w:val="18"/>
+        </w:rPr>
+        <w:t xml:space="preserve"> Tool for</w:t>
       </w:r>
       <w:r>
         <w:rPr>
           <w:rFonts w:ascii="Calibri" w:hAnsi="Calibri" w:cs="Calibri"/>
           <w:bCs/>
-          <w:sz w:val="19"/>
-          <w:szCs w:val="19"/>
+          <w:sz w:val="18"/>
+          <w:szCs w:val="18"/>
         </w:rPr>
         <w:t xml:space="preserve"> </w:t>
       </w:r>
@@ -2014,8 +2522,8 @@
         <w:rPr>
           <w:rFonts w:ascii="Calibri" w:hAnsi="Calibri" w:cs="Calibri"/>
           <w:b/>
-          <w:sz w:val="19"/>
-          <w:szCs w:val="19"/>
+          <w:sz w:val="18"/>
+          <w:szCs w:val="18"/>
         </w:rPr>
         <w:t>Intel</w:t>
       </w:r>
@@ -2023,17 +2531,35 @@
         <w:rPr>
           <w:rFonts w:ascii="Calibri" w:hAnsi="Calibri" w:cs="Calibri"/>
           <w:bCs/>
-          <w:sz w:val="19"/>
-          <w:szCs w:val="19"/>
-        </w:rPr>
-        <w:t xml:space="preserve">: Designed Intel's GPU telemetry tool, capturing metrics such as core usage and memory bandwidth. Employed Intel's SDK for direct GPU interfacing, leveraging both continuous and event-driven sampling. Aggregated data for clarity and ensured efficient storage with real-time visualization. Further extended the telemetry tool with a CLI for enhanced debugging, achieving a </w:t>
+          <w:sz w:val="18"/>
+          <w:szCs w:val="18"/>
+        </w:rPr>
+        <w:t xml:space="preserve">: Designed Intel's GPU telemetry tool, capturing metrics such as core usage and memory bandwidth. Employed Intel's SDK for direct GPU interfacing, </w:t>
+      </w:r>
+      <w:r>
+        <w:rPr>
+          <w:rFonts w:ascii="Calibri" w:hAnsi="Calibri" w:cs="Calibri"/>
+          <w:bCs/>
+          <w:sz w:val="18"/>
+          <w:szCs w:val="18"/>
+        </w:rPr>
+        <w:t>using</w:t>
+      </w:r>
+      <w:r>
+        <w:rPr>
+          <w:rFonts w:ascii="Calibri" w:hAnsi="Calibri" w:cs="Calibri"/>
+          <w:bCs/>
+          <w:sz w:val="18"/>
+          <w:szCs w:val="18"/>
+        </w:rPr>
+        <w:t xml:space="preserve"> both continuous and event-driven sampling. Aggregated data for clarity and ensured efficient storage with real-time visualization. Further extended the telemetry tool with a CLI for enhanced debugging, achieving a </w:t>
       </w:r>
       <w:r>
         <w:rPr>
           <w:rFonts w:ascii="Calibri" w:hAnsi="Calibri" w:cs="Calibri"/>
           <w:b/>
-          <w:sz w:val="19"/>
-          <w:szCs w:val="19"/>
+          <w:sz w:val="18"/>
+          <w:szCs w:val="18"/>
         </w:rPr>
         <w:t>25% reduction in debug time</w:t>
       </w:r>
@@ -2041,8 +2567,8 @@
         <w:rPr>
           <w:rFonts w:ascii="Calibri" w:hAnsi="Calibri" w:cs="Calibri"/>
           <w:bCs/>
-          <w:sz w:val="19"/>
-          <w:szCs w:val="19"/>
+          <w:sz w:val="18"/>
+          <w:szCs w:val="18"/>
         </w:rPr>
         <w:t>.</w:t>
       </w:r>
@@ -2056,26 +2582,141 @@
         </w:numPr>
         <w:tabs>
           <w:tab w:val="left" w:pos="10080"/>
-        </w:tabs>
-        <w:spacing w:after="0" w:line="240" w:lineRule="auto"/>
-        <w:ind w:left="907" w:right="447" w:hanging="187"/>
-        <w:contextualSpacing w:val="0"/>
+          <w:tab w:val="left" w:pos="10620"/>
+        </w:tabs>
+        <w:spacing w:after="0" w:line="247" w:lineRule="auto"/>
+        <w:ind w:left="900" w:right="447" w:hanging="180"/>
         <w:jc w:val="both"/>
         <w:rPr>
           <w:rFonts w:ascii="Calibri" w:hAnsi="Calibri" w:cs="Calibri"/>
+          <w:b/>
           <w:bCs/>
-          <w:sz w:val="19"/>
-          <w:szCs w:val="19"/>
-        </w:rPr>
-      </w:pPr>
-      <w:r>
-        <w:rPr>
-          <w:rFonts w:ascii="Calibri" w:hAnsi="Calibri" w:cs="Calibri"/>
+          <w:sz w:val="18"/>
+          <w:szCs w:val="18"/>
+        </w:rPr>
+      </w:pPr>
+      <w:r>
+        <w:rPr>
+          <w:rFonts w:ascii="Calibri" w:hAnsi="Calibri" w:cs="Calibri"/>
+          <w:b/>
           <w:bCs/>
-          <w:sz w:val="19"/>
-          <w:szCs w:val="19"/>
-        </w:rPr>
-        <w:t>Autonomous Line Follower Robot: Successfully designed and implemented a fully functional autonomous line follower robot using an ATmega168 microcontroller, motor driver, and infrared sensors. Utilized the ATmega168 microcontroller for movement control and infrared sensors for path tracking.</w:t>
+          <w:sz w:val="18"/>
+          <w:szCs w:val="18"/>
+        </w:rPr>
+        <w:t xml:space="preserve">E-Signature Management System for CalPERS: </w:t>
+      </w:r>
+      <w:r>
+        <w:rPr>
+          <w:rFonts w:ascii="Calibri" w:hAnsi="Calibri" w:cs="Calibri"/>
+          <w:sz w:val="18"/>
+          <w:szCs w:val="18"/>
+        </w:rPr>
+        <w:t xml:space="preserve">Architected a sophisticated E-Signature portal </w:t>
+      </w:r>
+      <w:proofErr w:type="gramStart"/>
+      <w:r>
+        <w:rPr>
+          <w:rFonts w:ascii="Calibri" w:hAnsi="Calibri" w:cs="Calibri"/>
+          <w:sz w:val="18"/>
+          <w:szCs w:val="18"/>
+        </w:rPr>
+        <w:t>leveraging</w:t>
+      </w:r>
+      <w:proofErr w:type="gramEnd"/>
+      <w:r>
+        <w:rPr>
+          <w:rFonts w:ascii="Calibri" w:hAnsi="Calibri" w:cs="Calibri"/>
+          <w:sz w:val="18"/>
+          <w:szCs w:val="18"/>
+        </w:rPr>
+        <w:t xml:space="preserve"> Python. Initially, converted handcrafted signatures to grayscale, transformed them into binary matrices, and </w:t>
+      </w:r>
+      <w:proofErr w:type="gramStart"/>
+      <w:r>
+        <w:rPr>
+          <w:rFonts w:ascii="Calibri" w:hAnsi="Calibri" w:cs="Calibri"/>
+          <w:sz w:val="18"/>
+          <w:szCs w:val="18"/>
+        </w:rPr>
+        <w:t>subsequently</w:t>
+      </w:r>
+      <w:proofErr w:type="gramEnd"/>
+      <w:r>
+        <w:rPr>
+          <w:rFonts w:ascii="Calibri" w:hAnsi="Calibri" w:cs="Calibri"/>
+          <w:sz w:val="18"/>
+          <w:szCs w:val="18"/>
+        </w:rPr>
+        <w:t xml:space="preserve"> utilized Canny </w:t>
+      </w:r>
+      <w:r>
+        <w:rPr>
+          <w:rFonts w:ascii="Calibri" w:hAnsi="Calibri" w:cs="Calibri"/>
+          <w:sz w:val="18"/>
+          <w:szCs w:val="18"/>
+        </w:rPr>
+        <w:t>E</w:t>
+      </w:r>
+      <w:r>
+        <w:rPr>
+          <w:rFonts w:ascii="Calibri" w:hAnsi="Calibri" w:cs="Calibri"/>
+          <w:sz w:val="18"/>
+          <w:szCs w:val="18"/>
+        </w:rPr>
+        <w:t xml:space="preserve">dge </w:t>
+      </w:r>
+      <w:r>
+        <w:rPr>
+          <w:rFonts w:ascii="Calibri" w:hAnsi="Calibri" w:cs="Calibri"/>
+          <w:sz w:val="18"/>
+          <w:szCs w:val="18"/>
+        </w:rPr>
+        <w:t>D</w:t>
+      </w:r>
+      <w:r>
+        <w:rPr>
+          <w:rFonts w:ascii="Calibri" w:hAnsi="Calibri" w:cs="Calibri"/>
+          <w:sz w:val="18"/>
+          <w:szCs w:val="18"/>
+        </w:rPr>
+        <w:t>etection to eliminate noise. Efficiently stored the processed signatures in an SQL database, enabling smooth PDF document signing.</w:t>
+      </w:r>
+    </w:p>
+    <w:p>
+      <w:pPr>
+        <w:pStyle w:val="ListParagraph"/>
+        <w:tabs>
+          <w:tab w:val="left" w:pos="10080"/>
+          <w:tab w:val="left" w:pos="10620"/>
+        </w:tabs>
+        <w:spacing w:after="0" w:line="247" w:lineRule="auto"/>
+        <w:ind w:left="900" w:right="447" w:firstLine="0"/>
+        <w:jc w:val="both"/>
+        <w:rPr>
+          <w:rFonts w:ascii="Calibri" w:hAnsi="Calibri" w:cs="Calibri"/>
+          <w:sz w:val="18"/>
+          <w:szCs w:val="18"/>
+        </w:rPr>
+      </w:pPr>
+      <w:r>
+        <w:rPr>
+          <w:rFonts w:ascii="Calibri" w:hAnsi="Calibri" w:cs="Calibri"/>
+          <w:b/>
+          <w:bCs/>
+          <w:sz w:val="18"/>
+          <w:szCs w:val="18"/>
+        </w:rPr>
+        <w:t xml:space="preserve">Features: </w:t>
+      </w:r>
+      <w:r>
+        <w:rPr>
+          <w:rFonts w:ascii="Calibri" w:hAnsi="Calibri" w:cs="Calibri"/>
+          <w:i/>
+          <w:iCs/>
+          <w:sz w:val="18"/>
+          <w:szCs w:val="18"/>
+        </w:rPr>
+        <w:t>Bulk Signing, Multi-Factor Authentication, Document Version Control, Secure Signature Storage.</w:t>
       </w:r>
     </w:p>
     <w:p>
@@ -2087,36 +2728,26 @@
         </w:numPr>
         <w:tabs>
           <w:tab w:val="left" w:pos="10080"/>
-          <w:tab w:val="left" w:pos="10620"/>
-        </w:tabs>
-        <w:spacing w:after="0" w:line="247" w:lineRule="auto"/>
-        <w:ind w:left="900" w:right="447" w:hanging="180"/>
+        </w:tabs>
+        <w:spacing w:after="0" w:line="240" w:lineRule="auto"/>
+        <w:ind w:left="907" w:right="447" w:hanging="187"/>
+        <w:contextualSpacing w:val="0"/>
         <w:jc w:val="both"/>
         <w:rPr>
           <w:rFonts w:ascii="Calibri" w:hAnsi="Calibri" w:cs="Calibri"/>
-          <w:b/>
           <w:bCs/>
-          <w:sz w:val="19"/>
-          <w:szCs w:val="19"/>
-        </w:rPr>
-      </w:pPr>
-      <w:r>
-        <w:rPr>
-          <w:rFonts w:ascii="Calibri" w:hAnsi="Calibri" w:cs="Calibri"/>
-          <w:b/>
+          <w:sz w:val="18"/>
+          <w:szCs w:val="18"/>
+        </w:rPr>
+      </w:pPr>
+      <w:r>
+        <w:rPr>
+          <w:rFonts w:ascii="Calibri" w:hAnsi="Calibri" w:cs="Calibri"/>
           <w:bCs/>
-          <w:sz w:val="19"/>
-          <w:szCs w:val="19"/>
-        </w:rPr>
-        <w:t xml:space="preserve">E-Signature Management System for CalPERS: </w:t>
-      </w:r>
-      <w:r>
-        <w:rPr>
-          <w:rFonts w:ascii="Calibri" w:hAnsi="Calibri" w:cs="Calibri"/>
-          <w:sz w:val="19"/>
-          <w:szCs w:val="19"/>
-        </w:rPr>
-        <w:t>Developed a secure and user-centric E-Signature portal, focusing on business process improvement and efficient data management. Engaged in detailed functional acceptance testing, ensuring the system's robustness and efficiency.</w:t>
+          <w:sz w:val="18"/>
+          <w:szCs w:val="18"/>
+        </w:rPr>
+        <w:t>Autonomous Line Follower Robot: Successfully designed and implemented a fully functional autonomous line follower robot using an ATmega168 microcontroller, motor driver, and infrared sensors. Utilized the ATmega168 microcontroller for movement control and infrared sensors for path tracking.</w:t>
       </w:r>
     </w:p>
     <w:p>
@@ -2135,16 +2766,16 @@
         <w:rPr>
           <w:rFonts w:ascii="Calibri" w:hAnsi="Calibri" w:cs="Calibri"/>
           <w:bCs/>
-          <w:sz w:val="19"/>
-          <w:szCs w:val="19"/>
+          <w:sz w:val="18"/>
+          <w:szCs w:val="18"/>
         </w:rPr>
       </w:pPr>
       <w:r>
         <w:rPr>
           <w:rFonts w:ascii="Calibri" w:hAnsi="Calibri" w:cs="Calibri"/>
           <w:bCs/>
-          <w:sz w:val="19"/>
-          <w:szCs w:val="19"/>
+          <w:sz w:val="18"/>
+          <w:szCs w:val="18"/>
         </w:rPr>
         <w:t>A Dashboard for Canines Suffering from CHF:</w:t>
       </w:r>
@@ -2152,8 +2783,8 @@
         <w:rPr>
           <w:rFonts w:ascii="Calibri" w:hAnsi="Calibri" w:cs="Calibri"/>
           <w:b/>
-          <w:sz w:val="19"/>
-          <w:szCs w:val="19"/>
+          <w:sz w:val="18"/>
+          <w:szCs w:val="18"/>
         </w:rPr>
         <w:t xml:space="preserve"> </w:t>
       </w:r>
@@ -2161,8 +2792,8 @@
         <w:rPr>
           <w:rFonts w:ascii="Calibri" w:hAnsi="Calibri" w:cs="Calibri"/>
           <w:bCs/>
-          <w:sz w:val="19"/>
-          <w:szCs w:val="19"/>
+          <w:sz w:val="18"/>
+          <w:szCs w:val="18"/>
         </w:rPr>
         <w:t>Designed and</w:t>
       </w:r>
@@ -2170,8 +2801,8 @@
         <w:rPr>
           <w:rFonts w:ascii="Calibri" w:hAnsi="Calibri" w:cs="Calibri"/>
           <w:b/>
-          <w:sz w:val="19"/>
-          <w:szCs w:val="19"/>
+          <w:sz w:val="18"/>
+          <w:szCs w:val="18"/>
         </w:rPr>
         <w:t xml:space="preserve"> </w:t>
       </w:r>
@@ -2179,161 +2810,242 @@
         <w:rPr>
           <w:rFonts w:ascii="Calibri" w:hAnsi="Calibri" w:cs="Calibri"/>
           <w:bCs/>
-          <w:sz w:val="19"/>
-          <w:szCs w:val="19"/>
-        </w:rPr>
-        <w:t xml:space="preserve">Crafted a dashboard using </w:t>
-      </w:r>
-      <w:proofErr w:type="spellStart"/>
+          <w:sz w:val="18"/>
+          <w:szCs w:val="18"/>
+        </w:rPr>
+        <w:t xml:space="preserve">Crafted a dashboard using Streamlit and Scikit-learn in Python that classifies the current condition of canines suffering from Congenital Heart Failure </w:t>
+      </w:r>
       <w:r>
         <w:rPr>
           <w:rFonts w:ascii="Calibri" w:hAnsi="Calibri" w:cs="Calibri"/>
           <w:bCs/>
-          <w:sz w:val="19"/>
-          <w:szCs w:val="19"/>
-        </w:rPr>
-        <w:t>Streamlit</w:t>
-      </w:r>
-      <w:proofErr w:type="spellEnd"/>
+          <w:sz w:val="18"/>
+          <w:szCs w:val="18"/>
+        </w:rPr>
+        <w:t xml:space="preserve">using Random Forrest Classifier </w:t>
+      </w:r>
       <w:r>
         <w:rPr>
           <w:rFonts w:ascii="Calibri" w:hAnsi="Calibri" w:cs="Calibri"/>
           <w:bCs/>
-          <w:sz w:val="19"/>
-          <w:szCs w:val="19"/>
-        </w:rPr>
-        <w:t xml:space="preserve"> and Scikit-learn in Python that classifies the current condition of canines suffering from Congenital Heart Failure with </w:t>
+          <w:sz w:val="18"/>
+          <w:szCs w:val="18"/>
+        </w:rPr>
+        <w:t xml:space="preserve">with </w:t>
       </w:r>
       <w:r>
         <w:rPr>
           <w:rFonts w:ascii="Calibri" w:hAnsi="Calibri" w:cs="Calibri"/>
           <w:b/>
-          <w:sz w:val="19"/>
-          <w:szCs w:val="19"/>
+          <w:sz w:val="18"/>
+          <w:szCs w:val="18"/>
         </w:rPr>
         <w:t>98% success rate</w:t>
       </w:r>
       <w:r>
         <w:rPr>
           <w:rFonts w:ascii="Calibri" w:hAnsi="Calibri" w:cs="Calibri"/>
+          <w:b/>
+          <w:sz w:val="18"/>
+          <w:szCs w:val="18"/>
+        </w:rPr>
+        <w:t>.</w:t>
+      </w:r>
+      <w:r>
+        <w:rPr>
+          <w:rFonts w:ascii="Calibri" w:hAnsi="Calibri" w:cs="Calibri"/>
           <w:bCs/>
-          <w:sz w:val="19"/>
-          <w:szCs w:val="19"/>
-        </w:rPr>
-        <w:t xml:space="preserve"> with features like generating PDF reports of the patient </w:t>
-      </w:r>
-      <w:r>
-        <w:rPr>
-          <w:rFonts w:ascii="Calibri" w:hAnsi="Calibri" w:cs="Calibri"/>
-          <w:bCs/>
-          <w:sz w:val="19"/>
-          <w:szCs w:val="19"/>
-        </w:rPr>
-        <w:t>based on</w:t>
-      </w:r>
-      <w:r>
-        <w:rPr>
-          <w:rFonts w:ascii="Calibri" w:hAnsi="Calibri" w:cs="Calibri"/>
-          <w:bCs/>
-          <w:sz w:val="19"/>
-          <w:szCs w:val="19"/>
-        </w:rPr>
-        <w:t xml:space="preserve"> interactive charts.</w:t>
+          <w:sz w:val="18"/>
+          <w:szCs w:val="18"/>
+        </w:rPr>
+        <w:t xml:space="preserve"> </w:t>
       </w:r>
     </w:p>
     <w:p>
       <w:pPr>
-        <w:pStyle w:val="Heading1"/>
-        <w:spacing w:after="80"/>
-        <w:ind w:left="532" w:right="446" w:hanging="14"/>
-        <w:rPr>
-          <w:rFonts w:ascii="Calibri" w:hAnsi="Calibri" w:cs="Calibri"/>
-        </w:rPr>
-      </w:pPr>
-      <w:r>
-        <w:rPr>
-          <w:rFonts w:ascii="Calibri" w:hAnsi="Calibri" w:cs="Calibri"/>
-        </w:rPr>
-        <w:t xml:space="preserve">PUBLISHED PAPER </w:t>
-      </w:r>
-    </w:p>
-    <w:p>
-      <w:pPr>
-        <w:spacing w:after="240" w:line="259" w:lineRule="auto"/>
-        <w:ind w:left="360" w:right="446" w:firstLine="547"/>
-        <w:rPr>
-          <w:rFonts w:ascii="Calibri" w:hAnsi="Calibri" w:cs="Calibri"/>
-          <w:sz w:val="19"/>
-          <w:szCs w:val="19"/>
+        <w:pStyle w:val="ListParagraph"/>
+        <w:tabs>
+          <w:tab w:val="left" w:pos="10080"/>
+        </w:tabs>
+        <w:spacing w:before="80" w:after="240" w:line="240" w:lineRule="exact"/>
+        <w:ind w:left="900" w:right="447" w:firstLine="0"/>
+        <w:jc w:val="both"/>
+        <w:rPr>
+          <w:rFonts w:ascii="Calibri" w:hAnsi="Calibri" w:cs="Calibri"/>
+          <w:bCs/>
+          <w:sz w:val="18"/>
+          <w:szCs w:val="18"/>
         </w:rPr>
       </w:pPr>
       <w:r>
         <w:rPr>
           <w:rFonts w:ascii="Calibri" w:hAnsi="Calibri" w:cs="Calibri"/>
           <w:b/>
-          <w:sz w:val="19"/>
-          <w:szCs w:val="19"/>
-        </w:rPr>
-        <w:t>Bhatt</w:t>
-      </w:r>
-      <w:r>
-        <w:rPr>
-          <w:rFonts w:ascii="Calibri" w:hAnsi="Calibri" w:cs="Calibri"/>
-          <w:sz w:val="19"/>
-          <w:szCs w:val="19"/>
+          <w:sz w:val="18"/>
+          <w:szCs w:val="18"/>
+        </w:rPr>
+        <w:t>F</w:t>
+      </w:r>
+      <w:r>
+        <w:rPr>
+          <w:rFonts w:ascii="Calibri" w:hAnsi="Calibri" w:cs="Calibri"/>
+          <w:b/>
+          <w:sz w:val="18"/>
+          <w:szCs w:val="18"/>
+        </w:rPr>
+        <w:t>eatures</w:t>
+      </w:r>
+      <w:r>
+        <w:rPr>
+          <w:rFonts w:ascii="Calibri" w:hAnsi="Calibri" w:cs="Calibri"/>
+          <w:bCs/>
+          <w:i/>
+          <w:iCs/>
+          <w:sz w:val="18"/>
+          <w:szCs w:val="18"/>
+        </w:rPr>
+        <w:t>:</w:t>
+      </w:r>
+      <w:r>
+        <w:rPr>
+          <w:rFonts w:ascii="Calibri" w:hAnsi="Calibri" w:cs="Calibri"/>
+          <w:bCs/>
+          <w:i/>
+          <w:iCs/>
+          <w:sz w:val="18"/>
+          <w:szCs w:val="18"/>
+        </w:rPr>
+        <w:t xml:space="preserve"> </w:t>
+      </w:r>
+      <w:r>
+        <w:rPr>
+          <w:rFonts w:ascii="Calibri" w:hAnsi="Calibri" w:cs="Calibri"/>
+          <w:bCs/>
+          <w:i/>
+          <w:iCs/>
+          <w:sz w:val="18"/>
+          <w:szCs w:val="18"/>
+        </w:rPr>
+        <w:t>Patient Profile Overview</w:t>
+      </w:r>
+      <w:r>
+        <w:rPr>
+          <w:rFonts w:ascii="Calibri" w:hAnsi="Calibri" w:cs="Calibri"/>
+          <w:bCs/>
+          <w:i/>
+          <w:iCs/>
+          <w:sz w:val="18"/>
+          <w:szCs w:val="18"/>
         </w:rPr>
         <w:t xml:space="preserve">, </w:t>
       </w:r>
       <w:r>
         <w:rPr>
           <w:rFonts w:ascii="Calibri" w:hAnsi="Calibri" w:cs="Calibri"/>
-          <w:b/>
-          <w:sz w:val="19"/>
-          <w:szCs w:val="19"/>
-        </w:rPr>
-        <w:t>S</w:t>
-      </w:r>
-      <w:r>
-        <w:rPr>
-          <w:rFonts w:ascii="Calibri" w:hAnsi="Calibri" w:cs="Calibri"/>
-          <w:sz w:val="19"/>
-          <w:szCs w:val="19"/>
-        </w:rPr>
-        <w:t>., Jain, P. (2016).</w:t>
-      </w:r>
-      <w:r>
-        <w:rPr>
-          <w:rFonts w:ascii="Calibri" w:hAnsi="Calibri" w:cs="Calibri"/>
+          <w:bCs/>
           <w:i/>
-          <w:sz w:val="19"/>
-          <w:szCs w:val="19"/>
+          <w:iCs/>
+          <w:sz w:val="18"/>
+          <w:szCs w:val="18"/>
+        </w:rPr>
+        <w:t xml:space="preserve">Treatment Progress Matrix, </w:t>
+      </w:r>
+      <w:r>
+        <w:rPr>
+          <w:rFonts w:ascii="Calibri" w:hAnsi="Calibri" w:cs="Calibri"/>
+          <w:bCs/>
+          <w:i/>
+          <w:iCs/>
+          <w:sz w:val="18"/>
+          <w:szCs w:val="18"/>
+        </w:rPr>
+        <w:t xml:space="preserve">Symptoms Logger, </w:t>
+      </w:r>
+      <w:r>
+        <w:rPr>
+          <w:rFonts w:ascii="Calibri" w:hAnsi="Calibri" w:cs="Calibri"/>
+          <w:bCs/>
+          <w:i/>
+          <w:iCs/>
+          <w:sz w:val="18"/>
+          <w:szCs w:val="18"/>
+        </w:rPr>
+        <w:t>Health Risk Assessment,</w:t>
+      </w:r>
+      <w:r>
+        <w:rPr>
+          <w:rFonts w:ascii="Calibri" w:hAnsi="Calibri" w:cs="Calibri"/>
+          <w:bCs/>
+          <w:i/>
+          <w:iCs/>
+          <w:sz w:val="18"/>
+          <w:szCs w:val="18"/>
         </w:rPr>
         <w:t xml:space="preserve"> </w:t>
       </w:r>
       <w:r>
         <w:rPr>
           <w:rFonts w:ascii="Calibri" w:hAnsi="Calibri" w:cs="Calibri"/>
-          <w:sz w:val="19"/>
-          <w:szCs w:val="19"/>
-        </w:rPr>
-        <w:t xml:space="preserve">Face Detection &amp; Color Detection Controlled WMR Using MATLAB. </w:t>
-      </w:r>
-      <w:r>
-        <w:rPr>
-          <w:rFonts w:ascii="Calibri" w:hAnsi="Calibri" w:cs="Calibri"/>
+          <w:bCs/>
           <w:i/>
-          <w:sz w:val="19"/>
-          <w:szCs w:val="19"/>
-        </w:rPr>
-        <w:t>IJSER</w:t>
-      </w:r>
-      <w:r>
-        <w:rPr>
-          <w:rFonts w:ascii="Calibri" w:hAnsi="Calibri" w:cs="Calibri"/>
-          <w:sz w:val="19"/>
-          <w:szCs w:val="19"/>
-        </w:rPr>
-        <w:t>, 7(01), 1601-1603</w:t>
+          <w:iCs/>
+          <w:sz w:val="18"/>
+          <w:szCs w:val="18"/>
+        </w:rPr>
+        <w:t>Medical</w:t>
+      </w:r>
+      <w:r>
+        <w:rPr>
+          <w:rFonts w:ascii="Calibri" w:hAnsi="Calibri" w:cs="Calibri"/>
+          <w:bCs/>
+          <w:i/>
+          <w:iCs/>
+          <w:sz w:val="18"/>
+          <w:szCs w:val="18"/>
+        </w:rPr>
+        <w:t xml:space="preserve"> </w:t>
+      </w:r>
+      <w:r>
+        <w:rPr>
+          <w:rFonts w:ascii="Calibri" w:hAnsi="Calibri" w:cs="Calibri"/>
+          <w:bCs/>
+          <w:i/>
+          <w:iCs/>
+          <w:sz w:val="18"/>
+          <w:szCs w:val="18"/>
+        </w:rPr>
+        <w:t>R</w:t>
+      </w:r>
+      <w:r>
+        <w:rPr>
+          <w:rFonts w:ascii="Calibri" w:hAnsi="Calibri" w:cs="Calibri"/>
+          <w:bCs/>
+          <w:i/>
+          <w:iCs/>
+          <w:sz w:val="18"/>
+          <w:szCs w:val="18"/>
+        </w:rPr>
+        <w:t>eport</w:t>
+      </w:r>
+      <w:r>
+        <w:rPr>
+          <w:rFonts w:ascii="Calibri" w:hAnsi="Calibri" w:cs="Calibri"/>
+          <w:bCs/>
+          <w:i/>
+          <w:iCs/>
+          <w:sz w:val="18"/>
+          <w:szCs w:val="18"/>
+        </w:rPr>
+        <w:t xml:space="preserve"> Generator</w:t>
+      </w:r>
+      <w:r>
+        <w:rPr>
+          <w:rFonts w:ascii="Calibri" w:hAnsi="Calibri" w:cs="Calibri"/>
+          <w:bCs/>
+          <w:sz w:val="18"/>
+          <w:szCs w:val="18"/>
+        </w:rPr>
+        <w:t>.</w:t>
       </w:r>
     </w:p>
     <w:sectPr>
@@ -7678,6 +8390,22 @@
       <w:u w:val="single"/>
     </w:rPr>
   </w:style>
+  <w:style w:type="table" w:styleId="TableGrid">
+    <w:name w:val="Table Grid"/>
+    <w:basedOn w:val="TableNormal"/>
+    <w:uiPriority w:val="39"/>
+    <w:rsid w:val="002B294D"/>
+    <w:tblPr>
+      <w:tblBorders>
+        <w:top w:val="single" w:sz="4" w:space="0" w:color="auto"/>
+        <w:left w:val="single" w:sz="4" w:space="0" w:color="auto"/>
+        <w:bottom w:val="single" w:sz="4" w:space="0" w:color="auto"/>
+        <w:right w:val="single" w:sz="4" w:space="0" w:color="auto"/>
+        <w:insideH w:val="single" w:sz="4" w:space="0" w:color="auto"/>
+        <w:insideV w:val="single" w:sz="4" w:space="0" w:color="auto"/>
+      </w:tblBorders>
+    </w:tblPr>
+  </w:style>
 </w:styles>
 </file>
 

</xml_diff>

<commit_message>
Changes reviewed by Robin sir
</commit_message>
<xml_diff>
--- a/SB_Resume.docx
+++ b/SB_Resume.docx
@@ -886,7 +886,31 @@
           <w:sz w:val="18"/>
           <w:szCs w:val="18"/>
         </w:rPr>
-        <w:t>O/S Platforms: Linux, Windows, MacOS.</w:t>
+        <w:t>Programming Languages: C</w:t>
+      </w:r>
+      <w:r>
+        <w:rPr>
+          <w:rFonts w:ascii="Calibri" w:hAnsi="Calibri" w:cs="Calibri"/>
+          <w:sz w:val="18"/>
+          <w:szCs w:val="18"/>
+        </w:rPr>
+        <w:t xml:space="preserve">, </w:t>
+      </w:r>
+      <w:r>
+        <w:rPr>
+          <w:rFonts w:ascii="Calibri" w:hAnsi="Calibri" w:cs="Calibri"/>
+          <w:sz w:val="18"/>
+          <w:szCs w:val="18"/>
+        </w:rPr>
+        <w:t>C++, Python</w:t>
+      </w:r>
+      <w:r>
+        <w:rPr>
+          <w:rFonts w:ascii="Calibri" w:hAnsi="Calibri" w:cs="Calibri"/>
+          <w:sz w:val="18"/>
+          <w:szCs w:val="18"/>
+        </w:rPr>
+        <w:t>.</w:t>
       </w:r>
     </w:p>
     <w:p>
@@ -913,39 +937,7 @@
           <w:sz w:val="18"/>
           <w:szCs w:val="18"/>
         </w:rPr>
-        <w:t xml:space="preserve">Application </w:t>
-      </w:r>
-      <w:r>
-        <w:rPr>
-          <w:rFonts w:ascii="Calibri" w:hAnsi="Calibri" w:cs="Calibri"/>
-          <w:sz w:val="18"/>
-          <w:szCs w:val="18"/>
-        </w:rPr>
-        <w:t>Platform</w:t>
-      </w:r>
-      <w:r>
-        <w:rPr>
-          <w:rFonts w:ascii="Calibri" w:hAnsi="Calibri" w:cs="Calibri"/>
-          <w:sz w:val="18"/>
-          <w:szCs w:val="18"/>
-        </w:rPr>
-        <w:t>: Peoplesoft</w:t>
-      </w:r>
-      <w:r>
-        <w:rPr>
-          <w:rFonts w:ascii="Calibri" w:hAnsi="Calibri" w:cs="Calibri"/>
-          <w:sz w:val="18"/>
-          <w:szCs w:val="18"/>
-        </w:rPr>
-        <w:t>,</w:t>
-      </w:r>
-      <w:r>
-        <w:rPr>
-          <w:rFonts w:ascii="Calibri" w:hAnsi="Calibri" w:cs="Calibri"/>
-          <w:sz w:val="18"/>
-          <w:szCs w:val="18"/>
-        </w:rPr>
-        <w:t xml:space="preserve"> SAP BASIS</w:t>
+        <w:t>Firmware Development: Firmware Versioning, Bootloaders, Memory Management, Interrupt Handling, Peripheral Drivers.</w:t>
       </w:r>
     </w:p>
     <w:p>
@@ -972,7 +964,87 @@
           <w:sz w:val="18"/>
           <w:szCs w:val="18"/>
         </w:rPr>
-        <w:t xml:space="preserve">Programming: C/C++, Java, Python, Bash, Batch Scripting, PowerShell. </w:t>
+        <w:t>Driver Development: WDK,</w:t>
+      </w:r>
+      <w:r>
+        <w:rPr>
+          <w:rFonts w:ascii="Calibri" w:hAnsi="Calibri" w:cs="Calibri"/>
+          <w:sz w:val="18"/>
+          <w:szCs w:val="18"/>
+        </w:rPr>
+        <w:t xml:space="preserve"> WDDM,</w:t>
+      </w:r>
+      <w:r>
+        <w:rPr>
+          <w:rFonts w:ascii="Calibri" w:hAnsi="Calibri" w:cs="Calibri"/>
+          <w:sz w:val="18"/>
+          <w:szCs w:val="18"/>
+        </w:rPr>
+        <w:t xml:space="preserve"> </w:t>
+      </w:r>
+      <w:r>
+        <w:rPr>
+          <w:rFonts w:ascii="Calibri" w:hAnsi="Calibri" w:cs="Calibri"/>
+          <w:sz w:val="18"/>
+          <w:szCs w:val="18"/>
+        </w:rPr>
+        <w:t>DirectX</w:t>
+      </w:r>
+      <w:r>
+        <w:rPr>
+          <w:rFonts w:ascii="Calibri" w:hAnsi="Calibri" w:cs="Calibri"/>
+          <w:sz w:val="18"/>
+          <w:szCs w:val="18"/>
+        </w:rPr>
+        <w:t>,</w:t>
+      </w:r>
+      <w:r>
+        <w:rPr>
+          <w:rFonts w:ascii="Calibri" w:hAnsi="Calibri" w:cs="Calibri"/>
+          <w:sz w:val="18"/>
+          <w:szCs w:val="18"/>
+        </w:rPr>
+        <w:t xml:space="preserve"> </w:t>
+      </w:r>
+      <w:r>
+        <w:rPr>
+          <w:rFonts w:ascii="Calibri" w:hAnsi="Calibri" w:cs="Calibri"/>
+          <w:sz w:val="18"/>
+          <w:szCs w:val="18"/>
+        </w:rPr>
+        <w:t xml:space="preserve">Git, Quickbuild, CMake, </w:t>
+      </w:r>
+      <w:r>
+        <w:rPr>
+          <w:rFonts w:ascii="Calibri" w:hAnsi="Calibri" w:cs="Calibri"/>
+          <w:sz w:val="18"/>
+          <w:szCs w:val="18"/>
+        </w:rPr>
+        <w:t>Visual Studio, Arduino, RISCV, ARM, GCC,</w:t>
+      </w:r>
+      <w:r>
+        <w:rPr>
+          <w:rFonts w:ascii="Calibri" w:hAnsi="Calibri" w:cs="Calibri"/>
+          <w:sz w:val="18"/>
+          <w:szCs w:val="18"/>
+        </w:rPr>
+        <w:t xml:space="preserve"> </w:t>
+      </w:r>
+      <w:r>
+        <w:rPr>
+          <w:rFonts w:ascii="Calibri" w:hAnsi="Calibri" w:cs="Calibri"/>
+          <w:sz w:val="18"/>
+          <w:szCs w:val="18"/>
+        </w:rPr>
+        <w:t>File Systems</w:t>
+      </w:r>
+      <w:r>
+        <w:rPr>
+          <w:rFonts w:ascii="Calibri" w:hAnsi="Calibri" w:cs="Calibri"/>
+          <w:sz w:val="18"/>
+          <w:szCs w:val="18"/>
+        </w:rPr>
+        <w:t>.</w:t>
       </w:r>
     </w:p>
     <w:p>
@@ -999,23 +1071,7 @@
           <w:sz w:val="18"/>
           <w:szCs w:val="18"/>
         </w:rPr>
-        <w:t>Data</w:t>
-      </w:r>
-      <w:r>
-        <w:rPr>
-          <w:rFonts w:ascii="Calibri" w:hAnsi="Calibri" w:cs="Calibri"/>
-          <w:sz w:val="18"/>
-          <w:szCs w:val="18"/>
-        </w:rPr>
-        <w:t>base</w:t>
-      </w:r>
-      <w:r>
-        <w:rPr>
-          <w:rFonts w:ascii="Calibri" w:hAnsi="Calibri" w:cs="Calibri"/>
-          <w:sz w:val="18"/>
-          <w:szCs w:val="18"/>
-        </w:rPr>
-        <w:t>: PostgreSQL, MongoDB, Oracle, Microsoft SQL Server, Tableau, SAP HANA.</w:t>
+        <w:t>Machine Learning &amp; AI: Scikit-learn, Neural Networks, Regression Models, Image Processing, Pandas, Numpy, Streamlit.</w:t>
       </w:r>
     </w:p>
     <w:p>
@@ -1028,7 +1084,7 @@
         <w:tabs>
           <w:tab w:val="left" w:pos="1170"/>
         </w:tabs>
-        <w:spacing w:after="240" w:line="247" w:lineRule="auto"/>
+        <w:spacing w:after="40" w:line="240" w:lineRule="auto"/>
         <w:ind w:left="900" w:right="446" w:hanging="180"/>
         <w:rPr>
           <w:rFonts w:ascii="Calibri" w:hAnsi="Calibri" w:cs="Calibri"/>
@@ -1042,7 +1098,7 @@
           <w:sz w:val="18"/>
           <w:szCs w:val="18"/>
         </w:rPr>
-        <w:t xml:space="preserve">Web Development: JavaScript, HTML5, CSS, XML, Angular. </w:t>
+        <w:t>Debugging Tools: Oscilloscopes, GDB, Logic Analyzers, JTAG, Windbg, KVM GT.</w:t>
       </w:r>
     </w:p>
     <w:p>
@@ -1055,7 +1111,7 @@
         <w:tabs>
           <w:tab w:val="left" w:pos="1170"/>
         </w:tabs>
-        <w:spacing w:after="240" w:line="247" w:lineRule="auto"/>
+        <w:spacing w:after="40" w:line="240" w:lineRule="auto"/>
         <w:ind w:left="900" w:right="446" w:hanging="180"/>
         <w:rPr>
           <w:rFonts w:ascii="Calibri" w:hAnsi="Calibri" w:cs="Calibri"/>
@@ -1069,7 +1125,15 @@
           <w:sz w:val="18"/>
           <w:szCs w:val="18"/>
         </w:rPr>
-        <w:t>Software Tools &amp; Systems: Docker, Git, Kubernetes, Jenkins, AWS, OnBase (basic familiarity).</w:t>
+        <w:t>Power Management: Low-power Design, Battery Management</w:t>
+      </w:r>
+      <w:r>
+        <w:rPr>
+          <w:rFonts w:ascii="Calibri" w:hAnsi="Calibri" w:cs="Calibri"/>
+          <w:sz w:val="18"/>
+          <w:szCs w:val="18"/>
+        </w:rPr>
+        <w:t>, APCI.</w:t>
       </w:r>
     </w:p>
     <w:p>
@@ -1082,248 +1146,21 @@
         <w:tabs>
           <w:tab w:val="left" w:pos="1170"/>
         </w:tabs>
-        <w:spacing w:after="40" w:line="240" w:lineRule="auto"/>
-        <w:ind w:left="907" w:right="446" w:hanging="187"/>
-        <w:contextualSpacing w:val="0"/>
-        <w:rPr>
-          <w:rFonts w:ascii="Calibri" w:hAnsi="Calibri" w:cs="Calibri"/>
-          <w:sz w:val="18"/>
-          <w:szCs w:val="18"/>
-        </w:rPr>
-      </w:pPr>
-      <w:r>
-        <w:rPr>
-          <w:rFonts w:ascii="Calibri" w:hAnsi="Calibri" w:cs="Calibri"/>
-          <w:sz w:val="18"/>
-          <w:szCs w:val="18"/>
-        </w:rPr>
-        <w:t>Driver Development: Windows Driver Kit (WDK), Win</w:t>
-      </w:r>
-      <w:r>
-        <w:rPr>
-          <w:rFonts w:ascii="Calibri" w:hAnsi="Calibri" w:cs="Calibri"/>
-          <w:sz w:val="18"/>
-          <w:szCs w:val="18"/>
-        </w:rPr>
-        <w:t>dbg</w:t>
-      </w:r>
-      <w:r>
-        <w:rPr>
-          <w:rFonts w:ascii="Calibri" w:hAnsi="Calibri" w:cs="Calibri"/>
-          <w:sz w:val="18"/>
-          <w:szCs w:val="18"/>
-        </w:rPr>
-        <w:t xml:space="preserve">, </w:t>
-      </w:r>
-      <w:r>
-        <w:rPr>
-          <w:rFonts w:ascii="Calibri" w:hAnsi="Calibri" w:cs="Calibri"/>
-          <w:sz w:val="18"/>
-          <w:szCs w:val="18"/>
-        </w:rPr>
-        <w:t>K</w:t>
-      </w:r>
-      <w:r>
-        <w:rPr>
-          <w:rFonts w:ascii="Calibri" w:hAnsi="Calibri" w:cs="Calibri"/>
-          <w:sz w:val="18"/>
-          <w:szCs w:val="18"/>
-        </w:rPr>
-        <w:t>V</w:t>
-      </w:r>
-      <w:r>
-        <w:rPr>
-          <w:rFonts w:ascii="Calibri" w:hAnsi="Calibri" w:cs="Calibri"/>
-          <w:sz w:val="18"/>
-          <w:szCs w:val="18"/>
-        </w:rPr>
-        <w:t xml:space="preserve">M GT, </w:t>
-      </w:r>
-      <w:r>
-        <w:rPr>
-          <w:rFonts w:ascii="Calibri" w:hAnsi="Calibri" w:cs="Calibri"/>
-          <w:sz w:val="18"/>
-          <w:szCs w:val="18"/>
-        </w:rPr>
-        <w:t>Microsoft Visual Studio</w:t>
-      </w:r>
-      <w:r>
-        <w:rPr>
-          <w:rFonts w:ascii="Calibri" w:hAnsi="Calibri" w:cs="Calibri"/>
-          <w:sz w:val="18"/>
-          <w:szCs w:val="18"/>
-        </w:rPr>
-        <w:t>, Arduino</w:t>
-      </w:r>
-      <w:r>
-        <w:rPr>
-          <w:rFonts w:ascii="Calibri" w:hAnsi="Calibri" w:cs="Calibri"/>
-          <w:sz w:val="18"/>
-          <w:szCs w:val="18"/>
-        </w:rPr>
-        <w:t>, RISCV, ARM</w:t>
-      </w:r>
-      <w:r>
-        <w:rPr>
-          <w:rFonts w:ascii="Calibri" w:hAnsi="Calibri" w:cs="Calibri"/>
-          <w:sz w:val="18"/>
-          <w:szCs w:val="18"/>
-        </w:rPr>
-        <w:t>.</w:t>
-      </w:r>
-    </w:p>
-    <w:p>
-      <w:pPr>
-        <w:pStyle w:val="ListParagraph"/>
-        <w:numPr>
-          <w:ilvl w:val="0"/>
-          <w:numId w:val="36"/>
-        </w:numPr>
-        <w:tabs>
-          <w:tab w:val="left" w:pos="1170"/>
-        </w:tabs>
-        <w:spacing w:after="40" w:line="240" w:lineRule="auto"/>
-        <w:ind w:left="907" w:right="446" w:hanging="187"/>
-        <w:contextualSpacing w:val="0"/>
-        <w:rPr>
-          <w:rFonts w:ascii="Calibri" w:hAnsi="Calibri" w:cs="Calibri"/>
-          <w:sz w:val="18"/>
-          <w:szCs w:val="18"/>
-        </w:rPr>
-      </w:pPr>
-      <w:r>
-        <w:rPr>
-          <w:rFonts w:ascii="Calibri" w:hAnsi="Calibri" w:cs="Calibri"/>
-          <w:sz w:val="18"/>
-          <w:szCs w:val="18"/>
-        </w:rPr>
-        <w:t>Methodologies: Agile, Scrum</w:t>
-      </w:r>
-      <w:r>
-        <w:rPr>
-          <w:rFonts w:ascii="Calibri" w:hAnsi="Calibri" w:cs="Calibri"/>
-          <w:sz w:val="18"/>
-          <w:szCs w:val="18"/>
-        </w:rPr>
-        <w:t>.</w:t>
-      </w:r>
-    </w:p>
-    <w:p>
-      <w:pPr>
-        <w:pStyle w:val="ListParagraph"/>
-        <w:numPr>
-          <w:ilvl w:val="0"/>
-          <w:numId w:val="36"/>
-        </w:numPr>
-        <w:tabs>
-          <w:tab w:val="left" w:pos="1170"/>
-        </w:tabs>
         <w:spacing w:after="240" w:line="240" w:lineRule="auto"/>
-        <w:ind w:left="907" w:right="446" w:hanging="187"/>
-        <w:contextualSpacing w:val="0"/>
-        <w:rPr>
-          <w:rFonts w:ascii="Calibri" w:hAnsi="Calibri" w:cs="Calibri"/>
-          <w:sz w:val="18"/>
-          <w:szCs w:val="18"/>
-        </w:rPr>
-      </w:pPr>
-      <w:r>
-        <w:rPr>
-          <w:rFonts w:ascii="Calibri" w:hAnsi="Calibri" w:cs="Calibri"/>
-          <w:sz w:val="18"/>
-          <w:szCs w:val="18"/>
-        </w:rPr>
-        <w:t>T</w:t>
-      </w:r>
-      <w:r>
-        <w:rPr>
-          <w:rFonts w:ascii="Calibri" w:hAnsi="Calibri" w:cs="Calibri"/>
-          <w:sz w:val="18"/>
-          <w:szCs w:val="18"/>
-        </w:rPr>
-        <w:t>ools</w:t>
-      </w:r>
-      <w:r>
-        <w:rPr>
-          <w:rFonts w:ascii="Calibri" w:hAnsi="Calibri" w:cs="Calibri"/>
-          <w:b/>
-          <w:bCs/>
-          <w:sz w:val="18"/>
-          <w:szCs w:val="18"/>
-        </w:rPr>
-        <w:t>:</w:t>
-      </w:r>
-      <w:r>
-        <w:rPr>
-          <w:rFonts w:ascii="Calibri" w:hAnsi="Calibri" w:cs="Calibri"/>
-          <w:sz w:val="18"/>
-          <w:szCs w:val="18"/>
-        </w:rPr>
-        <w:t xml:space="preserve"> </w:t>
-      </w:r>
-      <w:r>
-        <w:rPr>
-          <w:rFonts w:ascii="Calibri" w:hAnsi="Calibri" w:cs="Calibri"/>
-          <w:sz w:val="18"/>
-          <w:szCs w:val="18"/>
-        </w:rPr>
-        <w:t xml:space="preserve">Conda, Docker, </w:t>
-      </w:r>
-      <w:r>
-        <w:rPr>
-          <w:rFonts w:ascii="Calibri" w:hAnsi="Calibri" w:cs="Calibri"/>
-          <w:sz w:val="18"/>
-          <w:szCs w:val="18"/>
-        </w:rPr>
-        <w:t>Git, C</w:t>
-      </w:r>
-      <w:r>
-        <w:rPr>
-          <w:rFonts w:ascii="Calibri" w:hAnsi="Calibri" w:cs="Calibri"/>
-          <w:sz w:val="18"/>
-          <w:szCs w:val="18"/>
-        </w:rPr>
-        <w:t>M</w:t>
-      </w:r>
-      <w:r>
-        <w:rPr>
-          <w:rFonts w:ascii="Calibri" w:hAnsi="Calibri" w:cs="Calibri"/>
-          <w:sz w:val="18"/>
-          <w:szCs w:val="18"/>
-        </w:rPr>
-        <w:t>ake, Quick</w:t>
-      </w:r>
-      <w:r>
-        <w:rPr>
-          <w:rFonts w:ascii="Calibri" w:hAnsi="Calibri" w:cs="Calibri"/>
-          <w:sz w:val="18"/>
-          <w:szCs w:val="18"/>
-        </w:rPr>
-        <w:t>B</w:t>
-      </w:r>
-      <w:r>
-        <w:rPr>
-          <w:rFonts w:ascii="Calibri" w:hAnsi="Calibri" w:cs="Calibri"/>
-          <w:sz w:val="18"/>
-          <w:szCs w:val="18"/>
-        </w:rPr>
-        <w:t>uild, Doxygen</w:t>
-      </w:r>
-      <w:r>
-        <w:rPr>
-          <w:rFonts w:ascii="Calibri" w:hAnsi="Calibri" w:cs="Calibri"/>
-          <w:sz w:val="18"/>
-          <w:szCs w:val="18"/>
-        </w:rPr>
-        <w:t>, Streamlit</w:t>
-      </w:r>
-      <w:r>
-        <w:rPr>
-          <w:rFonts w:ascii="Calibri" w:hAnsi="Calibri" w:cs="Calibri"/>
-          <w:sz w:val="18"/>
-          <w:szCs w:val="18"/>
-        </w:rPr>
-        <w:t>, Jira</w:t>
+        <w:ind w:left="900" w:right="446" w:hanging="180"/>
+        <w:rPr>
+          <w:rFonts w:ascii="Calibri" w:hAnsi="Calibri" w:cs="Calibri"/>
+          <w:sz w:val="18"/>
+          <w:szCs w:val="18"/>
+        </w:rPr>
+      </w:pPr>
+      <w:r>
+        <w:rPr>
+          <w:rFonts w:ascii="Calibri" w:hAnsi="Calibri" w:cs="Calibri"/>
+          <w:sz w:val="18"/>
+          <w:szCs w:val="18"/>
+        </w:rPr>
+        <w:t>Embedded Protocols: I2C, SPI, UART</w:t>
       </w:r>
       <w:r>
         <w:rPr>
@@ -1468,7 +1305,7 @@
           <w:tab w:val="center" w:pos="900"/>
           <w:tab w:val="center" w:pos="5984"/>
         </w:tabs>
-        <w:spacing w:line="247" w:lineRule="auto"/>
+        <w:spacing w:after="120" w:line="247" w:lineRule="auto"/>
         <w:ind w:left="900" w:right="447" w:hanging="180"/>
         <w:jc w:val="both"/>
         <w:rPr>
@@ -1477,14 +1314,13 @@
           <w:szCs w:val="18"/>
         </w:rPr>
       </w:pPr>
-      <w:proofErr w:type="gramStart"/>
       <w:r>
         <w:rPr>
           <w:rFonts w:asciiTheme="minorHAnsi" w:hAnsiTheme="minorHAnsi" w:cstheme="minorHAnsi"/>
           <w:sz w:val="18"/>
           <w:szCs w:val="18"/>
         </w:rPr>
-        <w:t xml:space="preserve">Proven </w:t>
+        <w:t xml:space="preserve">Strengthened code development skills in Visual Studio, actively contributed to ULT branches, and utilized Git for CI/CD to optimize driver </w:t>
       </w:r>
       <w:r>
         <w:rPr>
@@ -1492,40 +1328,7 @@
           <w:sz w:val="18"/>
           <w:szCs w:val="18"/>
         </w:rPr>
-        <w:t>ability</w:t>
-      </w:r>
-      <w:r>
-        <w:rPr>
-          <w:rFonts w:asciiTheme="minorHAnsi" w:hAnsiTheme="minorHAnsi" w:cstheme="minorHAnsi"/>
-          <w:sz w:val="18"/>
-          <w:szCs w:val="18"/>
-        </w:rPr>
-        <w:t xml:space="preserve"> in</w:t>
-      </w:r>
-      <w:proofErr w:type="gramEnd"/>
-      <w:r>
-        <w:rPr>
-          <w:rFonts w:asciiTheme="minorHAnsi" w:hAnsiTheme="minorHAnsi" w:cstheme="minorHAnsi"/>
-          <w:sz w:val="18"/>
-          <w:szCs w:val="18"/>
-        </w:rPr>
-        <w:t xml:space="preserve"> cleaning up features related to Intel Graphics Turbo Boost technology</w:t>
-      </w:r>
-      <w:r>
-        <w:rPr>
-          <w:rFonts w:asciiTheme="minorHAnsi" w:hAnsiTheme="minorHAnsi" w:cstheme="minorHAnsi"/>
-          <w:sz w:val="18"/>
-          <w:szCs w:val="18"/>
-        </w:rPr>
-        <w:t xml:space="preserve"> and Level Zero Sysman</w:t>
-      </w:r>
-      <w:r>
-        <w:rPr>
-          <w:rFonts w:asciiTheme="minorHAnsi" w:hAnsiTheme="minorHAnsi" w:cstheme="minorHAnsi"/>
-          <w:sz w:val="18"/>
-          <w:szCs w:val="18"/>
-        </w:rPr>
-        <w:t>.</w:t>
+        <w:t>performance.</w:t>
       </w:r>
     </w:p>
     <w:p>
@@ -1554,25 +1357,15 @@
           <w:sz w:val="18"/>
           <w:szCs w:val="18"/>
         </w:rPr>
-        <w:t xml:space="preserve">Enhanced </w:t>
-      </w:r>
-      <w:proofErr w:type="gramStart"/>
+        <w:t>Identified and corrected an Async flip count anomaly in firmware logging by introducing a verification step, then validated the solution using workload tests within a KVM GT test system using WinDBG.</w:t>
+      </w:r>
       <w:r>
         <w:rPr>
           <w:rFonts w:asciiTheme="minorHAnsi" w:hAnsiTheme="minorHAnsi" w:cstheme="minorHAnsi"/>
           <w:sz w:val="18"/>
           <w:szCs w:val="18"/>
         </w:rPr>
-        <w:t>expertise</w:t>
-      </w:r>
-      <w:proofErr w:type="gramEnd"/>
-      <w:r>
-        <w:rPr>
-          <w:rFonts w:asciiTheme="minorHAnsi" w:hAnsiTheme="minorHAnsi" w:cstheme="minorHAnsi"/>
-          <w:sz w:val="18"/>
-          <w:szCs w:val="18"/>
-        </w:rPr>
-        <w:t xml:space="preserve"> in C and C++, object-oriented design, and utilized Visual Studio, underpinned by solid communication.</w:t>
+        <w:t xml:space="preserve"> </w:t>
       </w:r>
     </w:p>
     <w:p>
@@ -1597,11 +1390,38 @@
       </w:pPr>
       <w:r>
         <w:rPr>
+          <w:rFonts w:ascii="Calibri" w:hAnsi="Calibri" w:cs="Calibri"/>
+          <w:bCs/>
+          <w:sz w:val="18"/>
+          <w:szCs w:val="18"/>
+        </w:rPr>
+        <w:t>Developed a tool using Intel</w:t>
+      </w:r>
+      <w:r>
+        <w:rPr>
+          <w:rFonts w:ascii="Calibri" w:hAnsi="Calibri" w:cs="Calibri"/>
+          <w:bCs/>
+          <w:sz w:val="18"/>
+          <w:szCs w:val="18"/>
+        </w:rPr>
+        <w:t xml:space="preserve"> </w:t>
+      </w:r>
+      <w:r>
+        <w:rPr>
           <w:rFonts w:asciiTheme="minorHAnsi" w:hAnsiTheme="minorHAnsi" w:cstheme="minorHAnsi"/>
           <w:sz w:val="18"/>
           <w:szCs w:val="18"/>
         </w:rPr>
-        <w:t>Design and develop Intel Graphics benchmarking tool, enhancing the debugging process of</w:t>
+        <w:t>Level Zero Sysman</w:t>
+      </w:r>
+      <w:r>
+        <w:rPr>
+          <w:rFonts w:ascii="Calibri" w:hAnsi="Calibri" w:cs="Calibri"/>
+          <w:bCs/>
+          <w:sz w:val="18"/>
+          <w:szCs w:val="18"/>
+        </w:rPr>
+        <w:t xml:space="preserve"> API that streamlined the debugging process, reducing diagnostic time by 25%. The tool allows direct extraction of Power and Performance metrics from driver builds, eliminating the need for point-specific debugger breaks.</w:t>
       </w:r>
       <w:r>
         <w:rPr>
@@ -1609,63 +1429,7 @@
           <w:sz w:val="18"/>
           <w:szCs w:val="18"/>
         </w:rPr>
-        <w:t xml:space="preserve"> host side of</w:t>
-      </w:r>
-      <w:r>
-        <w:rPr>
-          <w:rFonts w:asciiTheme="minorHAnsi" w:hAnsiTheme="minorHAnsi" w:cstheme="minorHAnsi"/>
-          <w:sz w:val="18"/>
-          <w:szCs w:val="18"/>
-        </w:rPr>
         <w:t xml:space="preserve"> </w:t>
-      </w:r>
-      <w:r>
-        <w:rPr>
-          <w:rFonts w:asciiTheme="minorHAnsi" w:hAnsiTheme="minorHAnsi" w:cstheme="minorHAnsi"/>
-          <w:sz w:val="18"/>
-          <w:szCs w:val="18"/>
-        </w:rPr>
-        <w:t>K</w:t>
-      </w:r>
-      <w:r>
-        <w:rPr>
-          <w:rFonts w:asciiTheme="minorHAnsi" w:hAnsiTheme="minorHAnsi" w:cstheme="minorHAnsi"/>
-          <w:sz w:val="18"/>
-          <w:szCs w:val="18"/>
-        </w:rPr>
-        <w:t xml:space="preserve">ernel </w:t>
-      </w:r>
-      <w:r>
-        <w:rPr>
-          <w:rFonts w:asciiTheme="minorHAnsi" w:hAnsiTheme="minorHAnsi" w:cstheme="minorHAnsi"/>
-          <w:sz w:val="18"/>
-          <w:szCs w:val="18"/>
-        </w:rPr>
-        <w:t>M</w:t>
-      </w:r>
-      <w:r>
-        <w:rPr>
-          <w:rFonts w:asciiTheme="minorHAnsi" w:hAnsiTheme="minorHAnsi" w:cstheme="minorHAnsi"/>
-          <w:sz w:val="18"/>
-          <w:szCs w:val="18"/>
-        </w:rPr>
-        <w:t xml:space="preserve">ode </w:t>
-      </w:r>
-      <w:r>
-        <w:rPr>
-          <w:rFonts w:asciiTheme="minorHAnsi" w:hAnsiTheme="minorHAnsi" w:cstheme="minorHAnsi"/>
-          <w:sz w:val="18"/>
-          <w:szCs w:val="18"/>
-        </w:rPr>
-        <w:t>D</w:t>
-      </w:r>
-      <w:r>
-        <w:rPr>
-          <w:rFonts w:asciiTheme="minorHAnsi" w:hAnsiTheme="minorHAnsi" w:cstheme="minorHAnsi"/>
-          <w:sz w:val="18"/>
-          <w:szCs w:val="18"/>
-        </w:rPr>
-        <w:t>rivers.</w:t>
       </w:r>
     </w:p>
     <w:p>
@@ -1851,7 +1615,7 @@
           <w:tab w:val="center" w:pos="900"/>
         </w:tabs>
         <w:spacing w:after="120" w:line="247" w:lineRule="auto"/>
-        <w:ind w:left="1080" w:right="447"/>
+        <w:ind w:left="900" w:right="447" w:hanging="180"/>
         <w:jc w:val="both"/>
         <w:rPr>
           <w:rFonts w:asciiTheme="minorHAnsi" w:hAnsiTheme="minorHAnsi" w:cstheme="minorHAnsi"/>
@@ -1865,25 +1629,59 @@
           <w:sz w:val="18"/>
           <w:szCs w:val="18"/>
         </w:rPr>
-        <w:t xml:space="preserve">Developed </w:t>
-      </w:r>
-      <w:proofErr w:type="gramStart"/>
-      <w:r>
+        <w:t>Gained expertise in WDDM architecture and DirectX, with a deep understanding of the graphics pipeline.</w:t>
+      </w:r>
+    </w:p>
+    <w:p>
+      <w:pPr>
+        <w:pStyle w:val="ListParagraph"/>
+        <w:numPr>
+          <w:ilvl w:val="1"/>
+          <w:numId w:val="44"/>
+        </w:numPr>
+        <w:tabs>
+          <w:tab w:val="center" w:pos="900"/>
+        </w:tabs>
+        <w:spacing w:after="120" w:line="247" w:lineRule="auto"/>
+        <w:ind w:left="900" w:right="447" w:hanging="180"/>
+        <w:jc w:val="both"/>
         <w:rPr>
           <w:rFonts w:asciiTheme="minorHAnsi" w:hAnsiTheme="minorHAnsi" w:cstheme="minorHAnsi"/>
           <w:sz w:val="18"/>
           <w:szCs w:val="18"/>
         </w:rPr>
-        <w:t>proficiency</w:t>
-      </w:r>
-      <w:proofErr w:type="gramEnd"/>
+      </w:pPr>
       <w:r>
         <w:rPr>
           <w:rFonts w:asciiTheme="minorHAnsi" w:hAnsiTheme="minorHAnsi" w:cstheme="minorHAnsi"/>
           <w:sz w:val="18"/>
           <w:szCs w:val="18"/>
         </w:rPr>
-        <w:t xml:space="preserve"> with WDDM (Window Display Driver Model) APIs and delved into the graphics pipeline.</w:t>
+        <w:t>Joined weekly "Bugscrub" meetings to evaluate driver health, assign bug responsibility based on component</w:t>
+      </w:r>
+      <w:r>
+        <w:rPr>
+          <w:rFonts w:asciiTheme="minorHAnsi" w:hAnsiTheme="minorHAnsi" w:cstheme="minorHAnsi"/>
+          <w:sz w:val="18"/>
+          <w:szCs w:val="18"/>
+        </w:rPr>
+        <w:t>,</w:t>
+      </w:r>
+      <w:r>
+        <w:rPr>
+          <w:rFonts w:asciiTheme="minorHAnsi" w:hAnsiTheme="minorHAnsi" w:cstheme="minorHAnsi"/>
+          <w:sz w:val="18"/>
+          <w:szCs w:val="18"/>
+        </w:rPr>
+        <w:t xml:space="preserve"> tracking tasks across stages</w:t>
+      </w:r>
+      <w:r>
+        <w:rPr>
+          <w:rFonts w:asciiTheme="minorHAnsi" w:hAnsiTheme="minorHAnsi" w:cstheme="minorHAnsi"/>
+          <w:sz w:val="18"/>
+          <w:szCs w:val="18"/>
+        </w:rPr>
+        <w:t>.</w:t>
       </w:r>
     </w:p>
     <w:p>
@@ -2231,7 +2029,71 @@
           <w:sz w:val="18"/>
           <w:szCs w:val="18"/>
         </w:rPr>
-        <w:t>Deep discussion with vendor to understand architecture of application.</w:t>
+        <w:t xml:space="preserve">Demonstrated ability in developing and </w:t>
+      </w:r>
+      <w:r>
+        <w:rPr>
+          <w:rFonts w:ascii="Calibri" w:hAnsi="Calibri" w:cs="Calibri"/>
+          <w:sz w:val="18"/>
+          <w:szCs w:val="18"/>
+        </w:rPr>
+        <w:t>supporting</w:t>
+      </w:r>
+      <w:r>
+        <w:rPr>
+          <w:rFonts w:ascii="Calibri" w:hAnsi="Calibri" w:cs="Calibri"/>
+          <w:sz w:val="18"/>
+          <w:szCs w:val="18"/>
+        </w:rPr>
+        <w:t xml:space="preserve"> a large business information system</w:t>
+      </w:r>
+      <w:r>
+        <w:rPr>
+          <w:rFonts w:ascii="Calibri" w:hAnsi="Calibri" w:cs="Calibri"/>
+          <w:sz w:val="18"/>
+          <w:szCs w:val="18"/>
+        </w:rPr>
+        <w:t xml:space="preserve"> with a c</w:t>
+      </w:r>
+      <w:r>
+        <w:rPr>
+          <w:rFonts w:ascii="Calibri" w:hAnsi="Calibri" w:cs="Calibri"/>
+          <w:sz w:val="18"/>
+          <w:szCs w:val="18"/>
+        </w:rPr>
+        <w:t>ommit</w:t>
+      </w:r>
+      <w:r>
+        <w:rPr>
+          <w:rFonts w:ascii="Calibri" w:hAnsi="Calibri" w:cs="Calibri"/>
+          <w:sz w:val="18"/>
+          <w:szCs w:val="18"/>
+        </w:rPr>
+        <w:t>ment</w:t>
+      </w:r>
+      <w:r>
+        <w:rPr>
+          <w:rFonts w:ascii="Calibri" w:hAnsi="Calibri" w:cs="Calibri"/>
+          <w:sz w:val="18"/>
+          <w:szCs w:val="18"/>
+        </w:rPr>
+        <w:t xml:space="preserve"> to</w:t>
+      </w:r>
+      <w:r>
+        <w:rPr>
+          <w:rFonts w:ascii="Calibri" w:hAnsi="Calibri" w:cs="Calibri"/>
+          <w:sz w:val="18"/>
+          <w:szCs w:val="18"/>
+        </w:rPr>
+        <w:t>wards</w:t>
+      </w:r>
+      <w:r>
+        <w:rPr>
+          <w:rFonts w:ascii="Calibri" w:hAnsi="Calibri" w:cs="Calibri"/>
+          <w:sz w:val="18"/>
+          <w:szCs w:val="18"/>
+        </w:rPr>
+        <w:t xml:space="preserve"> Enterprise Security and Risk Management.</w:t>
       </w:r>
     </w:p>
     <w:p>
@@ -2244,174 +2106,6 @@
         <w:tabs>
           <w:tab w:val="center" w:pos="5930"/>
         </w:tabs>
-        <w:spacing w:after="0" w:line="240" w:lineRule="auto"/>
-        <w:ind w:left="907" w:right="447" w:hanging="187"/>
-        <w:jc w:val="both"/>
-        <w:rPr>
-          <w:rFonts w:ascii="Calibri" w:hAnsi="Calibri" w:cs="Calibri"/>
-          <w:sz w:val="18"/>
-          <w:szCs w:val="18"/>
-        </w:rPr>
-      </w:pPr>
-      <w:r>
-        <w:rPr>
-          <w:rFonts w:ascii="Calibri" w:hAnsi="Calibri" w:cs="Calibri"/>
-          <w:sz w:val="18"/>
-          <w:szCs w:val="18"/>
-        </w:rPr>
-        <w:t xml:space="preserve">Demonstrated ability in developing and </w:t>
-      </w:r>
-      <w:r>
-        <w:rPr>
-          <w:rFonts w:ascii="Calibri" w:hAnsi="Calibri" w:cs="Calibri"/>
-          <w:sz w:val="18"/>
-          <w:szCs w:val="18"/>
-        </w:rPr>
-        <w:t>supporting</w:t>
-      </w:r>
-      <w:r>
-        <w:rPr>
-          <w:rFonts w:ascii="Calibri" w:hAnsi="Calibri" w:cs="Calibri"/>
-          <w:sz w:val="18"/>
-          <w:szCs w:val="18"/>
-        </w:rPr>
-        <w:t xml:space="preserve"> a large business information system</w:t>
-      </w:r>
-      <w:r>
-        <w:rPr>
-          <w:rFonts w:ascii="Calibri" w:hAnsi="Calibri" w:cs="Calibri"/>
-          <w:sz w:val="18"/>
-          <w:szCs w:val="18"/>
-        </w:rPr>
-        <w:t xml:space="preserve"> with a c</w:t>
-      </w:r>
-      <w:r>
-        <w:rPr>
-          <w:rFonts w:ascii="Calibri" w:hAnsi="Calibri" w:cs="Calibri"/>
-          <w:sz w:val="18"/>
-          <w:szCs w:val="18"/>
-        </w:rPr>
-        <w:t>ommit</w:t>
-      </w:r>
-      <w:r>
-        <w:rPr>
-          <w:rFonts w:ascii="Calibri" w:hAnsi="Calibri" w:cs="Calibri"/>
-          <w:sz w:val="18"/>
-          <w:szCs w:val="18"/>
-        </w:rPr>
-        <w:t>ment</w:t>
-      </w:r>
-      <w:r>
-        <w:rPr>
-          <w:rFonts w:ascii="Calibri" w:hAnsi="Calibri" w:cs="Calibri"/>
-          <w:sz w:val="18"/>
-          <w:szCs w:val="18"/>
-        </w:rPr>
-        <w:t xml:space="preserve"> to</w:t>
-      </w:r>
-      <w:r>
-        <w:rPr>
-          <w:rFonts w:ascii="Calibri" w:hAnsi="Calibri" w:cs="Calibri"/>
-          <w:sz w:val="18"/>
-          <w:szCs w:val="18"/>
-        </w:rPr>
-        <w:t>wards</w:t>
-      </w:r>
-      <w:r>
-        <w:rPr>
-          <w:rFonts w:ascii="Calibri" w:hAnsi="Calibri" w:cs="Calibri"/>
-          <w:sz w:val="18"/>
-          <w:szCs w:val="18"/>
-        </w:rPr>
-        <w:t xml:space="preserve"> Enterprise Security and Risk Management.</w:t>
-      </w:r>
-    </w:p>
-    <w:p>
-      <w:pPr>
-        <w:pStyle w:val="ListParagraph"/>
-        <w:numPr>
-          <w:ilvl w:val="1"/>
-          <w:numId w:val="39"/>
-        </w:numPr>
-        <w:tabs>
-          <w:tab w:val="center" w:pos="5930"/>
-        </w:tabs>
-        <w:spacing w:after="0" w:line="240" w:lineRule="auto"/>
-        <w:ind w:left="907" w:right="447" w:hanging="187"/>
-        <w:jc w:val="both"/>
-        <w:rPr>
-          <w:rFonts w:ascii="Calibri" w:hAnsi="Calibri" w:cs="Calibri"/>
-          <w:sz w:val="18"/>
-          <w:szCs w:val="18"/>
-        </w:rPr>
-      </w:pPr>
-      <w:r>
-        <w:rPr>
-          <w:rFonts w:ascii="Calibri" w:hAnsi="Calibri" w:cs="Calibri"/>
-          <w:sz w:val="18"/>
-          <w:szCs w:val="18"/>
-        </w:rPr>
-        <w:t>Capacity Planning/Hardware Sizing, Vendor Selections</w:t>
-      </w:r>
-      <w:r>
-        <w:rPr>
-          <w:rFonts w:ascii="Calibri" w:hAnsi="Calibri" w:cs="Calibri"/>
-          <w:sz w:val="18"/>
-          <w:szCs w:val="18"/>
-        </w:rPr>
-        <w:t xml:space="preserve"> with a</w:t>
-      </w:r>
-      <w:r>
-        <w:rPr>
-          <w:rFonts w:ascii="Calibri" w:hAnsi="Calibri" w:cs="Calibri"/>
-          <w:sz w:val="18"/>
-          <w:szCs w:val="18"/>
-        </w:rPr>
-        <w:t xml:space="preserve"> systematic approach to </w:t>
-      </w:r>
-      <w:r>
-        <w:rPr>
-          <w:rFonts w:ascii="Calibri" w:hAnsi="Calibri" w:cs="Calibri"/>
-          <w:sz w:val="18"/>
-          <w:szCs w:val="18"/>
-        </w:rPr>
-        <w:t>conducting</w:t>
-      </w:r>
-      <w:r>
-        <w:rPr>
-          <w:rFonts w:ascii="Calibri" w:hAnsi="Calibri" w:cs="Calibri"/>
-          <w:sz w:val="18"/>
-          <w:szCs w:val="18"/>
-        </w:rPr>
-        <w:t xml:space="preserve"> </w:t>
-      </w:r>
-      <w:r>
-        <w:rPr>
-          <w:rFonts w:ascii="Calibri" w:hAnsi="Calibri" w:cs="Calibri"/>
-          <w:sz w:val="18"/>
-          <w:szCs w:val="18"/>
-        </w:rPr>
-        <w:t>the requirements</w:t>
-      </w:r>
-      <w:r>
-        <w:rPr>
-          <w:rFonts w:ascii="Calibri" w:hAnsi="Calibri" w:cs="Calibri"/>
-          <w:sz w:val="18"/>
-          <w:szCs w:val="18"/>
-        </w:rPr>
-        <w:t>.</w:t>
-      </w:r>
-    </w:p>
-    <w:p>
-      <w:pPr>
-        <w:pStyle w:val="ListParagraph"/>
-        <w:numPr>
-          <w:ilvl w:val="1"/>
-          <w:numId w:val="39"/>
-        </w:numPr>
-        <w:tabs>
-          <w:tab w:val="center" w:pos="5930"/>
-        </w:tabs>
         <w:spacing w:after="240" w:line="240" w:lineRule="auto"/>
         <w:ind w:left="907" w:right="447" w:hanging="187"/>
         <w:jc w:val="both"/>
@@ -2427,23 +2121,55 @@
           <w:sz w:val="18"/>
           <w:szCs w:val="18"/>
         </w:rPr>
-        <w:t xml:space="preserve">Instrumental and proven record in using technology for </w:t>
-      </w:r>
-      <w:r>
-        <w:rPr>
-          <w:rFonts w:ascii="Calibri" w:hAnsi="Calibri" w:cs="Calibri"/>
-          <w:sz w:val="18"/>
-          <w:szCs w:val="18"/>
-        </w:rPr>
-        <w:t>significant business</w:t>
-      </w:r>
-      <w:r>
-        <w:rPr>
-          <w:rFonts w:ascii="Calibri" w:hAnsi="Calibri" w:cs="Calibri"/>
-          <w:sz w:val="18"/>
-          <w:szCs w:val="18"/>
-        </w:rPr>
-        <w:t xml:space="preserve"> benefits.</w:t>
+        <w:t>Capacity Planning/Hardware Sizing, Vendor Selections</w:t>
+      </w:r>
+      <w:r>
+        <w:rPr>
+          <w:rFonts w:ascii="Calibri" w:hAnsi="Calibri" w:cs="Calibri"/>
+          <w:sz w:val="18"/>
+          <w:szCs w:val="18"/>
+        </w:rPr>
+        <w:t xml:space="preserve"> with a</w:t>
+      </w:r>
+      <w:r>
+        <w:rPr>
+          <w:rFonts w:ascii="Calibri" w:hAnsi="Calibri" w:cs="Calibri"/>
+          <w:sz w:val="18"/>
+          <w:szCs w:val="18"/>
+        </w:rPr>
+        <w:t xml:space="preserve"> systematic approach to </w:t>
+      </w:r>
+      <w:r>
+        <w:rPr>
+          <w:rFonts w:ascii="Calibri" w:hAnsi="Calibri" w:cs="Calibri"/>
+          <w:sz w:val="18"/>
+          <w:szCs w:val="18"/>
+        </w:rPr>
+        <w:t>conducting</w:t>
+      </w:r>
+      <w:r>
+        <w:rPr>
+          <w:rFonts w:ascii="Calibri" w:hAnsi="Calibri" w:cs="Calibri"/>
+          <w:sz w:val="18"/>
+          <w:szCs w:val="18"/>
+        </w:rPr>
+        <w:t xml:space="preserve"> </w:t>
+      </w:r>
+      <w:r>
+        <w:rPr>
+          <w:rFonts w:ascii="Calibri" w:hAnsi="Calibri" w:cs="Calibri"/>
+          <w:sz w:val="18"/>
+          <w:szCs w:val="18"/>
+        </w:rPr>
+        <w:t>the requirements</w:t>
+      </w:r>
+      <w:r>
+        <w:rPr>
+          <w:rFonts w:ascii="Calibri" w:hAnsi="Calibri" w:cs="Calibri"/>
+          <w:sz w:val="18"/>
+          <w:szCs w:val="18"/>
+        </w:rPr>
+        <w:t>.</w:t>
       </w:r>
     </w:p>
     <w:p>
@@ -2451,6 +2177,7 @@
         <w:pStyle w:val="Heading1"/>
         <w:spacing w:after="80"/>
         <w:ind w:left="532" w:right="446" w:hanging="14"/>
+        <w:jc w:val="both"/>
         <w:rPr>
           <w:rFonts w:ascii="Calibri" w:hAnsi="Calibri" w:cs="Calibri"/>
         </w:rPr>
@@ -2471,12 +2198,14 @@
         </w:numPr>
         <w:tabs>
           <w:tab w:val="left" w:pos="10080"/>
-        </w:tabs>
-        <w:spacing w:after="80" w:line="240" w:lineRule="auto"/>
+          <w:tab w:val="left" w:pos="10620"/>
+        </w:tabs>
+        <w:spacing w:after="0" w:line="247" w:lineRule="auto"/>
         <w:ind w:left="900" w:right="447" w:hanging="180"/>
         <w:jc w:val="both"/>
         <w:rPr>
           <w:rFonts w:ascii="Calibri" w:hAnsi="Calibri" w:cs="Calibri"/>
+          <w:b/>
           <w:bCs/>
           <w:sz w:val="18"/>
           <w:szCs w:val="18"/>
@@ -2486,91 +2215,98 @@
         <w:rPr>
           <w:rFonts w:ascii="Calibri" w:hAnsi="Calibri" w:cs="Calibri"/>
           <w:b/>
-          <w:sz w:val="18"/>
-          <w:szCs w:val="18"/>
-        </w:rPr>
-        <w:t xml:space="preserve">GPU </w:t>
+          <w:bCs/>
+          <w:sz w:val="18"/>
+          <w:szCs w:val="18"/>
+        </w:rPr>
+        <w:t xml:space="preserve">Smart </w:t>
       </w:r>
       <w:r>
         <w:rPr>
           <w:rFonts w:ascii="Calibri" w:hAnsi="Calibri" w:cs="Calibri"/>
           <w:b/>
-          <w:sz w:val="18"/>
-          <w:szCs w:val="18"/>
-        </w:rPr>
-        <w:t>Benchmarking</w:t>
-      </w:r>
+          <w:bCs/>
+          <w:sz w:val="18"/>
+          <w:szCs w:val="18"/>
+        </w:rPr>
+        <w:t xml:space="preserve">E-Signature Management System for CalPERS: </w:t>
+      </w:r>
+      <w:r>
+        <w:rPr>
+          <w:rFonts w:ascii="Calibri" w:hAnsi="Calibri" w:cs="Calibri"/>
+          <w:sz w:val="18"/>
+          <w:szCs w:val="18"/>
+        </w:rPr>
+        <w:t xml:space="preserve">Architected a sophisticated E-Signature portal leveraging Python. Initially, converted handcrafted signatures to grayscale, transformed them into binary matrices, and subsequently utilized Canny </w:t>
+      </w:r>
+      <w:r>
+        <w:rPr>
+          <w:rFonts w:ascii="Calibri" w:hAnsi="Calibri" w:cs="Calibri"/>
+          <w:sz w:val="18"/>
+          <w:szCs w:val="18"/>
+        </w:rPr>
+        <w:t>E</w:t>
+      </w:r>
+      <w:r>
+        <w:rPr>
+          <w:rFonts w:ascii="Calibri" w:hAnsi="Calibri" w:cs="Calibri"/>
+          <w:sz w:val="18"/>
+          <w:szCs w:val="18"/>
+        </w:rPr>
+        <w:t xml:space="preserve">dge </w:t>
+      </w:r>
+      <w:r>
+        <w:rPr>
+          <w:rFonts w:ascii="Calibri" w:hAnsi="Calibri" w:cs="Calibri"/>
+          <w:sz w:val="18"/>
+          <w:szCs w:val="18"/>
+        </w:rPr>
+        <w:t>D</w:t>
+      </w:r>
+      <w:r>
+        <w:rPr>
+          <w:rFonts w:ascii="Calibri" w:hAnsi="Calibri" w:cs="Calibri"/>
+          <w:sz w:val="18"/>
+          <w:szCs w:val="18"/>
+        </w:rPr>
+        <w:t>etection to eliminate noise. Efficiently stored the processed signatures in an SQL database, enabling smooth PDF document signing.</w:t>
+      </w:r>
+    </w:p>
+    <w:p>
+      <w:pPr>
+        <w:pStyle w:val="ListParagraph"/>
+        <w:tabs>
+          <w:tab w:val="left" w:pos="10080"/>
+          <w:tab w:val="left" w:pos="10620"/>
+        </w:tabs>
+        <w:spacing w:after="0" w:line="247" w:lineRule="auto"/>
+        <w:ind w:left="900" w:right="447" w:firstLine="0"/>
+        <w:jc w:val="both"/>
+        <w:rPr>
+          <w:rFonts w:ascii="Calibri" w:hAnsi="Calibri" w:cs="Calibri"/>
+          <w:sz w:val="18"/>
+          <w:szCs w:val="18"/>
+        </w:rPr>
+      </w:pPr>
       <w:r>
         <w:rPr>
           <w:rFonts w:ascii="Calibri" w:hAnsi="Calibri" w:cs="Calibri"/>
           <w:b/>
-          <w:sz w:val="18"/>
-          <w:szCs w:val="18"/>
-        </w:rPr>
-        <w:t xml:space="preserve"> Tool for</w:t>
-      </w:r>
-      <w:r>
-        <w:rPr>
-          <w:rFonts w:ascii="Calibri" w:hAnsi="Calibri" w:cs="Calibri"/>
           <w:bCs/>
           <w:sz w:val="18"/>
           <w:szCs w:val="18"/>
         </w:rPr>
-        <w:t xml:space="preserve"> </w:t>
-      </w:r>
-      <w:r>
-        <w:rPr>
-          <w:rFonts w:ascii="Calibri" w:hAnsi="Calibri" w:cs="Calibri"/>
-          <w:b/>
-          <w:sz w:val="18"/>
-          <w:szCs w:val="18"/>
-        </w:rPr>
-        <w:t>Intel</w:t>
-      </w:r>
-      <w:r>
-        <w:rPr>
-          <w:rFonts w:ascii="Calibri" w:hAnsi="Calibri" w:cs="Calibri"/>
-          <w:bCs/>
-          <w:sz w:val="18"/>
-          <w:szCs w:val="18"/>
-        </w:rPr>
-        <w:t xml:space="preserve">: Designed Intel's GPU telemetry tool, capturing metrics such as core usage and memory bandwidth. Employed Intel's SDK for direct GPU interfacing, </w:t>
-      </w:r>
-      <w:r>
-        <w:rPr>
-          <w:rFonts w:ascii="Calibri" w:hAnsi="Calibri" w:cs="Calibri"/>
-          <w:bCs/>
-          <w:sz w:val="18"/>
-          <w:szCs w:val="18"/>
-        </w:rPr>
-        <w:t>using</w:t>
-      </w:r>
-      <w:r>
-        <w:rPr>
-          <w:rFonts w:ascii="Calibri" w:hAnsi="Calibri" w:cs="Calibri"/>
-          <w:bCs/>
-          <w:sz w:val="18"/>
-          <w:szCs w:val="18"/>
-        </w:rPr>
-        <w:t xml:space="preserve"> both continuous and event-driven sampling. Aggregated data for clarity and ensured efficient storage with real-time visualization. Further extended the telemetry tool with a CLI for enhanced debugging, achieving a </w:t>
-      </w:r>
-      <w:r>
-        <w:rPr>
-          <w:rFonts w:ascii="Calibri" w:hAnsi="Calibri" w:cs="Calibri"/>
-          <w:b/>
-          <w:sz w:val="18"/>
-          <w:szCs w:val="18"/>
-        </w:rPr>
-        <w:t>25% reduction in debug time</w:t>
-      </w:r>
-      <w:r>
-        <w:rPr>
-          <w:rFonts w:ascii="Calibri" w:hAnsi="Calibri" w:cs="Calibri"/>
-          <w:bCs/>
-          <w:sz w:val="18"/>
-          <w:szCs w:val="18"/>
-        </w:rPr>
-        <w:t>.</w:t>
+        <w:t xml:space="preserve">Features: </w:t>
+      </w:r>
+      <w:r>
+        <w:rPr>
+          <w:rFonts w:ascii="Calibri" w:hAnsi="Calibri" w:cs="Calibri"/>
+          <w:i/>
+          <w:iCs/>
+          <w:sz w:val="18"/>
+          <w:szCs w:val="18"/>
+        </w:rPr>
+        <w:t>Bulk Signing, Multi-Factor Authentication, Document Version Control, Secure Signature Storage.</w:t>
       </w:r>
     </w:p>
     <w:p>
@@ -2582,104 +2318,34 @@
         </w:numPr>
         <w:tabs>
           <w:tab w:val="left" w:pos="10080"/>
-          <w:tab w:val="left" w:pos="10620"/>
-        </w:tabs>
-        <w:spacing w:after="0" w:line="247" w:lineRule="auto"/>
+        </w:tabs>
+        <w:spacing w:before="80" w:after="240" w:line="240" w:lineRule="exact"/>
         <w:ind w:left="900" w:right="447" w:hanging="180"/>
         <w:jc w:val="both"/>
         <w:rPr>
           <w:rFonts w:ascii="Calibri" w:hAnsi="Calibri" w:cs="Calibri"/>
+          <w:bCs/>
+          <w:sz w:val="18"/>
+          <w:szCs w:val="18"/>
+        </w:rPr>
+      </w:pPr>
+      <w:r>
+        <w:rPr>
+          <w:rFonts w:ascii="Calibri" w:hAnsi="Calibri" w:cs="Calibri"/>
           <w:b/>
+          <w:sz w:val="18"/>
+          <w:szCs w:val="18"/>
+        </w:rPr>
+        <w:t>Smart Face and Color Detection Mobile Robot</w:t>
+      </w:r>
+      <w:r>
+        <w:rPr>
+          <w:rFonts w:ascii="Calibri" w:hAnsi="Calibri" w:cs="Calibri"/>
           <w:bCs/>
           <w:sz w:val="18"/>
           <w:szCs w:val="18"/>
         </w:rPr>
-      </w:pPr>
-      <w:r>
-        <w:rPr>
-          <w:rFonts w:ascii="Calibri" w:hAnsi="Calibri" w:cs="Calibri"/>
-          <w:b/>
-          <w:bCs/>
-          <w:sz w:val="18"/>
-          <w:szCs w:val="18"/>
-        </w:rPr>
-        <w:t xml:space="preserve">E-Signature Management System for CalPERS: </w:t>
-      </w:r>
-      <w:r>
-        <w:rPr>
-          <w:rFonts w:ascii="Calibri" w:hAnsi="Calibri" w:cs="Calibri"/>
-          <w:sz w:val="18"/>
-          <w:szCs w:val="18"/>
-        </w:rPr>
-        <w:t xml:space="preserve">Architected a sophisticated E-Signature portal </w:t>
-      </w:r>
-      <w:proofErr w:type="gramStart"/>
-      <w:r>
-        <w:rPr>
-          <w:rFonts w:ascii="Calibri" w:hAnsi="Calibri" w:cs="Calibri"/>
-          <w:sz w:val="18"/>
-          <w:szCs w:val="18"/>
-        </w:rPr>
-        <w:t>leveraging</w:t>
-      </w:r>
-      <w:proofErr w:type="gramEnd"/>
-      <w:r>
-        <w:rPr>
-          <w:rFonts w:ascii="Calibri" w:hAnsi="Calibri" w:cs="Calibri"/>
-          <w:sz w:val="18"/>
-          <w:szCs w:val="18"/>
-        </w:rPr>
-        <w:t xml:space="preserve"> Python. Initially, converted handcrafted signatures to grayscale, transformed them into binary matrices, and </w:t>
-      </w:r>
-      <w:proofErr w:type="gramStart"/>
-      <w:r>
-        <w:rPr>
-          <w:rFonts w:ascii="Calibri" w:hAnsi="Calibri" w:cs="Calibri"/>
-          <w:sz w:val="18"/>
-          <w:szCs w:val="18"/>
-        </w:rPr>
-        <w:t>subsequently</w:t>
-      </w:r>
-      <w:proofErr w:type="gramEnd"/>
-      <w:r>
-        <w:rPr>
-          <w:rFonts w:ascii="Calibri" w:hAnsi="Calibri" w:cs="Calibri"/>
-          <w:sz w:val="18"/>
-          <w:szCs w:val="18"/>
-        </w:rPr>
-        <w:t xml:space="preserve"> utilized Canny </w:t>
-      </w:r>
-      <w:r>
-        <w:rPr>
-          <w:rFonts w:ascii="Calibri" w:hAnsi="Calibri" w:cs="Calibri"/>
-          <w:sz w:val="18"/>
-          <w:szCs w:val="18"/>
-        </w:rPr>
-        <w:t>E</w:t>
-      </w:r>
-      <w:r>
-        <w:rPr>
-          <w:rFonts w:ascii="Calibri" w:hAnsi="Calibri" w:cs="Calibri"/>
-          <w:sz w:val="18"/>
-          <w:szCs w:val="18"/>
-        </w:rPr>
-        <w:t xml:space="preserve">dge </w:t>
-      </w:r>
-      <w:r>
-        <w:rPr>
-          <w:rFonts w:ascii="Calibri" w:hAnsi="Calibri" w:cs="Calibri"/>
-          <w:sz w:val="18"/>
-          <w:szCs w:val="18"/>
-        </w:rPr>
-        <w:t>D</w:t>
-      </w:r>
-      <w:r>
-        <w:rPr>
-          <w:rFonts w:ascii="Calibri" w:hAnsi="Calibri" w:cs="Calibri"/>
-          <w:sz w:val="18"/>
-          <w:szCs w:val="18"/>
-        </w:rPr>
-        <w:t>etection to eliminate noise. Efficiently stored the processed signatures in an SQL database, enabling smooth PDF document signing.</w:t>
+        <w:t xml:space="preserve"> (ATmega-328p/Arduino &amp; OpenCV): Designed an autonomous mobile robot equipped with the capability to recognize faces and imitate gestures based on color bands on the user's hand. Utilized the Viola-Jones algorithm for face detection and a tailored color recognition algorithm to translate gestures into the robot's movements.</w:t>
       </w:r>
     </w:p>
     <w:p>
@@ -2687,13 +2353,13 @@
         <w:pStyle w:val="ListParagraph"/>
         <w:tabs>
           <w:tab w:val="left" w:pos="10080"/>
-          <w:tab w:val="left" w:pos="10620"/>
-        </w:tabs>
-        <w:spacing w:after="0" w:line="247" w:lineRule="auto"/>
+        </w:tabs>
+        <w:spacing w:before="80" w:after="240" w:line="240" w:lineRule="exact"/>
         <w:ind w:left="900" w:right="447" w:firstLine="0"/>
         <w:jc w:val="both"/>
         <w:rPr>
           <w:rFonts w:ascii="Calibri" w:hAnsi="Calibri" w:cs="Calibri"/>
+          <w:bCs/>
           <w:sz w:val="18"/>
           <w:szCs w:val="18"/>
         </w:rPr>
@@ -2702,21 +2368,39 @@
         <w:rPr>
           <w:rFonts w:ascii="Calibri" w:hAnsi="Calibri" w:cs="Calibri"/>
           <w:b/>
+          <w:sz w:val="18"/>
+          <w:szCs w:val="18"/>
+        </w:rPr>
+        <w:t>Features:</w:t>
+      </w:r>
+      <w:r>
+        <w:rPr>
+          <w:rFonts w:ascii="Calibri" w:hAnsi="Calibri" w:cs="Calibri"/>
           <w:bCs/>
           <w:sz w:val="18"/>
           <w:szCs w:val="18"/>
         </w:rPr>
-        <w:t xml:space="preserve">Features: </w:t>
-      </w:r>
-      <w:r>
-        <w:rPr>
-          <w:rFonts w:ascii="Calibri" w:hAnsi="Calibri" w:cs="Calibri"/>
+        <w:t xml:space="preserve"> </w:t>
+      </w:r>
+      <w:r>
+        <w:rPr>
+          <w:rFonts w:ascii="Calibri" w:hAnsi="Calibri" w:cs="Calibri"/>
+          <w:bCs/>
           <w:i/>
           <w:iCs/>
           <w:sz w:val="18"/>
           <w:szCs w:val="18"/>
         </w:rPr>
-        <w:t>Bulk Signing, Multi-Factor Authentication, Document Version Control, Secure Signature Storage.</w:t>
+        <w:t>Face Recognition, Gesture-Based Movement Control, Integration with Wheeled Mobile Robot Movement Interpretation</w:t>
+      </w:r>
+      <w:r>
+        <w:rPr>
+          <w:rFonts w:ascii="Calibri" w:hAnsi="Calibri" w:cs="Calibri"/>
+          <w:bCs/>
+          <w:sz w:val="18"/>
+          <w:szCs w:val="18"/>
+        </w:rPr>
+        <w:t>.</w:t>
       </w:r>
     </w:p>
     <w:p>
@@ -2727,11 +2411,11 @@
           <w:numId w:val="30"/>
         </w:numPr>
         <w:tabs>
+          <w:tab w:val="left" w:pos="720"/>
           <w:tab w:val="left" w:pos="10080"/>
         </w:tabs>
-        <w:spacing w:after="0" w:line="240" w:lineRule="auto"/>
-        <w:ind w:left="907" w:right="447" w:hanging="187"/>
-        <w:contextualSpacing w:val="0"/>
+        <w:spacing w:before="80" w:after="240" w:line="240" w:lineRule="exact"/>
+        <w:ind w:left="900" w:right="447" w:hanging="180"/>
         <w:jc w:val="both"/>
         <w:rPr>
           <w:rFonts w:ascii="Calibri" w:hAnsi="Calibri" w:cs="Calibri"/>
@@ -2743,11 +2427,139 @@
       <w:r>
         <w:rPr>
           <w:rFonts w:ascii="Calibri" w:hAnsi="Calibri" w:cs="Calibri"/>
+          <w:b/>
+          <w:sz w:val="18"/>
+          <w:szCs w:val="18"/>
+        </w:rPr>
+        <w:t>AI-Powered Health Monitoring Dashboard for Canines</w:t>
+      </w:r>
+      <w:r>
+        <w:rPr>
+          <w:rFonts w:ascii="Calibri" w:hAnsi="Calibri" w:cs="Calibri"/>
           <w:bCs/>
           <w:sz w:val="18"/>
           <w:szCs w:val="18"/>
         </w:rPr>
-        <w:t>Autonomous Line Follower Robot: Successfully designed and implemented a fully functional autonomous line follower robot using an ATmega168 microcontroller, motor driver, and infrared sensors. Utilized the ATmega168 microcontroller for movement control and infrared sensors for path tracking.</w:t>
+        <w:t>:</w:t>
+      </w:r>
+      <w:r>
+        <w:rPr>
+          <w:rFonts w:ascii="Calibri" w:hAnsi="Calibri" w:cs="Calibri"/>
+          <w:b/>
+          <w:sz w:val="18"/>
+          <w:szCs w:val="18"/>
+        </w:rPr>
+        <w:t xml:space="preserve"> </w:t>
+      </w:r>
+      <w:r>
+        <w:rPr>
+          <w:rFonts w:ascii="Calibri" w:hAnsi="Calibri" w:cs="Calibri"/>
+          <w:bCs/>
+          <w:sz w:val="18"/>
+          <w:szCs w:val="18"/>
+        </w:rPr>
+        <w:t>Designed and</w:t>
+      </w:r>
+      <w:r>
+        <w:rPr>
+          <w:rFonts w:ascii="Calibri" w:hAnsi="Calibri" w:cs="Calibri"/>
+          <w:b/>
+          <w:sz w:val="18"/>
+          <w:szCs w:val="18"/>
+        </w:rPr>
+        <w:t xml:space="preserve"> </w:t>
+      </w:r>
+      <w:r>
+        <w:rPr>
+          <w:rFonts w:ascii="Calibri" w:hAnsi="Calibri" w:cs="Calibri"/>
+          <w:bCs/>
+          <w:sz w:val="18"/>
+          <w:szCs w:val="18"/>
+        </w:rPr>
+        <w:t>Crafted a dashboard using Streamlit and Scikit-learn in Python that</w:t>
+      </w:r>
+      <w:r>
+        <w:rPr>
+          <w:rFonts w:ascii="Calibri" w:hAnsi="Calibri" w:cs="Calibri"/>
+          <w:bCs/>
+          <w:sz w:val="18"/>
+          <w:szCs w:val="18"/>
+        </w:rPr>
+        <w:t xml:space="preserve"> </w:t>
+      </w:r>
+      <w:r>
+        <w:rPr>
+          <w:rFonts w:ascii="Calibri" w:hAnsi="Calibri" w:cs="Calibri"/>
+          <w:bCs/>
+          <w:sz w:val="18"/>
+          <w:szCs w:val="18"/>
+        </w:rPr>
+        <w:t xml:space="preserve">classifies the current condition of canines suffering from Congenital Heart Failure using Random Forrest Classifier with </w:t>
+      </w:r>
+      <w:r>
+        <w:rPr>
+          <w:rFonts w:ascii="Calibri" w:hAnsi="Calibri" w:cs="Calibri"/>
+          <w:b/>
+          <w:sz w:val="18"/>
+          <w:szCs w:val="18"/>
+        </w:rPr>
+        <w:t>98% success.</w:t>
+      </w:r>
+      <w:r>
+        <w:rPr>
+          <w:rFonts w:ascii="Calibri" w:hAnsi="Calibri" w:cs="Calibri"/>
+          <w:bCs/>
+          <w:sz w:val="18"/>
+          <w:szCs w:val="18"/>
+        </w:rPr>
+        <w:t xml:space="preserve"> </w:t>
+      </w:r>
+    </w:p>
+    <w:p>
+      <w:pPr>
+        <w:pStyle w:val="ListParagraph"/>
+        <w:tabs>
+          <w:tab w:val="left" w:pos="720"/>
+          <w:tab w:val="left" w:pos="10080"/>
+        </w:tabs>
+        <w:spacing w:before="80" w:after="240" w:line="240" w:lineRule="exact"/>
+        <w:ind w:left="900" w:right="447" w:firstLine="0"/>
+        <w:jc w:val="both"/>
+        <w:rPr>
+          <w:rFonts w:ascii="Calibri" w:hAnsi="Calibri" w:cs="Calibri"/>
+          <w:bCs/>
+          <w:sz w:val="18"/>
+          <w:szCs w:val="18"/>
+        </w:rPr>
+      </w:pPr>
+      <w:r>
+        <w:rPr>
+          <w:rFonts w:ascii="Calibri" w:hAnsi="Calibri" w:cs="Calibri"/>
+          <w:b/>
+          <w:sz w:val="18"/>
+          <w:szCs w:val="18"/>
+        </w:rPr>
+        <w:t>Features</w:t>
+      </w:r>
+      <w:r>
+        <w:rPr>
+          <w:rFonts w:ascii="Calibri" w:hAnsi="Calibri" w:cs="Calibri"/>
+          <w:bCs/>
+          <w:i/>
+          <w:iCs/>
+          <w:sz w:val="18"/>
+          <w:szCs w:val="18"/>
+        </w:rPr>
+        <w:t>: Patient Profile Overview, Treatment Progress Matrix, Symptoms Logger, Health Risk Assessment, Medical Report Generator</w:t>
+      </w:r>
+      <w:r>
+        <w:rPr>
+          <w:rFonts w:ascii="Calibri" w:hAnsi="Calibri" w:cs="Calibri"/>
+          <w:bCs/>
+          <w:sz w:val="18"/>
+          <w:szCs w:val="18"/>
+        </w:rPr>
+        <w:t>.</w:t>
       </w:r>
     </w:p>
     <w:p>
@@ -2758,6 +2570,7 @@
           <w:numId w:val="30"/>
         </w:numPr>
         <w:tabs>
+          <w:tab w:val="left" w:pos="720"/>
           <w:tab w:val="left" w:pos="10080"/>
         </w:tabs>
         <w:spacing w:before="80" w:after="240" w:line="240" w:lineRule="exact"/>
@@ -2773,279 +2586,29 @@
       <w:r>
         <w:rPr>
           <w:rFonts w:ascii="Calibri" w:hAnsi="Calibri" w:cs="Calibri"/>
+          <w:b/>
+          <w:sz w:val="18"/>
+          <w:szCs w:val="18"/>
+        </w:rPr>
+        <w:t>Gesture-Imitating Mobile Robot with Face and Color Recognitio</w:t>
+      </w:r>
+      <w:r>
+        <w:rPr>
+          <w:rFonts w:ascii="Calibri" w:hAnsi="Calibri" w:cs="Calibri"/>
+          <w:b/>
+          <w:sz w:val="18"/>
+          <w:szCs w:val="18"/>
+        </w:rPr>
+        <w:t xml:space="preserve">n: </w:t>
+      </w:r>
+      <w:r>
+        <w:rPr>
+          <w:rFonts w:ascii="Calibri" w:hAnsi="Calibri" w:cs="Calibri"/>
           <w:bCs/>
           <w:sz w:val="18"/>
           <w:szCs w:val="18"/>
         </w:rPr>
-        <w:t>A Dashboard for Canines Suffering from CHF:</w:t>
-      </w:r>
-      <w:r>
-        <w:rPr>
-          <w:rFonts w:ascii="Calibri" w:hAnsi="Calibri" w:cs="Calibri"/>
-          <w:b/>
-          <w:sz w:val="18"/>
-          <w:szCs w:val="18"/>
-        </w:rPr>
-        <w:t xml:space="preserve"> </w:t>
-      </w:r>
-      <w:r>
-        <w:rPr>
-          <w:rFonts w:ascii="Calibri" w:hAnsi="Calibri" w:cs="Calibri"/>
-          <w:bCs/>
-          <w:sz w:val="18"/>
-          <w:szCs w:val="18"/>
-        </w:rPr>
-        <w:t>Designed and</w:t>
-      </w:r>
-      <w:r>
-        <w:rPr>
-          <w:rFonts w:ascii="Calibri" w:hAnsi="Calibri" w:cs="Calibri"/>
-          <w:b/>
-          <w:sz w:val="18"/>
-          <w:szCs w:val="18"/>
-        </w:rPr>
-        <w:t xml:space="preserve"> </w:t>
-      </w:r>
-      <w:r>
-        <w:rPr>
-          <w:rFonts w:ascii="Calibri" w:hAnsi="Calibri" w:cs="Calibri"/>
-          <w:bCs/>
-          <w:sz w:val="18"/>
-          <w:szCs w:val="18"/>
-        </w:rPr>
-        <w:t xml:space="preserve">Crafted a dashboard using Streamlit and Scikit-learn in Python that classifies the current condition of canines suffering from Congenital Heart Failure </w:t>
-      </w:r>
-      <w:r>
-        <w:rPr>
-          <w:rFonts w:ascii="Calibri" w:hAnsi="Calibri" w:cs="Calibri"/>
-          <w:bCs/>
-          <w:sz w:val="18"/>
-          <w:szCs w:val="18"/>
-        </w:rPr>
-        <w:t xml:space="preserve">using Random Forrest Classifier </w:t>
-      </w:r>
-      <w:r>
-        <w:rPr>
-          <w:rFonts w:ascii="Calibri" w:hAnsi="Calibri" w:cs="Calibri"/>
-          <w:bCs/>
-          <w:sz w:val="18"/>
-          <w:szCs w:val="18"/>
-        </w:rPr>
-        <w:t xml:space="preserve">with </w:t>
-      </w:r>
-      <w:r>
-        <w:rPr>
-          <w:rFonts w:ascii="Calibri" w:hAnsi="Calibri" w:cs="Calibri"/>
-          <w:b/>
-          <w:sz w:val="18"/>
-          <w:szCs w:val="18"/>
-        </w:rPr>
-        <w:t>98% success rate</w:t>
-      </w:r>
-      <w:r>
-        <w:rPr>
-          <w:rFonts w:ascii="Calibri" w:hAnsi="Calibri" w:cs="Calibri"/>
-          <w:b/>
-          <w:sz w:val="18"/>
-          <w:szCs w:val="18"/>
-        </w:rPr>
-        <w:t>.</w:t>
-      </w:r>
-      <w:r>
-        <w:rPr>
-          <w:rFonts w:ascii="Calibri" w:hAnsi="Calibri" w:cs="Calibri"/>
-          <w:bCs/>
-          <w:sz w:val="18"/>
-          <w:szCs w:val="18"/>
-        </w:rPr>
-        <w:t xml:space="preserve"> </w:t>
-      </w:r>
-    </w:p>
-    <w:p>
-      <w:pPr>
-        <w:pStyle w:val="ListParagraph"/>
-        <w:tabs>
-          <w:tab w:val="left" w:pos="10080"/>
-        </w:tabs>
-        <w:spacing w:before="80" w:after="240" w:line="240" w:lineRule="exact"/>
-        <w:ind w:left="900" w:right="447" w:firstLine="0"/>
-        <w:jc w:val="both"/>
-        <w:rPr>
-          <w:rFonts w:ascii="Calibri" w:hAnsi="Calibri" w:cs="Calibri"/>
-          <w:bCs/>
-          <w:sz w:val="18"/>
-          <w:szCs w:val="18"/>
-        </w:rPr>
-      </w:pPr>
-      <w:r>
-        <w:rPr>
-          <w:rFonts w:ascii="Calibri" w:hAnsi="Calibri" w:cs="Calibri"/>
-          <w:b/>
-          <w:sz w:val="18"/>
-          <w:szCs w:val="18"/>
-        </w:rPr>
-        <w:t>F</w:t>
-      </w:r>
-      <w:r>
-        <w:rPr>
-          <w:rFonts w:ascii="Calibri" w:hAnsi="Calibri" w:cs="Calibri"/>
-          <w:b/>
-          <w:sz w:val="18"/>
-          <w:szCs w:val="18"/>
-        </w:rPr>
-        <w:t>eatures</w:t>
-      </w:r>
-      <w:r>
-        <w:rPr>
-          <w:rFonts w:ascii="Calibri" w:hAnsi="Calibri" w:cs="Calibri"/>
-          <w:bCs/>
-          <w:i/>
-          <w:iCs/>
-          <w:sz w:val="18"/>
-          <w:szCs w:val="18"/>
-        </w:rPr>
-        <w:t>:</w:t>
-      </w:r>
-      <w:r>
-        <w:rPr>
-          <w:rFonts w:ascii="Calibri" w:hAnsi="Calibri" w:cs="Calibri"/>
-          <w:bCs/>
-          <w:i/>
-          <w:iCs/>
-          <w:sz w:val="18"/>
-          <w:szCs w:val="18"/>
-        </w:rPr>
-        <w:t xml:space="preserve"> </w:t>
-      </w:r>
-      <w:r>
-        <w:rPr>
-          <w:rFonts w:ascii="Calibri" w:hAnsi="Calibri" w:cs="Calibri"/>
-          <w:bCs/>
-          <w:i/>
-          <w:iCs/>
-          <w:sz w:val="18"/>
-          <w:szCs w:val="18"/>
-        </w:rPr>
-        <w:t>Patient Profile Overview</w:t>
-      </w:r>
-      <w:r>
-        <w:rPr>
-          <w:rFonts w:ascii="Calibri" w:hAnsi="Calibri" w:cs="Calibri"/>
-          <w:bCs/>
-          <w:i/>
-          <w:iCs/>
-          <w:sz w:val="18"/>
-          <w:szCs w:val="18"/>
-        </w:rPr>
-        <w:t xml:space="preserve">, </w:t>
-      </w:r>
-      <w:r>
-        <w:rPr>
-          <w:rFonts w:ascii="Calibri" w:hAnsi="Calibri" w:cs="Calibri"/>
-          <w:bCs/>
-          <w:i/>
-          <w:iCs/>
-          <w:sz w:val="18"/>
-          <w:szCs w:val="18"/>
-        </w:rPr>
-        <w:t xml:space="preserve">Treatment Progress Matrix, </w:t>
-      </w:r>
-      <w:r>
-        <w:rPr>
-          <w:rFonts w:ascii="Calibri" w:hAnsi="Calibri" w:cs="Calibri"/>
-          <w:bCs/>
-          <w:i/>
-          <w:iCs/>
-          <w:sz w:val="18"/>
-          <w:szCs w:val="18"/>
-        </w:rPr>
-        <w:t xml:space="preserve">Symptoms Logger, </w:t>
-      </w:r>
-      <w:r>
-        <w:rPr>
-          <w:rFonts w:ascii="Calibri" w:hAnsi="Calibri" w:cs="Calibri"/>
-          <w:bCs/>
-          <w:i/>
-          <w:iCs/>
-          <w:sz w:val="18"/>
-          <w:szCs w:val="18"/>
-        </w:rPr>
-        <w:t>Health Risk Assessment,</w:t>
-      </w:r>
-      <w:r>
-        <w:rPr>
-          <w:rFonts w:ascii="Calibri" w:hAnsi="Calibri" w:cs="Calibri"/>
-          <w:bCs/>
-          <w:i/>
-          <w:iCs/>
-          <w:sz w:val="18"/>
-          <w:szCs w:val="18"/>
-        </w:rPr>
-        <w:t xml:space="preserve"> </w:t>
-      </w:r>
-      <w:r>
-        <w:rPr>
-          <w:rFonts w:ascii="Calibri" w:hAnsi="Calibri" w:cs="Calibri"/>
-          <w:bCs/>
-          <w:i/>
-          <w:iCs/>
-          <w:sz w:val="18"/>
-          <w:szCs w:val="18"/>
-        </w:rPr>
-        <w:t>Medical</w:t>
-      </w:r>
-      <w:r>
-        <w:rPr>
-          <w:rFonts w:ascii="Calibri" w:hAnsi="Calibri" w:cs="Calibri"/>
-          <w:bCs/>
-          <w:i/>
-          <w:iCs/>
-          <w:sz w:val="18"/>
-          <w:szCs w:val="18"/>
-        </w:rPr>
-        <w:t xml:space="preserve"> </w:t>
-      </w:r>
-      <w:r>
-        <w:rPr>
-          <w:rFonts w:ascii="Calibri" w:hAnsi="Calibri" w:cs="Calibri"/>
-          <w:bCs/>
-          <w:i/>
-          <w:iCs/>
-          <w:sz w:val="18"/>
-          <w:szCs w:val="18"/>
-        </w:rPr>
-        <w:t>R</w:t>
-      </w:r>
-      <w:r>
-        <w:rPr>
-          <w:rFonts w:ascii="Calibri" w:hAnsi="Calibri" w:cs="Calibri"/>
-          <w:bCs/>
-          <w:i/>
-          <w:iCs/>
-          <w:sz w:val="18"/>
-          <w:szCs w:val="18"/>
-        </w:rPr>
-        <w:t>eport</w:t>
-      </w:r>
-      <w:r>
-        <w:rPr>
-          <w:rFonts w:ascii="Calibri" w:hAnsi="Calibri" w:cs="Calibri"/>
-          <w:bCs/>
-          <w:i/>
-          <w:iCs/>
-          <w:sz w:val="18"/>
-          <w:szCs w:val="18"/>
-        </w:rPr>
-        <w:t xml:space="preserve"> Generator</w:t>
-      </w:r>
-      <w:r>
-        <w:rPr>
-          <w:rFonts w:ascii="Calibri" w:hAnsi="Calibri" w:cs="Calibri"/>
-          <w:bCs/>
-          <w:sz w:val="18"/>
-          <w:szCs w:val="18"/>
-        </w:rPr>
-        <w:t>.</w:t>
+        <w:t>Engineered a custom circuit for ATmega-328PU and integrated the Arduino bootloader; programmed using Arduino for computer-based face detection via Viola-Jones algorithm, interpreting color band gestures from the user's hand to convert into servo motor commands, achieving fluid robot motion without an external console.</w:t>
       </w:r>
     </w:p>
     <w:sectPr>

</xml_diff>